<commit_message>
Update Practica 2 - Scrum Grupo 22.docx
</commit_message>
<xml_diff>
--- a/Practica 2 - Scrum Grupo 22.docx
+++ b/Practica 2 - Scrum Grupo 22.docx
@@ -1393,12 +1393,7 @@
           <w:rFonts w:ascii="Arial Narrow" w:hAnsi="Arial Narrow"/>
         </w:rPr>
         <w:sectPr>
-          <w:headerReference w:type="even" r:id="rId9"/>
-          <w:headerReference w:type="default" r:id="rId10"/>
-          <w:footerReference w:type="even" r:id="rId11"/>
-          <w:footerReference w:type="default" r:id="rId12"/>
-          <w:headerReference w:type="first" r:id="rId13"/>
-          <w:footerReference w:type="first" r:id="rId14"/>
+          <w:headerReference w:type="default" r:id="rId9"/>
           <w:type w:val="continuous"/>
           <w:pgSz w:w="11906" w:h="16838"/>
           <w:pgMar w:top="1417" w:right="1701" w:bottom="1417" w:left="1701" w:header="708" w:footer="708" w:gutter="0"/>
@@ -1417,10 +1412,7 @@
     </w:p>
     <w:sdt>
       <w:sdtPr>
-        <w:rPr>
-          <w:rFonts w:ascii="Arial Narrow" w:hAnsi="Arial Narrow"/>
-        </w:rPr>
-        <w:id w:val="1619338447"/>
+        <w:id w:val="2068216896"/>
         <w:docPartObj>
           <w:docPartGallery w:val="Table of Contents"/>
           <w:docPartUnique/>
@@ -1428,44 +1420,20 @@
       </w:sdtPr>
       <w:sdtEndPr>
         <w:rPr>
+          <w:rFonts w:eastAsiaTheme="minorHAnsi" w:cstheme="minorBidi"/>
           <w:b/>
           <w:bCs/>
-          <w:sz w:val="20"/>
+          <w:sz w:val="22"/>
+          <w:szCs w:val="22"/>
         </w:rPr>
       </w:sdtEndPr>
       <w:sdtContent>
         <w:p>
           <w:pPr>
-            <w:ind w:firstLine="0"/>
-            <w:rPr>
-              <w:rFonts w:ascii="Arial Narrow" w:hAnsi="Arial Narrow"/>
-              <w:b/>
-              <w:sz w:val="24"/>
-            </w:rPr>
+            <w:pStyle w:val="TtuloTDC"/>
           </w:pPr>
           <w:r>
-            <w:rPr>
-              <w:rFonts w:ascii="Arial Narrow" w:hAnsi="Arial Narrow"/>
-              <w:b/>
-              <w:sz w:val="24"/>
-            </w:rPr>
-            <w:t>Índice</w:t>
-          </w:r>
-          <w:r>
-            <w:rPr>
-              <w:rFonts w:ascii="Arial Narrow" w:hAnsi="Arial Narrow" w:cs="Arial"/>
-              <w:b/>
-              <w:sz w:val="24"/>
-            </w:rPr>
-            <w:t xml:space="preserve"> </w:t>
-          </w:r>
-          <w:r>
-            <w:rPr>
-              <w:rFonts w:ascii="Arial Narrow" w:hAnsi="Arial Narrow" w:cs="Arial"/>
-              <w:b/>
-              <w:sz w:val="24"/>
-            </w:rPr>
-            <w:t>de contenido</w:t>
+            <w:t>Tabla de contenido</w:t>
           </w:r>
         </w:p>
         <w:p>
@@ -1479,23 +1447,26 @@
           </w:pPr>
           <w:r>
             <w:rPr>
-              <w:rFonts w:ascii="Arial Narrow" w:hAnsi="Arial Narrow"/>
+              <w:b/>
+              <w:bCs/>
             </w:rPr>
             <w:fldChar w:fldCharType="begin"/>
           </w:r>
           <w:r>
             <w:rPr>
-              <w:rFonts w:ascii="Arial Narrow" w:hAnsi="Arial Narrow"/>
+              <w:b/>
+              <w:bCs/>
             </w:rPr>
             <w:instrText xml:space="preserve"> TOC \o "1-3" \h \z \u </w:instrText>
           </w:r>
           <w:r>
             <w:rPr>
-              <w:rFonts w:ascii="Arial Narrow" w:hAnsi="Arial Narrow"/>
+              <w:b/>
+              <w:bCs/>
             </w:rPr>
             <w:fldChar w:fldCharType="separate"/>
           </w:r>
-          <w:hyperlink w:anchor="_Toc529792325" w:history="1">
+          <w:hyperlink w:anchor="_Toc529805801" w:history="1">
             <w:r>
               <w:rPr>
                 <w:rStyle w:val="Hipervnculo"/>
@@ -1541,7 +1512,7 @@
                 <w:noProof/>
                 <w:webHidden/>
               </w:rPr>
-              <w:instrText xml:space="preserve"> PAGEREF _Toc529792325 \h </w:instrText>
+              <w:instrText xml:space="preserve"> PAGEREF _Toc529805801 \h </w:instrText>
             </w:r>
             <w:r>
               <w:rPr>
@@ -1581,7 +1552,7 @@
               <w:lang w:eastAsia="ja-JP"/>
             </w:rPr>
           </w:pPr>
-          <w:hyperlink w:anchor="_Toc529792326" w:history="1">
+          <w:hyperlink w:anchor="_Toc529805802" w:history="1">
             <w:r>
               <w:rPr>
                 <w:rStyle w:val="Hipervnculo"/>
@@ -1627,7 +1598,7 @@
                 <w:noProof/>
                 <w:webHidden/>
               </w:rPr>
-              <w:instrText xml:space="preserve"> PAGEREF _Toc529792326 \h </w:instrText>
+              <w:instrText xml:space="preserve"> PAGEREF _Toc529805802 \h </w:instrText>
             </w:r>
             <w:r>
               <w:rPr>
@@ -1667,7 +1638,7 @@
               <w:lang w:eastAsia="ja-JP"/>
             </w:rPr>
           </w:pPr>
-          <w:hyperlink w:anchor="_Toc529792327" w:history="1">
+          <w:hyperlink w:anchor="_Toc529805803" w:history="1">
             <w:r>
               <w:rPr>
                 <w:rStyle w:val="Hipervnculo"/>
@@ -1713,7 +1684,7 @@
                 <w:noProof/>
                 <w:webHidden/>
               </w:rPr>
-              <w:instrText xml:space="preserve"> PAGEREF _Toc529792327 \h </w:instrText>
+              <w:instrText xml:space="preserve"> PAGEREF _Toc529805803 \h </w:instrText>
             </w:r>
             <w:r>
               <w:rPr>
@@ -1756,7 +1727,7 @@
               <w:lang w:eastAsia="ja-JP"/>
             </w:rPr>
           </w:pPr>
-          <w:hyperlink w:anchor="_Toc529792328" w:history="1">
+          <w:hyperlink w:anchor="_Toc529805804" w:history="1">
             <w:r>
               <w:rPr>
                 <w:rStyle w:val="Hipervnculo"/>
@@ -1802,7 +1773,7 @@
                 <w:noProof/>
                 <w:webHidden/>
               </w:rPr>
-              <w:instrText xml:space="preserve"> PAGEREF _Toc529792328 \h </w:instrText>
+              <w:instrText xml:space="preserve"> PAGEREF _Toc529805804 \h </w:instrText>
             </w:r>
             <w:r>
               <w:rPr>
@@ -1822,7 +1793,7 @@
                 <w:noProof/>
                 <w:webHidden/>
               </w:rPr>
-              <w:t>4</w:t>
+              <w:t>5</w:t>
             </w:r>
             <w:r>
               <w:rPr>
@@ -1845,7 +1816,7 @@
               <w:lang w:eastAsia="ja-JP"/>
             </w:rPr>
           </w:pPr>
-          <w:hyperlink w:anchor="_Toc529792329" w:history="1">
+          <w:hyperlink w:anchor="_Toc529805805" w:history="1">
             <w:r>
               <w:rPr>
                 <w:rStyle w:val="Hipervnculo"/>
@@ -1853,7 +1824,7 @@
                 <w:b/>
                 <w:noProof/>
               </w:rPr>
-              <w:t>3.2.</w:t>
+              <w:t>1.1.</w:t>
             </w:r>
             <w:r>
               <w:rPr>
@@ -1870,7 +1841,7 @@
                 <w:b/>
                 <w:noProof/>
               </w:rPr>
-              <w:t>Gráficos Burnup y Burndown</w:t>
+              <w:t>Antes del primer Sprint</w:t>
             </w:r>
             <w:r>
               <w:rPr>
@@ -1891,7 +1862,7 @@
                 <w:noProof/>
                 <w:webHidden/>
               </w:rPr>
-              <w:instrText xml:space="preserve"> PAGEREF _Toc529792329 \h </w:instrText>
+              <w:instrText xml:space="preserve"> PAGEREF _Toc529805805 \h </w:instrText>
             </w:r>
             <w:r>
               <w:rPr>
@@ -1911,7 +1882,7 @@
                 <w:noProof/>
                 <w:webHidden/>
               </w:rPr>
-              <w:t>4</w:t>
+              <w:t>5</w:t>
             </w:r>
             <w:r>
               <w:rPr>
@@ -1934,7 +1905,7 @@
               <w:lang w:eastAsia="ja-JP"/>
             </w:rPr>
           </w:pPr>
-          <w:hyperlink w:anchor="_Toc529792335" w:history="1">
+          <w:hyperlink w:anchor="_Toc529805806" w:history="1">
             <w:r>
               <w:rPr>
                 <w:rStyle w:val="Hipervnculo"/>
@@ -1942,7 +1913,7 @@
                 <w:b/>
                 <w:noProof/>
               </w:rPr>
-              <w:t>3.3.</w:t>
+              <w:t>1.2.</w:t>
             </w:r>
             <w:r>
               <w:rPr>
@@ -1959,7 +1930,7 @@
                 <w:b/>
                 <w:noProof/>
               </w:rPr>
-              <w:t>Resultados primer Sprint</w:t>
+              <w:t>Después del primer Sprint</w:t>
             </w:r>
             <w:r>
               <w:rPr>
@@ -1980,7 +1951,7 @@
                 <w:noProof/>
                 <w:webHidden/>
               </w:rPr>
-              <w:instrText xml:space="preserve"> PAGEREF _Toc529792335 \h </w:instrText>
+              <w:instrText xml:space="preserve"> PAGEREF _Toc529805806 \h </w:instrText>
             </w:r>
             <w:r>
               <w:rPr>
@@ -2023,7 +1994,7 @@
               <w:lang w:eastAsia="ja-JP"/>
             </w:rPr>
           </w:pPr>
-          <w:hyperlink w:anchor="_Toc529792336" w:history="1">
+          <w:hyperlink w:anchor="_Toc529805807" w:history="1">
             <w:r>
               <w:rPr>
                 <w:rStyle w:val="Hipervnculo"/>
@@ -2031,7 +2002,7 @@
                 <w:b/>
                 <w:noProof/>
               </w:rPr>
-              <w:t>3.4.</w:t>
+              <w:t>1.3.</w:t>
             </w:r>
             <w:r>
               <w:rPr>
@@ -2048,7 +2019,7 @@
                 <w:b/>
                 <w:noProof/>
               </w:rPr>
-              <w:t>Métrica y Retrospectiva</w:t>
+              <w:t>Antes del segundo Sprint</w:t>
             </w:r>
             <w:r>
               <w:rPr>
@@ -2069,7 +2040,7 @@
                 <w:noProof/>
                 <w:webHidden/>
               </w:rPr>
-              <w:instrText xml:space="preserve"> PAGEREF _Toc529792336 \h </w:instrText>
+              <w:instrText xml:space="preserve"> PAGEREF _Toc529805807 \h </w:instrText>
             </w:r>
             <w:r>
               <w:rPr>
@@ -2112,7 +2083,7 @@
               <w:lang w:eastAsia="ja-JP"/>
             </w:rPr>
           </w:pPr>
-          <w:hyperlink w:anchor="_Toc529792337" w:history="1">
+          <w:hyperlink w:anchor="_Toc529805808" w:history="1">
             <w:r>
               <w:rPr>
                 <w:rStyle w:val="Hipervnculo"/>
@@ -2120,7 +2091,7 @@
                 <w:b/>
                 <w:noProof/>
               </w:rPr>
-              <w:t>3.5.</w:t>
+              <w:t>1.4.</w:t>
             </w:r>
             <w:r>
               <w:rPr>
@@ -2137,7 +2108,7 @@
                 <w:b/>
                 <w:noProof/>
               </w:rPr>
-              <w:t>Cambios del segundo Sprint</w:t>
+              <w:t>Después del segundo Sprint</w:t>
             </w:r>
             <w:r>
               <w:rPr>
@@ -2158,7 +2129,7 @@
                 <w:noProof/>
                 <w:webHidden/>
               </w:rPr>
-              <w:instrText xml:space="preserve"> PAGEREF _Toc529792337 \h </w:instrText>
+              <w:instrText xml:space="preserve"> PAGEREF _Toc529805808 \h </w:instrText>
             </w:r>
             <w:r>
               <w:rPr>
@@ -2201,7 +2172,7 @@
               <w:lang w:eastAsia="ja-JP"/>
             </w:rPr>
           </w:pPr>
-          <w:hyperlink w:anchor="_Toc529792338" w:history="1">
+          <w:hyperlink w:anchor="_Toc529805812" w:history="1">
             <w:r>
               <w:rPr>
                 <w:rStyle w:val="Hipervnculo"/>
@@ -2209,7 +2180,7 @@
                 <w:b/>
                 <w:noProof/>
               </w:rPr>
-              <w:t>3.6.</w:t>
+              <w:t>3.2.</w:t>
             </w:r>
             <w:r>
               <w:rPr>
@@ -2226,7 +2197,7 @@
                 <w:b/>
                 <w:noProof/>
               </w:rPr>
-              <w:t>Descripción del desarrollo de la practica</w:t>
+              <w:t>Gráficos Burnup y Burndown</w:t>
             </w:r>
             <w:r>
               <w:rPr>
@@ -2247,7 +2218,7 @@
                 <w:noProof/>
                 <w:webHidden/>
               </w:rPr>
-              <w:instrText xml:space="preserve"> PAGEREF _Toc529792338 \h </w:instrText>
+              <w:instrText xml:space="preserve"> PAGEREF _Toc529805812 \h </w:instrText>
             </w:r>
             <w:r>
               <w:rPr>
@@ -2290,7 +2261,7 @@
               <w:lang w:eastAsia="ja-JP"/>
             </w:rPr>
           </w:pPr>
-          <w:hyperlink w:anchor="_Toc529792339" w:history="1">
+          <w:hyperlink w:anchor="_Toc529805818" w:history="1">
             <w:r>
               <w:rPr>
                 <w:rStyle w:val="Hipervnculo"/>
@@ -2298,7 +2269,7 @@
                 <w:b/>
                 <w:noProof/>
               </w:rPr>
-              <w:t>3.7.</w:t>
+              <w:t>3.3.</w:t>
             </w:r>
             <w:r>
               <w:rPr>
@@ -2315,6 +2286,362 @@
                 <w:b/>
                 <w:noProof/>
               </w:rPr>
+              <w:t>Resultados primer Sprint</w:t>
+            </w:r>
+            <w:r>
+              <w:rPr>
+                <w:noProof/>
+                <w:webHidden/>
+              </w:rPr>
+              <w:tab/>
+            </w:r>
+            <w:r>
+              <w:rPr>
+                <w:noProof/>
+                <w:webHidden/>
+              </w:rPr>
+              <w:fldChar w:fldCharType="begin"/>
+            </w:r>
+            <w:r>
+              <w:rPr>
+                <w:noProof/>
+                <w:webHidden/>
+              </w:rPr>
+              <w:instrText xml:space="preserve"> PAGEREF _Toc529805818 \h </w:instrText>
+            </w:r>
+            <w:r>
+              <w:rPr>
+                <w:noProof/>
+                <w:webHidden/>
+              </w:rPr>
+            </w:r>
+            <w:r>
+              <w:rPr>
+                <w:noProof/>
+                <w:webHidden/>
+              </w:rPr>
+              <w:fldChar w:fldCharType="separate"/>
+            </w:r>
+            <w:r>
+              <w:rPr>
+                <w:noProof/>
+                <w:webHidden/>
+              </w:rPr>
+              <w:t>5</w:t>
+            </w:r>
+            <w:r>
+              <w:rPr>
+                <w:noProof/>
+                <w:webHidden/>
+              </w:rPr>
+              <w:fldChar w:fldCharType="end"/>
+            </w:r>
+          </w:hyperlink>
+        </w:p>
+        <w:p>
+          <w:pPr>
+            <w:pStyle w:val="TDC1"/>
+            <w:tabs>
+              <w:tab w:val="left" w:pos="880"/>
+            </w:tabs>
+            <w:rPr>
+              <w:rFonts w:asciiTheme="minorHAnsi" w:hAnsiTheme="minorHAnsi"/>
+              <w:noProof/>
+              <w:lang w:eastAsia="ja-JP"/>
+            </w:rPr>
+          </w:pPr>
+          <w:hyperlink w:anchor="_Toc529805819" w:history="1">
+            <w:r>
+              <w:rPr>
+                <w:rStyle w:val="Hipervnculo"/>
+                <w:rFonts w:ascii="Arial Narrow" w:hAnsi="Arial Narrow"/>
+                <w:b/>
+                <w:noProof/>
+              </w:rPr>
+              <w:t>3.4.</w:t>
+            </w:r>
+            <w:r>
+              <w:rPr>
+                <w:rFonts w:asciiTheme="minorHAnsi" w:hAnsiTheme="minorHAnsi"/>
+                <w:noProof/>
+                <w:lang w:eastAsia="ja-JP"/>
+              </w:rPr>
+              <w:tab/>
+            </w:r>
+            <w:r>
+              <w:rPr>
+                <w:rStyle w:val="Hipervnculo"/>
+                <w:rFonts w:ascii="Arial Narrow" w:hAnsi="Arial Narrow"/>
+                <w:b/>
+                <w:noProof/>
+              </w:rPr>
+              <w:t>Métrica y Retrospectiva</w:t>
+            </w:r>
+            <w:r>
+              <w:rPr>
+                <w:noProof/>
+                <w:webHidden/>
+              </w:rPr>
+              <w:tab/>
+            </w:r>
+            <w:r>
+              <w:rPr>
+                <w:noProof/>
+                <w:webHidden/>
+              </w:rPr>
+              <w:fldChar w:fldCharType="begin"/>
+            </w:r>
+            <w:r>
+              <w:rPr>
+                <w:noProof/>
+                <w:webHidden/>
+              </w:rPr>
+              <w:instrText xml:space="preserve"> PAGEREF _Toc529805819 \h </w:instrText>
+            </w:r>
+            <w:r>
+              <w:rPr>
+                <w:noProof/>
+                <w:webHidden/>
+              </w:rPr>
+            </w:r>
+            <w:r>
+              <w:rPr>
+                <w:noProof/>
+                <w:webHidden/>
+              </w:rPr>
+              <w:fldChar w:fldCharType="separate"/>
+            </w:r>
+            <w:r>
+              <w:rPr>
+                <w:noProof/>
+                <w:webHidden/>
+              </w:rPr>
+              <w:t>5</w:t>
+            </w:r>
+            <w:r>
+              <w:rPr>
+                <w:noProof/>
+                <w:webHidden/>
+              </w:rPr>
+              <w:fldChar w:fldCharType="end"/>
+            </w:r>
+          </w:hyperlink>
+        </w:p>
+        <w:p>
+          <w:pPr>
+            <w:pStyle w:val="TDC1"/>
+            <w:tabs>
+              <w:tab w:val="left" w:pos="880"/>
+            </w:tabs>
+            <w:rPr>
+              <w:rFonts w:asciiTheme="minorHAnsi" w:hAnsiTheme="minorHAnsi"/>
+              <w:noProof/>
+              <w:lang w:eastAsia="ja-JP"/>
+            </w:rPr>
+          </w:pPr>
+          <w:hyperlink w:anchor="_Toc529805820" w:history="1">
+            <w:r>
+              <w:rPr>
+                <w:rStyle w:val="Hipervnculo"/>
+                <w:rFonts w:ascii="Arial Narrow" w:hAnsi="Arial Narrow"/>
+                <w:b/>
+                <w:noProof/>
+              </w:rPr>
+              <w:t>3.5.</w:t>
+            </w:r>
+            <w:r>
+              <w:rPr>
+                <w:rFonts w:asciiTheme="minorHAnsi" w:hAnsiTheme="minorHAnsi"/>
+                <w:noProof/>
+                <w:lang w:eastAsia="ja-JP"/>
+              </w:rPr>
+              <w:tab/>
+            </w:r>
+            <w:r>
+              <w:rPr>
+                <w:rStyle w:val="Hipervnculo"/>
+                <w:rFonts w:ascii="Arial Narrow" w:hAnsi="Arial Narrow"/>
+                <w:b/>
+                <w:noProof/>
+              </w:rPr>
+              <w:t>Cambios del segundo Sprint</w:t>
+            </w:r>
+            <w:r>
+              <w:rPr>
+                <w:noProof/>
+                <w:webHidden/>
+              </w:rPr>
+              <w:tab/>
+            </w:r>
+            <w:r>
+              <w:rPr>
+                <w:noProof/>
+                <w:webHidden/>
+              </w:rPr>
+              <w:fldChar w:fldCharType="begin"/>
+            </w:r>
+            <w:r>
+              <w:rPr>
+                <w:noProof/>
+                <w:webHidden/>
+              </w:rPr>
+              <w:instrText xml:space="preserve"> PAGEREF _Toc529805820 \h </w:instrText>
+            </w:r>
+            <w:r>
+              <w:rPr>
+                <w:noProof/>
+                <w:webHidden/>
+              </w:rPr>
+            </w:r>
+            <w:r>
+              <w:rPr>
+                <w:noProof/>
+                <w:webHidden/>
+              </w:rPr>
+              <w:fldChar w:fldCharType="separate"/>
+            </w:r>
+            <w:r>
+              <w:rPr>
+                <w:noProof/>
+                <w:webHidden/>
+              </w:rPr>
+              <w:t>5</w:t>
+            </w:r>
+            <w:r>
+              <w:rPr>
+                <w:noProof/>
+                <w:webHidden/>
+              </w:rPr>
+              <w:fldChar w:fldCharType="end"/>
+            </w:r>
+          </w:hyperlink>
+        </w:p>
+        <w:p>
+          <w:pPr>
+            <w:pStyle w:val="TDC1"/>
+            <w:tabs>
+              <w:tab w:val="left" w:pos="880"/>
+            </w:tabs>
+            <w:rPr>
+              <w:rFonts w:asciiTheme="minorHAnsi" w:hAnsiTheme="minorHAnsi"/>
+              <w:noProof/>
+              <w:lang w:eastAsia="ja-JP"/>
+            </w:rPr>
+          </w:pPr>
+          <w:hyperlink w:anchor="_Toc529805821" w:history="1">
+            <w:r>
+              <w:rPr>
+                <w:rStyle w:val="Hipervnculo"/>
+                <w:rFonts w:ascii="Arial Narrow" w:hAnsi="Arial Narrow"/>
+                <w:b/>
+                <w:noProof/>
+              </w:rPr>
+              <w:t>3.6.</w:t>
+            </w:r>
+            <w:r>
+              <w:rPr>
+                <w:rFonts w:asciiTheme="minorHAnsi" w:hAnsiTheme="minorHAnsi"/>
+                <w:noProof/>
+                <w:lang w:eastAsia="ja-JP"/>
+              </w:rPr>
+              <w:tab/>
+            </w:r>
+            <w:r>
+              <w:rPr>
+                <w:rStyle w:val="Hipervnculo"/>
+                <w:rFonts w:ascii="Arial Narrow" w:hAnsi="Arial Narrow"/>
+                <w:b/>
+                <w:noProof/>
+              </w:rPr>
+              <w:t>Descripción del desarrollo de la practica</w:t>
+            </w:r>
+            <w:r>
+              <w:rPr>
+                <w:noProof/>
+                <w:webHidden/>
+              </w:rPr>
+              <w:tab/>
+            </w:r>
+            <w:r>
+              <w:rPr>
+                <w:noProof/>
+                <w:webHidden/>
+              </w:rPr>
+              <w:fldChar w:fldCharType="begin"/>
+            </w:r>
+            <w:r>
+              <w:rPr>
+                <w:noProof/>
+                <w:webHidden/>
+              </w:rPr>
+              <w:instrText xml:space="preserve"> PAGEREF _Toc529805821 \h </w:instrText>
+            </w:r>
+            <w:r>
+              <w:rPr>
+                <w:noProof/>
+                <w:webHidden/>
+              </w:rPr>
+            </w:r>
+            <w:r>
+              <w:rPr>
+                <w:noProof/>
+                <w:webHidden/>
+              </w:rPr>
+              <w:fldChar w:fldCharType="separate"/>
+            </w:r>
+            <w:r>
+              <w:rPr>
+                <w:noProof/>
+                <w:webHidden/>
+              </w:rPr>
+              <w:t>5</w:t>
+            </w:r>
+            <w:r>
+              <w:rPr>
+                <w:noProof/>
+                <w:webHidden/>
+              </w:rPr>
+              <w:fldChar w:fldCharType="end"/>
+            </w:r>
+          </w:hyperlink>
+        </w:p>
+        <w:p>
+          <w:pPr>
+            <w:pStyle w:val="TDC1"/>
+            <w:tabs>
+              <w:tab w:val="left" w:pos="880"/>
+            </w:tabs>
+            <w:rPr>
+              <w:rFonts w:asciiTheme="minorHAnsi" w:hAnsiTheme="minorHAnsi"/>
+              <w:noProof/>
+              <w:lang w:eastAsia="ja-JP"/>
+            </w:rPr>
+          </w:pPr>
+          <w:hyperlink w:anchor="_Toc529805822" w:history="1">
+            <w:r>
+              <w:rPr>
+                <w:rStyle w:val="Hipervnculo"/>
+                <w:rFonts w:ascii="Arial Narrow" w:hAnsi="Arial Narrow"/>
+                <w:b/>
+                <w:noProof/>
+              </w:rPr>
+              <w:t>3.7.</w:t>
+            </w:r>
+            <w:r>
+              <w:rPr>
+                <w:rFonts w:asciiTheme="minorHAnsi" w:hAnsiTheme="minorHAnsi"/>
+                <w:noProof/>
+                <w:lang w:eastAsia="ja-JP"/>
+              </w:rPr>
+              <w:tab/>
+            </w:r>
+            <w:r>
+              <w:rPr>
+                <w:rStyle w:val="Hipervnculo"/>
+                <w:rFonts w:ascii="Arial Narrow" w:hAnsi="Arial Narrow"/>
+                <w:b/>
+                <w:noProof/>
+              </w:rPr>
               <w:t>Valoración del desarrollo de la practica</w:t>
             </w:r>
             <w:r>
@@ -2336,7 +2663,7 @@
                 <w:noProof/>
                 <w:webHidden/>
               </w:rPr>
-              <w:instrText xml:space="preserve"> PAGEREF _Toc529792339 \h </w:instrText>
+              <w:instrText xml:space="preserve"> PAGEREF _Toc529805822 \h </w:instrText>
             </w:r>
             <w:r>
               <w:rPr>
@@ -2376,7 +2703,7 @@
               <w:lang w:eastAsia="ja-JP"/>
             </w:rPr>
           </w:pPr>
-          <w:hyperlink w:anchor="_Toc529792340" w:history="1">
+          <w:hyperlink w:anchor="_Toc529805823" w:history="1">
             <w:r>
               <w:rPr>
                 <w:rStyle w:val="Hipervnculo"/>
@@ -2422,7 +2749,7 @@
                 <w:noProof/>
                 <w:webHidden/>
               </w:rPr>
-              <w:instrText xml:space="preserve"> PAGEREF _Toc529792340 \h </w:instrText>
+              <w:instrText xml:space="preserve"> PAGEREF _Toc529805823 \h </w:instrText>
             </w:r>
             <w:r>
               <w:rPr>
@@ -2442,7 +2769,7 @@
                 <w:noProof/>
                 <w:webHidden/>
               </w:rPr>
-              <w:t>5</w:t>
+              <w:t>6</w:t>
             </w:r>
             <w:r>
               <w:rPr>
@@ -2462,7 +2789,7 @@
               <w:lang w:eastAsia="ja-JP"/>
             </w:rPr>
           </w:pPr>
-          <w:hyperlink w:anchor="_Toc529792341" w:history="1">
+          <w:hyperlink w:anchor="_Toc529805824" w:history="1">
             <w:r>
               <w:rPr>
                 <w:rStyle w:val="Hipervnculo"/>
@@ -2508,7 +2835,7 @@
                 <w:noProof/>
                 <w:webHidden/>
               </w:rPr>
-              <w:instrText xml:space="preserve"> PAGEREF _Toc529792341 \h </w:instrText>
+              <w:instrText xml:space="preserve"> PAGEREF _Toc529805824 \h </w:instrText>
             </w:r>
             <w:r>
               <w:rPr>
@@ -2528,7 +2855,7 @@
                 <w:noProof/>
                 <w:webHidden/>
               </w:rPr>
-              <w:t>5</w:t>
+              <w:t>6</w:t>
             </w:r>
             <w:r>
               <w:rPr>
@@ -2548,7 +2875,7 @@
               <w:lang w:eastAsia="ja-JP"/>
             </w:rPr>
           </w:pPr>
-          <w:hyperlink w:anchor="_Toc529792342" w:history="1">
+          <w:hyperlink w:anchor="_Toc529805825" w:history="1">
             <w:r>
               <w:rPr>
                 <w:rStyle w:val="Hipervnculo"/>
@@ -2577,7 +2904,7 @@
                 <w:noProof/>
                 <w:webHidden/>
               </w:rPr>
-              <w:instrText xml:space="preserve"> PAGEREF _Toc529792342 \h </w:instrText>
+              <w:instrText xml:space="preserve"> PAGEREF _Toc529805825 \h </w:instrText>
             </w:r>
             <w:r>
               <w:rPr>
@@ -2597,7 +2924,7 @@
                 <w:noProof/>
                 <w:webHidden/>
               </w:rPr>
-              <w:t>5</w:t>
+              <w:t>6</w:t>
             </w:r>
             <w:r>
               <w:rPr>
@@ -2617,7 +2944,7 @@
               <w:lang w:eastAsia="ja-JP"/>
             </w:rPr>
           </w:pPr>
-          <w:hyperlink w:anchor="_Toc529792343" w:history="1">
+          <w:hyperlink w:anchor="_Toc529805826" w:history="1">
             <w:r>
               <w:rPr>
                 <w:rStyle w:val="Hipervnculo"/>
@@ -2646,7 +2973,7 @@
                 <w:noProof/>
                 <w:webHidden/>
               </w:rPr>
-              <w:instrText xml:space="preserve"> PAGEREF _Toc529792343 \h </w:instrText>
+              <w:instrText xml:space="preserve"> PAGEREF _Toc529805826 \h </w:instrText>
             </w:r>
             <w:r>
               <w:rPr>
@@ -2686,7 +3013,7 @@
               <w:lang w:eastAsia="ja-JP"/>
             </w:rPr>
           </w:pPr>
-          <w:hyperlink w:anchor="_Toc529792344" w:history="1">
+          <w:hyperlink w:anchor="_Toc529805827" w:history="1">
             <w:r>
               <w:rPr>
                 <w:rStyle w:val="Hipervnculo"/>
@@ -2732,7 +3059,7 @@
                 <w:noProof/>
                 <w:webHidden/>
               </w:rPr>
-              <w:instrText xml:space="preserve"> PAGEREF _Toc529792344 \h </w:instrText>
+              <w:instrText xml:space="preserve"> PAGEREF _Toc529805827 \h </w:instrText>
             </w:r>
             <w:r>
               <w:rPr>
@@ -2772,7 +3099,7 @@
               <w:lang w:eastAsia="ja-JP"/>
             </w:rPr>
           </w:pPr>
-          <w:hyperlink w:anchor="_Toc529792345" w:history="1">
+          <w:hyperlink w:anchor="_Toc529805828" w:history="1">
             <w:r>
               <w:rPr>
                 <w:rStyle w:val="Hipervnculo"/>
@@ -2818,7 +3145,7 @@
                 <w:noProof/>
                 <w:webHidden/>
               </w:rPr>
-              <w:instrText xml:space="preserve"> PAGEREF _Toc529792345 \h </w:instrText>
+              <w:instrText xml:space="preserve"> PAGEREF _Toc529805828 \h </w:instrText>
             </w:r>
             <w:r>
               <w:rPr>
@@ -2858,7 +3185,7 @@
               <w:lang w:eastAsia="ja-JP"/>
             </w:rPr>
           </w:pPr>
-          <w:hyperlink w:anchor="_Toc529792346" w:history="1">
+          <w:hyperlink w:anchor="_Toc529805829" w:history="1">
             <w:r>
               <w:rPr>
                 <w:rStyle w:val="Hipervnculo"/>
@@ -2904,7 +3231,7 @@
                 <w:noProof/>
                 <w:webHidden/>
               </w:rPr>
-              <w:instrText xml:space="preserve"> PAGEREF _Toc529792346 \h </w:instrText>
+              <w:instrText xml:space="preserve"> PAGEREF _Toc529805829 \h </w:instrText>
             </w:r>
             <w:r>
               <w:rPr>
@@ -2936,24 +3263,14 @@
           </w:hyperlink>
         </w:p>
         <w:p>
-          <w:pPr>
-            <w:rPr>
-              <w:rFonts w:ascii="Arial Narrow" w:hAnsi="Arial Narrow"/>
-              <w:sz w:val="20"/>
-            </w:rPr>
-          </w:pPr>
           <w:r>
             <w:rPr>
-              <w:rFonts w:ascii="Arial Narrow" w:hAnsi="Arial Narrow"/>
               <w:b/>
               <w:bCs/>
-              <w:sz w:val="20"/>
             </w:rPr>
             <w:fldChar w:fldCharType="end"/>
           </w:r>
         </w:p>
-        <w:bookmarkStart w:id="0" w:name="_GoBack" w:displacedByCustomXml="next"/>
-        <w:bookmarkEnd w:id="0" w:displacedByCustomXml="next"/>
       </w:sdtContent>
     </w:sdt>
     <w:p>
@@ -3458,7 +3775,7 @@
           <w:szCs w:val="24"/>
         </w:rPr>
       </w:pPr>
-      <w:bookmarkStart w:id="1" w:name="_Toc529792325"/>
+      <w:bookmarkStart w:id="0" w:name="_Toc529805801"/>
       <w:r>
         <w:rPr>
           <w:rFonts w:ascii="Arial Narrow" w:hAnsi="Arial Narrow"/>
@@ -3468,7 +3785,7 @@
         <w:lastRenderedPageBreak/>
         <w:t>Introducción</w:t>
       </w:r>
-      <w:bookmarkEnd w:id="1"/>
+      <w:bookmarkEnd w:id="0"/>
     </w:p>
     <w:p>
       <w:pPr>
@@ -3541,7 +3858,7 @@
           <w:szCs w:val="24"/>
         </w:rPr>
       </w:pPr>
-      <w:bookmarkStart w:id="2" w:name="_Toc529792326"/>
+      <w:bookmarkStart w:id="1" w:name="_Toc529805802"/>
       <w:r>
         <w:rPr>
           <w:rFonts w:ascii="Arial Narrow" w:hAnsi="Arial Narrow"/>
@@ -3550,7 +3867,7 @@
         </w:rPr>
         <w:t>Objetivo</w:t>
       </w:r>
-      <w:bookmarkEnd w:id="2"/>
+      <w:bookmarkEnd w:id="1"/>
     </w:p>
     <w:p>
       <w:pPr>
@@ -3625,7 +3942,7 @@
           <w:szCs w:val="24"/>
         </w:rPr>
       </w:pPr>
-      <w:bookmarkStart w:id="3" w:name="_Toc529792327"/>
+      <w:bookmarkStart w:id="2" w:name="_Toc529805803"/>
       <w:r>
         <w:rPr>
           <w:rFonts w:ascii="Arial Narrow" w:hAnsi="Arial Narrow"/>
@@ -3634,7 +3951,7 @@
         </w:rPr>
         <w:t>Contenido</w:t>
       </w:r>
-      <w:bookmarkEnd w:id="3"/>
+      <w:bookmarkEnd w:id="2"/>
     </w:p>
     <w:p>
       <w:pPr>
@@ -3672,20 +3989,82 @@
     </w:p>
     <w:p>
       <w:pPr>
-        <w:keepNext/>
         <w:ind w:firstLine="0"/>
-        <w:jc w:val="center"/>
-      </w:pPr>
-      <w:r>
-        <w:rPr>
-          <w:noProof/>
-          <w:lang w:eastAsia="es-ES"/>
-        </w:rPr>
+        <w:rPr>
+          <w:rFonts w:ascii="Arial Narrow" w:hAnsi="Arial Narrow"/>
+          <w:sz w:val="24"/>
+          <w:szCs w:val="24"/>
+        </w:rPr>
+      </w:pPr>
+    </w:p>
+    <w:p>
+      <w:pPr>
+        <w:ind w:firstLine="0"/>
+        <w:rPr>
+          <w:rFonts w:ascii="Arial Narrow" w:hAnsi="Arial Narrow"/>
+          <w:sz w:val="24"/>
+          <w:szCs w:val="24"/>
+        </w:rPr>
+      </w:pPr>
+    </w:p>
+    <w:p>
+      <w:pPr>
+        <w:pStyle w:val="Ttulo1"/>
+        <w:numPr>
+          <w:ilvl w:val="1"/>
+          <w:numId w:val="40"/>
+        </w:numPr>
+        <w:rPr>
+          <w:rFonts w:ascii="Arial Narrow" w:hAnsi="Arial Narrow"/>
+          <w:b/>
+          <w:szCs w:val="24"/>
+        </w:rPr>
+      </w:pPr>
+      <w:bookmarkStart w:id="3" w:name="_Hlk529805587"/>
+      <w:bookmarkStart w:id="4" w:name="_Toc529805804"/>
+      <w:r>
+        <w:rPr>
+          <w:rFonts w:ascii="Arial Narrow" w:hAnsi="Arial Narrow"/>
+          <w:b/>
+          <w:szCs w:val="24"/>
+        </w:rPr>
+        <w:lastRenderedPageBreak/>
+        <w:t>Product Backlogs</w:t>
+      </w:r>
+      <w:bookmarkEnd w:id="4"/>
+    </w:p>
+    <w:p>
+      <w:pPr>
+        <w:pStyle w:val="Ttulo1"/>
+        <w:numPr>
+          <w:ilvl w:val="1"/>
+          <w:numId w:val="45"/>
+        </w:numPr>
+        <w:rPr>
+          <w:rFonts w:ascii="Arial Narrow" w:hAnsi="Arial Narrow"/>
+          <w:b/>
+          <w:szCs w:val="24"/>
+        </w:rPr>
+      </w:pPr>
+      <w:bookmarkStart w:id="5" w:name="_Toc529805805"/>
+      <w:bookmarkEnd w:id="3"/>
+      <w:r>
+        <w:rPr>
+          <w:rFonts w:ascii="Arial Narrow" w:hAnsi="Arial Narrow"/>
+          <w:b/>
+          <w:szCs w:val="24"/>
+        </w:rPr>
+        <w:t>Antes del primer Sprint</w:t>
+      </w:r>
+      <w:bookmarkEnd w:id="5"/>
+    </w:p>
+    <w:p>
+      <w:r>
         <w:drawing>
-          <wp:inline distT="0" distB="0" distL="0" distR="0" wp14:anchorId="092ACEAF" wp14:editId="4A47C213">
-            <wp:extent cx="1829944" cy="2735580"/>
-            <wp:effectExtent l="0" t="0" r="0" b="7620"/>
-            <wp:docPr id="1" name="Imagen 1"/>
+          <wp:inline distT="0" distB="0" distL="0" distR="0">
+            <wp:extent cx="6120765" cy="3895725"/>
+            <wp:effectExtent l="0" t="0" r="0" b="9525"/>
+            <wp:docPr id="6" name="Imagen 6"/>
             <wp:cNvGraphicFramePr>
               <a:graphicFrameLocks xmlns:a="http://schemas.openxmlformats.org/drawingml/2006/main" noChangeAspect="1"/>
             </wp:cNvGraphicFramePr>
@@ -3693,26 +4072,28 @@
               <a:graphicData uri="http://schemas.openxmlformats.org/drawingml/2006/picture">
                 <pic:pic xmlns:pic="http://schemas.openxmlformats.org/drawingml/2006/picture">
                   <pic:nvPicPr>
-                    <pic:cNvPr id="0" name="Picture 1"/>
+                    <pic:cNvPr id="0" name="Picture 3"/>
                     <pic:cNvPicPr>
                       <a:picLocks noChangeAspect="1" noChangeArrowheads="1"/>
                     </pic:cNvPicPr>
                   </pic:nvPicPr>
-                  <pic:blipFill rotWithShape="1">
-                    <a:blip r:embed="rId15">
+                  <pic:blipFill>
+                    <a:blip r:embed="rId10">
                       <a:extLst>
                         <a:ext uri="{28A0092B-C50C-407E-A947-70E740481C1C}">
                           <a14:useLocalDpi xmlns:a14="http://schemas.microsoft.com/office/drawing/2010/main" val="0"/>
                         </a:ext>
                       </a:extLst>
                     </a:blip>
-                    <a:srcRect l="3048" t="3540" r="22285" b="22377"/>
-                    <a:stretch/>
+                    <a:srcRect/>
+                    <a:stretch>
+                      <a:fillRect/>
+                    </a:stretch>
                   </pic:blipFill>
                   <pic:spPr bwMode="auto">
                     <a:xfrm>
                       <a:off x="0" y="0"/>
-                      <a:ext cx="1835361" cy="2743677"/>
+                      <a:ext cx="6128865" cy="3900880"/>
                     </a:xfrm>
                     <a:prstGeom prst="rect">
                       <a:avLst/>
@@ -3721,11 +4102,6 @@
                     <a:ln>
                       <a:noFill/>
                     </a:ln>
-                    <a:extLst>
-                      <a:ext uri="{53640926-AAD7-44D8-BBD7-CCE9431645EC}">
-                        <a14:shadowObscured xmlns:a14="http://schemas.microsoft.com/office/drawing/2010/main"/>
-                      </a:ext>
-                    </a:extLst>
                   </pic:spPr>
                 </pic:pic>
               </a:graphicData>
@@ -3736,87 +4112,48 @@
     </w:p>
     <w:p>
       <w:pPr>
-        <w:pStyle w:val="Sinespaciado"/>
-        <w:rPr>
-          <w:rFonts w:ascii="Arial Narrow" w:hAnsi="Arial Narrow"/>
-          <w:i/>
-          <w:sz w:val="20"/>
-          <w:szCs w:val="20"/>
-        </w:rPr>
-      </w:pPr>
-      <w:bookmarkStart w:id="4" w:name="_Toc441437168"/>
-      <w:r>
-        <w:rPr>
-          <w:rFonts w:ascii="Arial Narrow" w:hAnsi="Arial Narrow"/>
-          <w:i/>
-          <w:sz w:val="20"/>
-          <w:szCs w:val="20"/>
-        </w:rPr>
-        <w:t xml:space="preserve">Figura </w:t>
-      </w:r>
-      <w:r>
-        <w:rPr>
-          <w:rFonts w:ascii="Arial Narrow" w:hAnsi="Arial Narrow"/>
-          <w:i/>
-          <w:sz w:val="20"/>
-          <w:szCs w:val="20"/>
-        </w:rPr>
-        <w:fldChar w:fldCharType="begin"/>
-      </w:r>
-      <w:r>
-        <w:rPr>
-          <w:rFonts w:ascii="Arial Narrow" w:hAnsi="Arial Narrow"/>
-          <w:i/>
-          <w:sz w:val="20"/>
-          <w:szCs w:val="20"/>
-        </w:rPr>
-        <w:instrText xml:space="preserve"> SEQ Figura \* ARABIC </w:instrText>
-      </w:r>
-      <w:r>
-        <w:rPr>
-          <w:rFonts w:ascii="Arial Narrow" w:hAnsi="Arial Narrow"/>
-          <w:i/>
-          <w:sz w:val="20"/>
-          <w:szCs w:val="20"/>
-        </w:rPr>
-        <w:fldChar w:fldCharType="separate"/>
-      </w:r>
-      <w:r>
-        <w:rPr>
-          <w:rFonts w:ascii="Arial Narrow" w:hAnsi="Arial Narrow"/>
-          <w:i/>
-          <w:noProof/>
-          <w:sz w:val="20"/>
-          <w:szCs w:val="20"/>
-        </w:rPr>
-        <w:t>1</w:t>
-      </w:r>
-      <w:r>
-        <w:rPr>
-          <w:rFonts w:ascii="Arial Narrow" w:hAnsi="Arial Narrow"/>
-          <w:i/>
-          <w:sz w:val="20"/>
-          <w:szCs w:val="20"/>
-        </w:rPr>
-        <w:fldChar w:fldCharType="end"/>
-      </w:r>
-      <w:r>
-        <w:rPr>
-          <w:rFonts w:ascii="Arial Narrow" w:hAnsi="Arial Narrow"/>
-          <w:i/>
-          <w:sz w:val="20"/>
-          <w:szCs w:val="20"/>
-        </w:rPr>
-        <w:t>. Título de la figura 1</w:t>
-      </w:r>
-      <w:bookmarkEnd w:id="4"/>
+        <w:rPr>
+          <w:rFonts w:ascii="Arial Narrow" w:hAnsi="Arial Narrow"/>
+        </w:rPr>
+      </w:pPr>
+      <w:r>
+        <w:rPr>
+          <w:rFonts w:ascii="Arial Narrow" w:hAnsi="Arial Narrow"/>
+        </w:rPr>
+        <w:t>Este es el primer backlog que realizamos, en el añadimos todas las historias de usuario del proyecto, ordenados por prioridad, las de arriba tienen mayor prioridad que las de abajo, además también añadimos una estimación del esfuerzo que supondría realizar cada historia de usuario.</w:t>
+      </w:r>
+    </w:p>
+    <w:p>
+      <w:pPr>
+        <w:rPr>
+          <w:rFonts w:ascii="Arial Narrow" w:hAnsi="Arial Narrow"/>
+        </w:rPr>
+      </w:pPr>
+      <w:r>
+        <w:rPr>
+          <w:rFonts w:ascii="Arial Narrow" w:hAnsi="Arial Narrow"/>
+        </w:rPr>
+        <w:t>La velocidad la estimamos al realizar un mockup y calcular cuántos podríamos hacer en una hora, eso nos dio como resultado que podríamos realizar 24 puntos en 1 hora</w:t>
+      </w:r>
+      <w:r>
+        <w:rPr>
+          <w:rFonts w:ascii="Arial Narrow" w:hAnsi="Arial Narrow"/>
+        </w:rPr>
+        <w:t>, es decir en un sprint</w:t>
+      </w:r>
+      <w:r>
+        <w:rPr>
+          <w:rFonts w:ascii="Arial Narrow" w:hAnsi="Arial Narrow"/>
+        </w:rPr>
+        <w:t>.</w:t>
+      </w:r>
     </w:p>
     <w:p>
       <w:pPr>
         <w:pStyle w:val="Ttulo1"/>
         <w:numPr>
           <w:ilvl w:val="1"/>
-          <w:numId w:val="40"/>
+          <w:numId w:val="45"/>
         </w:numPr>
         <w:rPr>
           <w:rFonts w:ascii="Arial Narrow" w:hAnsi="Arial Narrow"/>
@@ -3824,41 +4161,110 @@
           <w:szCs w:val="24"/>
         </w:rPr>
       </w:pPr>
-      <w:bookmarkStart w:id="5" w:name="_Toc529792328"/>
-      <w:proofErr w:type="spellStart"/>
+      <w:bookmarkStart w:id="6" w:name="_Toc529805806"/>
       <w:r>
         <w:rPr>
           <w:rFonts w:ascii="Arial Narrow" w:hAnsi="Arial Narrow"/>
           <w:b/>
           <w:szCs w:val="24"/>
         </w:rPr>
-        <w:t>Product</w:t>
-      </w:r>
-      <w:proofErr w:type="spellEnd"/>
+        <w:lastRenderedPageBreak/>
+        <w:t>Después</w:t>
+      </w:r>
       <w:r>
         <w:rPr>
           <w:rFonts w:ascii="Arial Narrow" w:hAnsi="Arial Narrow"/>
           <w:b/>
           <w:szCs w:val="24"/>
         </w:rPr>
-        <w:t xml:space="preserve"> Backlogs</w:t>
-      </w:r>
-      <w:bookmarkEnd w:id="5"/>
+        <w:t xml:space="preserve"> del primer Sprint</w:t>
+      </w:r>
+      <w:bookmarkEnd w:id="6"/>
     </w:p>
     <w:p>
-      <w:pPr>
-        <w:ind w:firstLine="0"/>
-        <w:rPr>
-          <w:rFonts w:ascii="Arial Narrow" w:hAnsi="Arial Narrow"/>
-        </w:rPr>
-      </w:pPr>
+      <w:r>
+        <w:drawing>
+          <wp:inline distT="0" distB="0" distL="0" distR="0">
+            <wp:extent cx="6134100" cy="3876675"/>
+            <wp:effectExtent l="0" t="0" r="0" b="9525"/>
+            <wp:docPr id="7" name="Imagen 7"/>
+            <wp:cNvGraphicFramePr>
+              <a:graphicFrameLocks xmlns:a="http://schemas.openxmlformats.org/drawingml/2006/main" noChangeAspect="1"/>
+            </wp:cNvGraphicFramePr>
+            <a:graphic xmlns:a="http://schemas.openxmlformats.org/drawingml/2006/main">
+              <a:graphicData uri="http://schemas.openxmlformats.org/drawingml/2006/picture">
+                <pic:pic xmlns:pic="http://schemas.openxmlformats.org/drawingml/2006/picture">
+                  <pic:nvPicPr>
+                    <pic:cNvPr id="0" name="Picture 4"/>
+                    <pic:cNvPicPr>
+                      <a:picLocks noChangeAspect="1" noChangeArrowheads="1"/>
+                    </pic:cNvPicPr>
+                  </pic:nvPicPr>
+                  <pic:blipFill>
+                    <a:blip r:embed="rId11">
+                      <a:extLst>
+                        <a:ext uri="{28A0092B-C50C-407E-A947-70E740481C1C}">
+                          <a14:useLocalDpi xmlns:a14="http://schemas.microsoft.com/office/drawing/2010/main" val="0"/>
+                        </a:ext>
+                      </a:extLst>
+                    </a:blip>
+                    <a:srcRect/>
+                    <a:stretch>
+                      <a:fillRect/>
+                    </a:stretch>
+                  </pic:blipFill>
+                  <pic:spPr bwMode="auto">
+                    <a:xfrm>
+                      <a:off x="0" y="0"/>
+                      <a:ext cx="6134100" cy="3876675"/>
+                    </a:xfrm>
+                    <a:prstGeom prst="rect">
+                      <a:avLst/>
+                    </a:prstGeom>
+                    <a:noFill/>
+                    <a:ln>
+                      <a:noFill/>
+                    </a:ln>
+                  </pic:spPr>
+                </pic:pic>
+              </a:graphicData>
+            </a:graphic>
+          </wp:inline>
+        </w:drawing>
+      </w:r>
+    </w:p>
+    <w:p>
+      <w:pPr>
+        <w:rPr>
+          <w:rFonts w:ascii="Arial Narrow" w:hAnsi="Arial Narrow"/>
+        </w:rPr>
+      </w:pPr>
+      <w:r>
+        <w:rPr>
+          <w:rFonts w:ascii="Arial Narrow" w:hAnsi="Arial Narrow"/>
+        </w:rPr>
+        <w:t>A medida que avanzábamos en el sprint íbamos anotando las historia que íbamos terminando, aquellas historias marcadas de color verde son las finalizadas, mientras que aquellas historias de color amarillos son las que están empezadas pero no terminadas.</w:t>
+      </w:r>
+    </w:p>
+    <w:p>
+      <w:pPr>
+        <w:rPr>
+          <w:rFonts w:ascii="Arial Narrow" w:hAnsi="Arial Narrow"/>
+        </w:rPr>
+      </w:pPr>
+      <w:r>
+        <w:rPr>
+          <w:rFonts w:ascii="Arial Narrow" w:hAnsi="Arial Narrow"/>
+        </w:rPr>
+        <w:t>Como resultado en 1 hora de sprint realizamos 43 puntos, mas de lo que estimamos en un principio.</w:t>
+      </w:r>
     </w:p>
     <w:p>
       <w:pPr>
         <w:pStyle w:val="Ttulo1"/>
         <w:numPr>
           <w:ilvl w:val="1"/>
-          <w:numId w:val="40"/>
+          <w:numId w:val="45"/>
         </w:numPr>
         <w:rPr>
           <w:rFonts w:ascii="Arial Narrow" w:hAnsi="Arial Narrow"/>
@@ -3866,13 +4272,354 @@
           <w:szCs w:val="24"/>
         </w:rPr>
       </w:pPr>
-      <w:bookmarkStart w:id="6" w:name="_Toc529792329"/>
+      <w:bookmarkStart w:id="7" w:name="_Toc529805807"/>
       <w:r>
         <w:rPr>
           <w:rFonts w:ascii="Arial Narrow" w:hAnsi="Arial Narrow"/>
           <w:b/>
           <w:szCs w:val="24"/>
         </w:rPr>
+        <w:lastRenderedPageBreak/>
+        <w:t xml:space="preserve">Antes del </w:t>
+      </w:r>
+      <w:r>
+        <w:rPr>
+          <w:rFonts w:ascii="Arial Narrow" w:hAnsi="Arial Narrow"/>
+          <w:b/>
+          <w:szCs w:val="24"/>
+        </w:rPr>
+        <w:t>segundo</w:t>
+      </w:r>
+      <w:r>
+        <w:rPr>
+          <w:rFonts w:ascii="Arial Narrow" w:hAnsi="Arial Narrow"/>
+          <w:b/>
+          <w:szCs w:val="24"/>
+        </w:rPr>
+        <w:t xml:space="preserve"> Sprint</w:t>
+      </w:r>
+      <w:bookmarkEnd w:id="7"/>
+    </w:p>
+    <w:p>
+      <w:r>
+        <w:drawing>
+          <wp:inline distT="0" distB="0" distL="0" distR="0">
+            <wp:extent cx="6165215" cy="4171950"/>
+            <wp:effectExtent l="0" t="0" r="6985" b="0"/>
+            <wp:docPr id="13" name="Imagen 13"/>
+            <wp:cNvGraphicFramePr>
+              <a:graphicFrameLocks xmlns:a="http://schemas.openxmlformats.org/drawingml/2006/main" noChangeAspect="1"/>
+            </wp:cNvGraphicFramePr>
+            <a:graphic xmlns:a="http://schemas.openxmlformats.org/drawingml/2006/main">
+              <a:graphicData uri="http://schemas.openxmlformats.org/drawingml/2006/picture">
+                <pic:pic xmlns:pic="http://schemas.openxmlformats.org/drawingml/2006/picture">
+                  <pic:nvPicPr>
+                    <pic:cNvPr id="0" name="Picture 10"/>
+                    <pic:cNvPicPr>
+                      <a:picLocks noChangeAspect="1" noChangeArrowheads="1"/>
+                    </pic:cNvPicPr>
+                  </pic:nvPicPr>
+                  <pic:blipFill>
+                    <a:blip r:embed="rId12">
+                      <a:extLst>
+                        <a:ext uri="{28A0092B-C50C-407E-A947-70E740481C1C}">
+                          <a14:useLocalDpi xmlns:a14="http://schemas.microsoft.com/office/drawing/2010/main" val="0"/>
+                        </a:ext>
+                      </a:extLst>
+                    </a:blip>
+                    <a:srcRect/>
+                    <a:stretch>
+                      <a:fillRect/>
+                    </a:stretch>
+                  </pic:blipFill>
+                  <pic:spPr bwMode="auto">
+                    <a:xfrm>
+                      <a:off x="0" y="0"/>
+                      <a:ext cx="6192479" cy="4190399"/>
+                    </a:xfrm>
+                    <a:prstGeom prst="rect">
+                      <a:avLst/>
+                    </a:prstGeom>
+                    <a:noFill/>
+                    <a:ln>
+                      <a:noFill/>
+                    </a:ln>
+                  </pic:spPr>
+                </pic:pic>
+              </a:graphicData>
+            </a:graphic>
+          </wp:inline>
+        </w:drawing>
+      </w:r>
+    </w:p>
+    <w:p>
+      <w:pPr>
+        <w:rPr>
+          <w:rFonts w:ascii="Arial Narrow" w:hAnsi="Arial Narrow"/>
+        </w:rPr>
+      </w:pPr>
+      <w:r>
+        <w:rPr>
+          <w:rFonts w:ascii="Arial Narrow" w:hAnsi="Arial Narrow"/>
+        </w:rPr>
+        <w:t xml:space="preserve">Después del Sprint review, el product owner, nos dijo las historias que aceptaba. Lamentablemente no acepto ninguna de las historias que realizamos así </w:t>
+      </w:r>
+      <w:r>
+        <w:rPr>
+          <w:rFonts w:ascii="Arial Narrow" w:hAnsi="Arial Narrow"/>
+        </w:rPr>
+        <w:t>que pusimos todas las historias de color amarillo (empezadas, pero no terminadas)</w:t>
+      </w:r>
+      <w:r>
+        <w:rPr>
+          <w:rFonts w:ascii="Arial Narrow" w:hAnsi="Arial Narrow"/>
+        </w:rPr>
+        <w:t>, añadimos la HIS_27 con prioridad 73 y eliminamos la HIS_26 añadiendo una nueva con la prioridad 100, además añadimos la columna</w:t>
+      </w:r>
+      <w:r>
+        <w:rPr>
+          <w:rFonts w:ascii="Arial Narrow" w:hAnsi="Arial Narrow"/>
+        </w:rPr>
+        <w:t xml:space="preserve"> de sprint que no habíamos añadido anteriormente y pusimos las historias que realizamos en el primer sprint.</w:t>
+      </w:r>
+    </w:p>
+    <w:p>
+      <w:pPr>
+        <w:rPr>
+          <w:rFonts w:ascii="Arial Narrow" w:hAnsi="Arial Narrow"/>
+        </w:rPr>
+      </w:pPr>
+      <w:r>
+        <w:rPr>
+          <w:rFonts w:ascii="Arial Narrow" w:hAnsi="Arial Narrow"/>
+        </w:rPr>
+        <w:t>Esta vez en este sprint la velocidad la establecimos en 43 puntos por hora hay que en el anterior sprint habíamos estimado mal y nuestra velocidad fue mayor de la esperada.</w:t>
+      </w:r>
+    </w:p>
+    <w:p>
+      <w:pPr>
+        <w:pStyle w:val="Ttulo1"/>
+        <w:numPr>
+          <w:ilvl w:val="1"/>
+          <w:numId w:val="45"/>
+        </w:numPr>
+        <w:rPr>
+          <w:rFonts w:ascii="Arial Narrow" w:hAnsi="Arial Narrow"/>
+          <w:b/>
+          <w:szCs w:val="24"/>
+        </w:rPr>
+      </w:pPr>
+      <w:bookmarkStart w:id="8" w:name="_Toc529805808"/>
+      <w:r>
+        <w:rPr>
+          <w:rFonts w:ascii="Arial Narrow" w:hAnsi="Arial Narrow"/>
+          <w:b/>
+          <w:szCs w:val="24"/>
+        </w:rPr>
+        <w:lastRenderedPageBreak/>
+        <w:t>Después</w:t>
+      </w:r>
+      <w:r>
+        <w:rPr>
+          <w:rFonts w:ascii="Arial Narrow" w:hAnsi="Arial Narrow"/>
+          <w:b/>
+          <w:szCs w:val="24"/>
+        </w:rPr>
+        <w:t xml:space="preserve"> del </w:t>
+      </w:r>
+      <w:r>
+        <w:rPr>
+          <w:rFonts w:ascii="Arial Narrow" w:hAnsi="Arial Narrow"/>
+          <w:b/>
+          <w:szCs w:val="24"/>
+        </w:rPr>
+        <w:t>segundo</w:t>
+      </w:r>
+      <w:r>
+        <w:rPr>
+          <w:rFonts w:ascii="Arial Narrow" w:hAnsi="Arial Narrow"/>
+          <w:b/>
+          <w:szCs w:val="24"/>
+        </w:rPr>
+        <w:t xml:space="preserve"> Sprint</w:t>
+      </w:r>
+      <w:bookmarkEnd w:id="8"/>
+    </w:p>
+    <w:p>
+      <w:pPr>
+        <w:ind w:firstLine="0"/>
+        <w:rPr>
+          <w:rFonts w:ascii="Arial Narrow" w:hAnsi="Arial Narrow"/>
+        </w:rPr>
+      </w:pPr>
+      <w:r>
+        <w:drawing>
+          <wp:inline distT="0" distB="0" distL="0" distR="0">
+            <wp:extent cx="6343650" cy="4219575"/>
+            <wp:effectExtent l="0" t="0" r="0" b="9525"/>
+            <wp:docPr id="10" name="Imagen 10"/>
+            <wp:cNvGraphicFramePr>
+              <a:graphicFrameLocks xmlns:a="http://schemas.openxmlformats.org/drawingml/2006/main" noChangeAspect="1"/>
+            </wp:cNvGraphicFramePr>
+            <a:graphic xmlns:a="http://schemas.openxmlformats.org/drawingml/2006/main">
+              <a:graphicData uri="http://schemas.openxmlformats.org/drawingml/2006/picture">
+                <pic:pic xmlns:pic="http://schemas.openxmlformats.org/drawingml/2006/picture">
+                  <pic:nvPicPr>
+                    <pic:cNvPr id="0" name="Picture 7"/>
+                    <pic:cNvPicPr>
+                      <a:picLocks noChangeAspect="1" noChangeArrowheads="1"/>
+                    </pic:cNvPicPr>
+                  </pic:nvPicPr>
+                  <pic:blipFill>
+                    <a:blip r:embed="rId13">
+                      <a:extLst>
+                        <a:ext uri="{28A0092B-C50C-407E-A947-70E740481C1C}">
+                          <a14:useLocalDpi xmlns:a14="http://schemas.microsoft.com/office/drawing/2010/main" val="0"/>
+                        </a:ext>
+                      </a:extLst>
+                    </a:blip>
+                    <a:srcRect/>
+                    <a:stretch>
+                      <a:fillRect/>
+                    </a:stretch>
+                  </pic:blipFill>
+                  <pic:spPr bwMode="auto">
+                    <a:xfrm>
+                      <a:off x="0" y="0"/>
+                      <a:ext cx="6343650" cy="4219575"/>
+                    </a:xfrm>
+                    <a:prstGeom prst="rect">
+                      <a:avLst/>
+                    </a:prstGeom>
+                    <a:noFill/>
+                    <a:ln>
+                      <a:noFill/>
+                    </a:ln>
+                  </pic:spPr>
+                </pic:pic>
+              </a:graphicData>
+            </a:graphic>
+          </wp:inline>
+        </w:drawing>
+      </w:r>
+    </w:p>
+    <w:p>
+      <w:pPr>
+        <w:ind w:firstLine="0"/>
+        <w:rPr>
+          <w:rFonts w:ascii="Arial Narrow" w:hAnsi="Arial Narrow"/>
+        </w:rPr>
+      </w:pPr>
+      <w:r>
+        <w:rPr>
+          <w:rFonts w:ascii="Arial Narrow" w:hAnsi="Arial Narrow"/>
+        </w:rPr>
+        <w:t>Al final del segundo sprint realizamos todas aquellas historias marcadas de color verde, como resultado en 1 hora de sprint realizamos 60 puntos. Anotamos además aquellas historias realizadas en el sprint 2.</w:t>
+      </w:r>
+      <w:bookmarkStart w:id="9" w:name="_GoBack"/>
+      <w:bookmarkEnd w:id="9"/>
+    </w:p>
+    <w:p>
+      <w:pPr>
+        <w:pStyle w:val="Prrafodelista"/>
+        <w:keepNext/>
+        <w:keepLines/>
+        <w:numPr>
+          <w:ilvl w:val="0"/>
+          <w:numId w:val="45"/>
+        </w:numPr>
+        <w:spacing w:before="320" w:after="320"/>
+        <w:contextualSpacing w:val="0"/>
+        <w:outlineLvl w:val="0"/>
+        <w:rPr>
+          <w:rFonts w:ascii="Arial Narrow" w:eastAsiaTheme="majorEastAsia" w:hAnsi="Arial Narrow" w:cs="Arial"/>
+          <w:b/>
+          <w:vanish/>
+          <w:sz w:val="24"/>
+          <w:szCs w:val="24"/>
+        </w:rPr>
+      </w:pPr>
+      <w:bookmarkStart w:id="10" w:name="_Toc529805739"/>
+      <w:bookmarkStart w:id="11" w:name="_Toc529805774"/>
+      <w:bookmarkStart w:id="12" w:name="_Toc529805809"/>
+      <w:bookmarkEnd w:id="10"/>
+      <w:bookmarkEnd w:id="11"/>
+      <w:bookmarkEnd w:id="12"/>
+    </w:p>
+    <w:p>
+      <w:pPr>
+        <w:pStyle w:val="Prrafodelista"/>
+        <w:keepNext/>
+        <w:keepLines/>
+        <w:numPr>
+          <w:ilvl w:val="0"/>
+          <w:numId w:val="45"/>
+        </w:numPr>
+        <w:spacing w:before="320" w:after="320"/>
+        <w:contextualSpacing w:val="0"/>
+        <w:outlineLvl w:val="0"/>
+        <w:rPr>
+          <w:rFonts w:ascii="Arial Narrow" w:eastAsiaTheme="majorEastAsia" w:hAnsi="Arial Narrow" w:cs="Arial"/>
+          <w:b/>
+          <w:vanish/>
+          <w:sz w:val="24"/>
+          <w:szCs w:val="24"/>
+        </w:rPr>
+      </w:pPr>
+      <w:bookmarkStart w:id="13" w:name="_Toc529805740"/>
+      <w:bookmarkStart w:id="14" w:name="_Toc529805775"/>
+      <w:bookmarkStart w:id="15" w:name="_Toc529805810"/>
+      <w:bookmarkEnd w:id="13"/>
+      <w:bookmarkEnd w:id="14"/>
+      <w:bookmarkEnd w:id="15"/>
+    </w:p>
+    <w:p>
+      <w:pPr>
+        <w:pStyle w:val="Prrafodelista"/>
+        <w:keepNext/>
+        <w:keepLines/>
+        <w:numPr>
+          <w:ilvl w:val="1"/>
+          <w:numId w:val="45"/>
+        </w:numPr>
+        <w:spacing w:before="320" w:after="320"/>
+        <w:contextualSpacing w:val="0"/>
+        <w:outlineLvl w:val="0"/>
+        <w:rPr>
+          <w:rFonts w:ascii="Arial Narrow" w:eastAsiaTheme="majorEastAsia" w:hAnsi="Arial Narrow" w:cs="Arial"/>
+          <w:b/>
+          <w:vanish/>
+          <w:sz w:val="24"/>
+          <w:szCs w:val="24"/>
+        </w:rPr>
+      </w:pPr>
+      <w:bookmarkStart w:id="16" w:name="_Toc529805741"/>
+      <w:bookmarkStart w:id="17" w:name="_Toc529805776"/>
+      <w:bookmarkStart w:id="18" w:name="_Toc529805811"/>
+      <w:bookmarkEnd w:id="16"/>
+      <w:bookmarkEnd w:id="17"/>
+      <w:bookmarkEnd w:id="18"/>
+    </w:p>
+    <w:p>
+      <w:pPr>
+        <w:pStyle w:val="Ttulo1"/>
+        <w:numPr>
+          <w:ilvl w:val="1"/>
+          <w:numId w:val="45"/>
+        </w:numPr>
+        <w:rPr>
+          <w:rFonts w:ascii="Arial Narrow" w:hAnsi="Arial Narrow"/>
+          <w:b/>
+          <w:szCs w:val="24"/>
+        </w:rPr>
+      </w:pPr>
+      <w:bookmarkStart w:id="19" w:name="_Toc529805812"/>
+      <w:r>
+        <w:rPr>
+          <w:rFonts w:ascii="Arial Narrow" w:hAnsi="Arial Narrow"/>
+          <w:b/>
+          <w:szCs w:val="24"/>
+        </w:rPr>
         <w:t xml:space="preserve">Gráficos </w:t>
       </w:r>
       <w:proofErr w:type="spellStart"/>
@@ -3910,7 +4657,7 @@
         </w:rPr>
         <w:t>n</w:t>
       </w:r>
-      <w:bookmarkEnd w:id="6"/>
+      <w:bookmarkEnd w:id="19"/>
       <w:proofErr w:type="spellEnd"/>
     </w:p>
     <w:p>
@@ -3967,8 +4714,14 @@
           <w:szCs w:val="24"/>
         </w:rPr>
       </w:pPr>
-      <w:bookmarkStart w:id="7" w:name="_Toc529792330"/>
-      <w:bookmarkEnd w:id="7"/>
+      <w:bookmarkStart w:id="20" w:name="_Toc529792330"/>
+      <w:bookmarkStart w:id="21" w:name="_Toc529805743"/>
+      <w:bookmarkStart w:id="22" w:name="_Toc529805778"/>
+      <w:bookmarkStart w:id="23" w:name="_Toc529805813"/>
+      <w:bookmarkEnd w:id="20"/>
+      <w:bookmarkEnd w:id="21"/>
+      <w:bookmarkEnd w:id="22"/>
+      <w:bookmarkEnd w:id="23"/>
     </w:p>
     <w:p>
       <w:pPr>
@@ -3990,8 +4743,14 @@
           <w:szCs w:val="24"/>
         </w:rPr>
       </w:pPr>
-      <w:bookmarkStart w:id="8" w:name="_Toc529792331"/>
-      <w:bookmarkEnd w:id="8"/>
+      <w:bookmarkStart w:id="24" w:name="_Toc529792331"/>
+      <w:bookmarkStart w:id="25" w:name="_Toc529805744"/>
+      <w:bookmarkStart w:id="26" w:name="_Toc529805779"/>
+      <w:bookmarkStart w:id="27" w:name="_Toc529805814"/>
+      <w:bookmarkEnd w:id="24"/>
+      <w:bookmarkEnd w:id="25"/>
+      <w:bookmarkEnd w:id="26"/>
+      <w:bookmarkEnd w:id="27"/>
     </w:p>
     <w:p>
       <w:pPr>
@@ -4013,8 +4772,14 @@
           <w:szCs w:val="24"/>
         </w:rPr>
       </w:pPr>
-      <w:bookmarkStart w:id="9" w:name="_Toc529792332"/>
-      <w:bookmarkEnd w:id="9"/>
+      <w:bookmarkStart w:id="28" w:name="_Toc529792332"/>
+      <w:bookmarkStart w:id="29" w:name="_Toc529805745"/>
+      <w:bookmarkStart w:id="30" w:name="_Toc529805780"/>
+      <w:bookmarkStart w:id="31" w:name="_Toc529805815"/>
+      <w:bookmarkEnd w:id="28"/>
+      <w:bookmarkEnd w:id="29"/>
+      <w:bookmarkEnd w:id="30"/>
+      <w:bookmarkEnd w:id="31"/>
     </w:p>
     <w:p>
       <w:pPr>
@@ -4036,8 +4801,14 @@
           <w:szCs w:val="24"/>
         </w:rPr>
       </w:pPr>
-      <w:bookmarkStart w:id="10" w:name="_Toc529792333"/>
-      <w:bookmarkEnd w:id="10"/>
+      <w:bookmarkStart w:id="32" w:name="_Toc529792333"/>
+      <w:bookmarkStart w:id="33" w:name="_Toc529805746"/>
+      <w:bookmarkStart w:id="34" w:name="_Toc529805781"/>
+      <w:bookmarkStart w:id="35" w:name="_Toc529805816"/>
+      <w:bookmarkEnd w:id="32"/>
+      <w:bookmarkEnd w:id="33"/>
+      <w:bookmarkEnd w:id="34"/>
+      <w:bookmarkEnd w:id="35"/>
     </w:p>
     <w:p>
       <w:pPr>
@@ -4059,8 +4830,14 @@
           <w:szCs w:val="24"/>
         </w:rPr>
       </w:pPr>
-      <w:bookmarkStart w:id="11" w:name="_Toc529792334"/>
-      <w:bookmarkEnd w:id="11"/>
+      <w:bookmarkStart w:id="36" w:name="_Toc529792334"/>
+      <w:bookmarkStart w:id="37" w:name="_Toc529805747"/>
+      <w:bookmarkStart w:id="38" w:name="_Toc529805782"/>
+      <w:bookmarkStart w:id="39" w:name="_Toc529805817"/>
+      <w:bookmarkEnd w:id="36"/>
+      <w:bookmarkEnd w:id="37"/>
+      <w:bookmarkEnd w:id="38"/>
+      <w:bookmarkEnd w:id="39"/>
     </w:p>
     <w:p>
       <w:pPr>
@@ -4075,7 +4852,7 @@
           <w:szCs w:val="24"/>
         </w:rPr>
       </w:pPr>
-      <w:bookmarkStart w:id="12" w:name="_Toc529792335"/>
+      <w:bookmarkStart w:id="40" w:name="_Toc529805818"/>
       <w:r>
         <w:rPr>
           <w:rFonts w:ascii="Arial Narrow" w:hAnsi="Arial Narrow"/>
@@ -4084,7 +4861,7 @@
         </w:rPr>
         <w:t>Resultados primer Sprint</w:t>
       </w:r>
-      <w:bookmarkEnd w:id="12"/>
+      <w:bookmarkEnd w:id="40"/>
     </w:p>
     <w:p/>
     <w:p>
@@ -4100,7 +4877,7 @@
           <w:szCs w:val="24"/>
         </w:rPr>
       </w:pPr>
-      <w:bookmarkStart w:id="13" w:name="_Toc529792336"/>
+      <w:bookmarkStart w:id="41" w:name="_Toc529805819"/>
       <w:r>
         <w:rPr>
           <w:rFonts w:ascii="Arial Narrow" w:hAnsi="Arial Narrow"/>
@@ -4109,7 +4886,7 @@
         </w:rPr>
         <w:t>Métrica y Retrospectiva</w:t>
       </w:r>
-      <w:bookmarkEnd w:id="13"/>
+      <w:bookmarkEnd w:id="41"/>
     </w:p>
     <w:p/>
     <w:p>
@@ -4125,16 +4902,17 @@
           <w:szCs w:val="24"/>
         </w:rPr>
       </w:pPr>
-      <w:bookmarkStart w:id="14" w:name="_Toc529792337"/>
+      <w:bookmarkStart w:id="42" w:name="_Toc529805820"/>
       <w:r>
         <w:rPr>
           <w:rFonts w:ascii="Arial Narrow" w:hAnsi="Arial Narrow"/>
           <w:b/>
           <w:szCs w:val="24"/>
         </w:rPr>
+        <w:lastRenderedPageBreak/>
         <w:t>Cambios del segundo Sprint</w:t>
       </w:r>
-      <w:bookmarkEnd w:id="14"/>
+      <w:bookmarkEnd w:id="42"/>
     </w:p>
     <w:p>
       <w:pPr>
@@ -4159,7 +4937,7 @@
           <w:szCs w:val="24"/>
         </w:rPr>
       </w:pPr>
-      <w:bookmarkStart w:id="15" w:name="_Toc529792338"/>
+      <w:bookmarkStart w:id="43" w:name="_Toc529805821"/>
       <w:r>
         <w:rPr>
           <w:rFonts w:ascii="Arial Narrow" w:hAnsi="Arial Narrow"/>
@@ -4168,7 +4946,7 @@
         </w:rPr>
         <w:t>Descripción del desarrollo de la practica</w:t>
       </w:r>
-      <w:bookmarkEnd w:id="15"/>
+      <w:bookmarkEnd w:id="43"/>
     </w:p>
     <w:p/>
     <w:p>
@@ -4184,7 +4962,7 @@
           <w:szCs w:val="24"/>
         </w:rPr>
       </w:pPr>
-      <w:bookmarkStart w:id="16" w:name="_Toc529792339"/>
+      <w:bookmarkStart w:id="44" w:name="_Toc529805822"/>
       <w:r>
         <w:rPr>
           <w:rFonts w:ascii="Arial Narrow" w:hAnsi="Arial Narrow"/>
@@ -4193,7 +4971,7 @@
         </w:rPr>
         <w:t>Valoración del desarrollo de la practica</w:t>
       </w:r>
-      <w:bookmarkEnd w:id="16"/>
+      <w:bookmarkEnd w:id="44"/>
     </w:p>
     <w:p>
       <w:pPr>
@@ -4218,7 +4996,7 @@
           <w:szCs w:val="24"/>
         </w:rPr>
       </w:pPr>
-      <w:bookmarkStart w:id="17" w:name="_Toc529792340"/>
+      <w:bookmarkStart w:id="45" w:name="_Toc529805823"/>
       <w:r>
         <w:rPr>
           <w:rFonts w:ascii="Arial Narrow" w:hAnsi="Arial Narrow"/>
@@ -4243,7 +5021,7 @@
         </w:rPr>
         <w:t>es</w:t>
       </w:r>
-      <w:bookmarkEnd w:id="17"/>
+      <w:bookmarkEnd w:id="45"/>
     </w:p>
     <w:p>
       <w:pPr>
@@ -4300,7 +5078,7 @@
           <w:szCs w:val="24"/>
         </w:rPr>
       </w:pPr>
-      <w:bookmarkStart w:id="18" w:name="_Toc529792341"/>
+      <w:bookmarkStart w:id="46" w:name="_Toc529805824"/>
       <w:r>
         <w:rPr>
           <w:rFonts w:ascii="Arial Narrow" w:hAnsi="Arial Narrow"/>
@@ -4309,7 +5087,7 @@
         </w:rPr>
         <w:t>Referencias</w:t>
       </w:r>
-      <w:bookmarkEnd w:id="18"/>
+      <w:bookmarkEnd w:id="46"/>
     </w:p>
     <w:p>
       <w:pPr>
@@ -4508,7 +5286,7 @@
           <w:b/>
         </w:rPr>
       </w:pPr>
-      <w:bookmarkStart w:id="19" w:name="_Toc529792342"/>
+      <w:bookmarkStart w:id="47" w:name="_Toc529805825"/>
       <w:r>
         <w:rPr>
           <w:rFonts w:ascii="Arial Narrow" w:hAnsi="Arial Narrow"/>
@@ -4523,7 +5301,7 @@
         </w:rPr>
         <w:t>s</w:t>
       </w:r>
-      <w:bookmarkEnd w:id="19"/>
+      <w:bookmarkEnd w:id="47"/>
     </w:p>
     <w:tbl>
       <w:tblPr>
@@ -4780,14 +5558,13 @@
           <w:szCs w:val="24"/>
         </w:rPr>
       </w:pPr>
-      <w:bookmarkStart w:id="20" w:name="_Toc529792343"/>
+      <w:bookmarkStart w:id="48" w:name="_Toc529805826"/>
       <w:r>
         <w:rPr>
           <w:rFonts w:ascii="Arial Narrow" w:hAnsi="Arial Narrow"/>
           <w:b/>
           <w:szCs w:val="24"/>
         </w:rPr>
-        <w:lastRenderedPageBreak/>
         <w:t>A</w:t>
       </w:r>
       <w:r>
@@ -4798,7 +5575,7 @@
         </w:rPr>
         <w:t>nexos</w:t>
       </w:r>
-      <w:bookmarkEnd w:id="20"/>
+      <w:bookmarkEnd w:id="48"/>
     </w:p>
     <w:p>
       <w:pPr>
@@ -4813,7 +5590,7 @@
           <w:szCs w:val="24"/>
         </w:rPr>
       </w:pPr>
-      <w:bookmarkStart w:id="21" w:name="_Toc529792344"/>
+      <w:bookmarkStart w:id="49" w:name="_Toc529805827"/>
       <w:r>
         <w:rPr>
           <w:rFonts w:ascii="Arial Narrow" w:hAnsi="Arial Narrow"/>
@@ -4822,7 +5599,7 @@
         </w:rPr>
         <w:t>Anexo</w:t>
       </w:r>
-      <w:bookmarkEnd w:id="21"/>
+      <w:bookmarkEnd w:id="49"/>
     </w:p>
     <w:p>
       <w:pPr>
@@ -4853,16 +5630,17 @@
           <w:szCs w:val="24"/>
         </w:rPr>
       </w:pPr>
-      <w:bookmarkStart w:id="22" w:name="_Toc529792345"/>
+      <w:bookmarkStart w:id="50" w:name="_Toc529805828"/>
       <w:r>
         <w:rPr>
           <w:rFonts w:ascii="Arial Narrow" w:hAnsi="Arial Narrow"/>
           <w:b/>
           <w:szCs w:val="24"/>
         </w:rPr>
+        <w:lastRenderedPageBreak/>
         <w:t>Anexo</w:t>
       </w:r>
-      <w:bookmarkEnd w:id="22"/>
+      <w:bookmarkEnd w:id="50"/>
     </w:p>
     <w:p>
       <w:pPr>
@@ -4893,7 +5671,7 @@
           <w:szCs w:val="24"/>
         </w:rPr>
       </w:pPr>
-      <w:bookmarkStart w:id="23" w:name="_Toc529792346"/>
+      <w:bookmarkStart w:id="51" w:name="_Toc529805829"/>
       <w:r>
         <w:rPr>
           <w:rFonts w:ascii="Arial Narrow" w:hAnsi="Arial Narrow"/>
@@ -4902,7 +5680,7 @@
         </w:rPr>
         <w:t>Anexo</w:t>
       </w:r>
-      <w:bookmarkEnd w:id="23"/>
+      <w:bookmarkEnd w:id="51"/>
     </w:p>
     <w:p>
       <w:pPr>
@@ -5031,8 +5809,8 @@
       </w:r>
     </w:p>
     <w:sectPr>
-      <w:headerReference w:type="default" r:id="rId16"/>
-      <w:footerReference w:type="default" r:id="rId17"/>
+      <w:headerReference w:type="default" r:id="rId14"/>
+      <w:footerReference w:type="default" r:id="rId15"/>
       <w:type w:val="continuous"/>
       <w:pgSz w:w="11906" w:h="16838"/>
       <w:pgMar w:top="1417" w:right="1701" w:bottom="1417" w:left="1701" w:header="708" w:footer="708" w:gutter="0"/>
@@ -5064,36 +5842,6 @@
 </file>
 
 <file path=word/footer1.xml><?xml version="1.0" encoding="utf-8"?>
-<w:ftr xmlns:wpc="http://schemas.microsoft.com/office/word/2010/wordprocessingCanvas" xmlns:cx="http://schemas.microsoft.com/office/drawing/2014/chartex" xmlns:cx1="http://schemas.microsoft.com/office/drawing/2015/9/8/chartex" xmlns:cx2="http://schemas.microsoft.com/office/drawing/2015/10/21/chartex" xmlns:cx3="http://schemas.microsoft.com/office/drawing/2016/5/9/chartex" xmlns:cx4="http://schemas.microsoft.com/office/drawing/2016/5/10/chartex" xmlns:cx5="http://schemas.microsoft.com/office/drawing/2016/5/11/chartex" xmlns:cx6="http://schemas.microsoft.com/office/drawing/2016/5/12/chartex" xmlns:cx7="http://schemas.microsoft.com/office/drawing/2016/5/13/chartex" xmlns:cx8="http://schemas.microsoft.com/office/drawing/2016/5/14/chartex" xmlns:mc="http://schemas.openxmlformats.org/markup-compatibility/2006" xmlns:aink="http://schemas.microsoft.com/office/drawing/2016/ink" xmlns:am3d="http://schemas.microsoft.com/office/drawing/2017/model3d" xmlns:o="urn:schemas-microsoft-com:office:office" xmlns:r="http://schemas.openxmlformats.org/officeDocument/2006/relationships" xmlns:m="http://schemas.openxmlformats.org/officeDocument/2006/math" xmlns:v="urn:schemas-microsoft-com:vml" xmlns:wp14="http://schemas.microsoft.com/office/word/2010/wordprocessingDrawing" xmlns:wp="http://schemas.openxmlformats.org/drawingml/2006/wordprocessingDrawing" xmlns:w10="urn:schemas-microsoft-com:office:word" xmlns:w="http://schemas.openxmlformats.org/wordprocessingml/2006/main" xmlns:w14="http://schemas.microsoft.com/office/word/2010/wordml" xmlns:w15="http://schemas.microsoft.com/office/word/2012/wordml" xmlns:w16cid="http://schemas.microsoft.com/office/word/2016/wordml/cid" xmlns:w16se="http://schemas.microsoft.com/office/word/2015/wordml/symex" xmlns:wpg="http://schemas.microsoft.com/office/word/2010/wordprocessingGroup" xmlns:wpi="http://schemas.microsoft.com/office/word/2010/wordprocessingInk" xmlns:wne="http://schemas.microsoft.com/office/word/2006/wordml" xmlns:wps="http://schemas.microsoft.com/office/word/2010/wordprocessingShape" mc:Ignorable="w14 w15 w16se w16cid wp14">
-  <w:p>
-    <w:pPr>
-      <w:pStyle w:val="Piedepgina"/>
-    </w:pPr>
-  </w:p>
-</w:ftr>
-</file>
-
-<file path=word/footer2.xml><?xml version="1.0" encoding="utf-8"?>
-<w:ftr xmlns:wpc="http://schemas.microsoft.com/office/word/2010/wordprocessingCanvas" xmlns:cx="http://schemas.microsoft.com/office/drawing/2014/chartex" xmlns:cx1="http://schemas.microsoft.com/office/drawing/2015/9/8/chartex" xmlns:cx2="http://schemas.microsoft.com/office/drawing/2015/10/21/chartex" xmlns:cx3="http://schemas.microsoft.com/office/drawing/2016/5/9/chartex" xmlns:cx4="http://schemas.microsoft.com/office/drawing/2016/5/10/chartex" xmlns:cx5="http://schemas.microsoft.com/office/drawing/2016/5/11/chartex" xmlns:cx6="http://schemas.microsoft.com/office/drawing/2016/5/12/chartex" xmlns:cx7="http://schemas.microsoft.com/office/drawing/2016/5/13/chartex" xmlns:cx8="http://schemas.microsoft.com/office/drawing/2016/5/14/chartex" xmlns:mc="http://schemas.openxmlformats.org/markup-compatibility/2006" xmlns:aink="http://schemas.microsoft.com/office/drawing/2016/ink" xmlns:am3d="http://schemas.microsoft.com/office/drawing/2017/model3d" xmlns:o="urn:schemas-microsoft-com:office:office" xmlns:r="http://schemas.openxmlformats.org/officeDocument/2006/relationships" xmlns:m="http://schemas.openxmlformats.org/officeDocument/2006/math" xmlns:v="urn:schemas-microsoft-com:vml" xmlns:wp14="http://schemas.microsoft.com/office/word/2010/wordprocessingDrawing" xmlns:wp="http://schemas.openxmlformats.org/drawingml/2006/wordprocessingDrawing" xmlns:w10="urn:schemas-microsoft-com:office:word" xmlns:w="http://schemas.openxmlformats.org/wordprocessingml/2006/main" xmlns:w14="http://schemas.microsoft.com/office/word/2010/wordml" xmlns:w15="http://schemas.microsoft.com/office/word/2012/wordml" xmlns:w16cid="http://schemas.microsoft.com/office/word/2016/wordml/cid" xmlns:w16se="http://schemas.microsoft.com/office/word/2015/wordml/symex" xmlns:wpg="http://schemas.microsoft.com/office/word/2010/wordprocessingGroup" xmlns:wpi="http://schemas.microsoft.com/office/word/2010/wordprocessingInk" xmlns:wne="http://schemas.microsoft.com/office/word/2006/wordml" xmlns:wps="http://schemas.microsoft.com/office/word/2010/wordprocessingShape" mc:Ignorable="w14 w15 w16se w16cid wp14">
-  <w:p>
-    <w:pPr>
-      <w:pStyle w:val="Piedepgina"/>
-    </w:pPr>
-  </w:p>
-</w:ftr>
-</file>
-
-<file path=word/footer3.xml><?xml version="1.0" encoding="utf-8"?>
-<w:ftr xmlns:wpc="http://schemas.microsoft.com/office/word/2010/wordprocessingCanvas" xmlns:cx="http://schemas.microsoft.com/office/drawing/2014/chartex" xmlns:cx1="http://schemas.microsoft.com/office/drawing/2015/9/8/chartex" xmlns:cx2="http://schemas.microsoft.com/office/drawing/2015/10/21/chartex" xmlns:cx3="http://schemas.microsoft.com/office/drawing/2016/5/9/chartex" xmlns:cx4="http://schemas.microsoft.com/office/drawing/2016/5/10/chartex" xmlns:cx5="http://schemas.microsoft.com/office/drawing/2016/5/11/chartex" xmlns:cx6="http://schemas.microsoft.com/office/drawing/2016/5/12/chartex" xmlns:cx7="http://schemas.microsoft.com/office/drawing/2016/5/13/chartex" xmlns:cx8="http://schemas.microsoft.com/office/drawing/2016/5/14/chartex" xmlns:mc="http://schemas.openxmlformats.org/markup-compatibility/2006" xmlns:aink="http://schemas.microsoft.com/office/drawing/2016/ink" xmlns:am3d="http://schemas.microsoft.com/office/drawing/2017/model3d" xmlns:o="urn:schemas-microsoft-com:office:office" xmlns:r="http://schemas.openxmlformats.org/officeDocument/2006/relationships" xmlns:m="http://schemas.openxmlformats.org/officeDocument/2006/math" xmlns:v="urn:schemas-microsoft-com:vml" xmlns:wp14="http://schemas.microsoft.com/office/word/2010/wordprocessingDrawing" xmlns:wp="http://schemas.openxmlformats.org/drawingml/2006/wordprocessingDrawing" xmlns:w10="urn:schemas-microsoft-com:office:word" xmlns:w="http://schemas.openxmlformats.org/wordprocessingml/2006/main" xmlns:w14="http://schemas.microsoft.com/office/word/2010/wordml" xmlns:w15="http://schemas.microsoft.com/office/word/2012/wordml" xmlns:w16cid="http://schemas.microsoft.com/office/word/2016/wordml/cid" xmlns:w16se="http://schemas.microsoft.com/office/word/2015/wordml/symex" xmlns:wpg="http://schemas.microsoft.com/office/word/2010/wordprocessingGroup" xmlns:wpi="http://schemas.microsoft.com/office/word/2010/wordprocessingInk" xmlns:wne="http://schemas.microsoft.com/office/word/2006/wordml" xmlns:wps="http://schemas.microsoft.com/office/word/2010/wordprocessingShape" mc:Ignorable="w14 w15 w16se w16cid wp14">
-  <w:p>
-    <w:pPr>
-      <w:pStyle w:val="Piedepgina"/>
-    </w:pPr>
-  </w:p>
-</w:ftr>
-</file>
-
-<file path=word/footer4.xml><?xml version="1.0" encoding="utf-8"?>
 <w:ftr xmlns:wpc="http://schemas.microsoft.com/office/word/2010/wordprocessingCanvas" xmlns:cx="http://schemas.microsoft.com/office/drawing/2014/chartex" xmlns:cx1="http://schemas.microsoft.com/office/drawing/2015/9/8/chartex" xmlns:cx2="http://schemas.microsoft.com/office/drawing/2015/10/21/chartex" xmlns:cx3="http://schemas.microsoft.com/office/drawing/2016/5/9/chartex" xmlns:cx4="http://schemas.microsoft.com/office/drawing/2016/5/10/chartex" xmlns:cx5="http://schemas.microsoft.com/office/drawing/2016/5/11/chartex" xmlns:cx6="http://schemas.microsoft.com/office/drawing/2016/5/12/chartex" xmlns:cx7="http://schemas.microsoft.com/office/drawing/2016/5/13/chartex" xmlns:cx8="http://schemas.microsoft.com/office/drawing/2016/5/14/chartex" xmlns:mc="http://schemas.openxmlformats.org/markup-compatibility/2006" xmlns:aink="http://schemas.microsoft.com/office/drawing/2016/ink" xmlns:am3d="http://schemas.microsoft.com/office/drawing/2017/model3d" xmlns:o="urn:schemas-microsoft-com:office:office" xmlns:r="http://schemas.openxmlformats.org/officeDocument/2006/relationships" xmlns:m="http://schemas.openxmlformats.org/officeDocument/2006/math" xmlns:v="urn:schemas-microsoft-com:vml" xmlns:wp14="http://schemas.microsoft.com/office/word/2010/wordprocessingDrawing" xmlns:wp="http://schemas.openxmlformats.org/drawingml/2006/wordprocessingDrawing" xmlns:w10="urn:schemas-microsoft-com:office:word" xmlns:w="http://schemas.openxmlformats.org/wordprocessingml/2006/main" xmlns:w14="http://schemas.microsoft.com/office/word/2010/wordml" xmlns:w15="http://schemas.microsoft.com/office/word/2012/wordml" xmlns:w16cid="http://schemas.microsoft.com/office/word/2016/wordml/cid" xmlns:w16se="http://schemas.microsoft.com/office/word/2015/wordml/symex" xmlns:wpg="http://schemas.microsoft.com/office/word/2010/wordprocessingGroup" xmlns:wpi="http://schemas.microsoft.com/office/word/2010/wordprocessingInk" xmlns:wne="http://schemas.microsoft.com/office/word/2006/wordml" xmlns:wps="http://schemas.microsoft.com/office/word/2010/wordprocessingShape" mc:Ignorable="w14 w15 w16se w16cid wp14">
   <w:p>
     <w:pPr>
@@ -5208,16 +5956,6 @@
 </file>
 
 <file path=word/header1.xml><?xml version="1.0" encoding="utf-8"?>
-<w:hdr xmlns:wpc="http://schemas.microsoft.com/office/word/2010/wordprocessingCanvas" xmlns:cx="http://schemas.microsoft.com/office/drawing/2014/chartex" xmlns:cx1="http://schemas.microsoft.com/office/drawing/2015/9/8/chartex" xmlns:cx2="http://schemas.microsoft.com/office/drawing/2015/10/21/chartex" xmlns:cx3="http://schemas.microsoft.com/office/drawing/2016/5/9/chartex" xmlns:cx4="http://schemas.microsoft.com/office/drawing/2016/5/10/chartex" xmlns:cx5="http://schemas.microsoft.com/office/drawing/2016/5/11/chartex" xmlns:cx6="http://schemas.microsoft.com/office/drawing/2016/5/12/chartex" xmlns:cx7="http://schemas.microsoft.com/office/drawing/2016/5/13/chartex" xmlns:cx8="http://schemas.microsoft.com/office/drawing/2016/5/14/chartex" xmlns:mc="http://schemas.openxmlformats.org/markup-compatibility/2006" xmlns:aink="http://schemas.microsoft.com/office/drawing/2016/ink" xmlns:am3d="http://schemas.microsoft.com/office/drawing/2017/model3d" xmlns:o="urn:schemas-microsoft-com:office:office" xmlns:r="http://schemas.openxmlformats.org/officeDocument/2006/relationships" xmlns:m="http://schemas.openxmlformats.org/officeDocument/2006/math" xmlns:v="urn:schemas-microsoft-com:vml" xmlns:wp14="http://schemas.microsoft.com/office/word/2010/wordprocessingDrawing" xmlns:wp="http://schemas.openxmlformats.org/drawingml/2006/wordprocessingDrawing" xmlns:w10="urn:schemas-microsoft-com:office:word" xmlns:w="http://schemas.openxmlformats.org/wordprocessingml/2006/main" xmlns:w14="http://schemas.microsoft.com/office/word/2010/wordml" xmlns:w15="http://schemas.microsoft.com/office/word/2012/wordml" xmlns:w16cid="http://schemas.microsoft.com/office/word/2016/wordml/cid" xmlns:w16se="http://schemas.microsoft.com/office/word/2015/wordml/symex" xmlns:wpg="http://schemas.microsoft.com/office/word/2010/wordprocessingGroup" xmlns:wpi="http://schemas.microsoft.com/office/word/2010/wordprocessingInk" xmlns:wne="http://schemas.microsoft.com/office/word/2006/wordml" xmlns:wps="http://schemas.microsoft.com/office/word/2010/wordprocessingShape" mc:Ignorable="w14 w15 w16se w16cid wp14">
-  <w:p>
-    <w:pPr>
-      <w:pStyle w:val="Encabezado"/>
-    </w:pPr>
-  </w:p>
-</w:hdr>
-</file>
-
-<file path=word/header2.xml><?xml version="1.0" encoding="utf-8"?>
 <w:hdr xmlns:wpc="http://schemas.microsoft.com/office/word/2010/wordprocessingCanvas" xmlns:cx="http://schemas.microsoft.com/office/drawing/2014/chartex" xmlns:cx1="http://schemas.microsoft.com/office/drawing/2015/9/8/chartex" xmlns:cx2="http://schemas.microsoft.com/office/drawing/2015/10/21/chartex" xmlns:cx3="http://schemas.microsoft.com/office/drawing/2016/5/9/chartex" xmlns:cx4="http://schemas.microsoft.com/office/drawing/2016/5/10/chartex" xmlns:cx5="http://schemas.microsoft.com/office/drawing/2016/5/11/chartex" xmlns:cx6="http://schemas.microsoft.com/office/drawing/2016/5/12/chartex" xmlns:cx7="http://schemas.microsoft.com/office/drawing/2016/5/13/chartex" xmlns:cx8="http://schemas.microsoft.com/office/drawing/2016/5/14/chartex" xmlns:mc="http://schemas.openxmlformats.org/markup-compatibility/2006" xmlns:aink="http://schemas.microsoft.com/office/drawing/2016/ink" xmlns:am3d="http://schemas.microsoft.com/office/drawing/2017/model3d" xmlns:o="urn:schemas-microsoft-com:office:office" xmlns:r="http://schemas.openxmlformats.org/officeDocument/2006/relationships" xmlns:m="http://schemas.openxmlformats.org/officeDocument/2006/math" xmlns:v="urn:schemas-microsoft-com:vml" xmlns:wp14="http://schemas.microsoft.com/office/word/2010/wordprocessingDrawing" xmlns:wp="http://schemas.openxmlformats.org/drawingml/2006/wordprocessingDrawing" xmlns:w10="urn:schemas-microsoft-com:office:word" xmlns:w="http://schemas.openxmlformats.org/wordprocessingml/2006/main" xmlns:w14="http://schemas.microsoft.com/office/word/2010/wordml" xmlns:w15="http://schemas.microsoft.com/office/word/2012/wordml" xmlns:w16cid="http://schemas.microsoft.com/office/word/2016/wordml/cid" xmlns:w16se="http://schemas.microsoft.com/office/word/2015/wordml/symex" xmlns:wpg="http://schemas.microsoft.com/office/word/2010/wordprocessingGroup" xmlns:wpi="http://schemas.microsoft.com/office/word/2010/wordprocessingInk" xmlns:wne="http://schemas.microsoft.com/office/word/2006/wordml" xmlns:wps="http://schemas.microsoft.com/office/word/2010/wordprocessingShape" mc:Ignorable="w14 w15 w16se w16cid wp14">
   <w:tbl>
     <w:tblPr>
@@ -5431,17 +6169,7 @@
 </w:hdr>
 </file>
 
-<file path=word/header3.xml><?xml version="1.0" encoding="utf-8"?>
-<w:hdr xmlns:wpc="http://schemas.microsoft.com/office/word/2010/wordprocessingCanvas" xmlns:cx="http://schemas.microsoft.com/office/drawing/2014/chartex" xmlns:cx1="http://schemas.microsoft.com/office/drawing/2015/9/8/chartex" xmlns:cx2="http://schemas.microsoft.com/office/drawing/2015/10/21/chartex" xmlns:cx3="http://schemas.microsoft.com/office/drawing/2016/5/9/chartex" xmlns:cx4="http://schemas.microsoft.com/office/drawing/2016/5/10/chartex" xmlns:cx5="http://schemas.microsoft.com/office/drawing/2016/5/11/chartex" xmlns:cx6="http://schemas.microsoft.com/office/drawing/2016/5/12/chartex" xmlns:cx7="http://schemas.microsoft.com/office/drawing/2016/5/13/chartex" xmlns:cx8="http://schemas.microsoft.com/office/drawing/2016/5/14/chartex" xmlns:mc="http://schemas.openxmlformats.org/markup-compatibility/2006" xmlns:aink="http://schemas.microsoft.com/office/drawing/2016/ink" xmlns:am3d="http://schemas.microsoft.com/office/drawing/2017/model3d" xmlns:o="urn:schemas-microsoft-com:office:office" xmlns:r="http://schemas.openxmlformats.org/officeDocument/2006/relationships" xmlns:m="http://schemas.openxmlformats.org/officeDocument/2006/math" xmlns:v="urn:schemas-microsoft-com:vml" xmlns:wp14="http://schemas.microsoft.com/office/word/2010/wordprocessingDrawing" xmlns:wp="http://schemas.openxmlformats.org/drawingml/2006/wordprocessingDrawing" xmlns:w10="urn:schemas-microsoft-com:office:word" xmlns:w="http://schemas.openxmlformats.org/wordprocessingml/2006/main" xmlns:w14="http://schemas.microsoft.com/office/word/2010/wordml" xmlns:w15="http://schemas.microsoft.com/office/word/2012/wordml" xmlns:w16cid="http://schemas.microsoft.com/office/word/2016/wordml/cid" xmlns:w16se="http://schemas.microsoft.com/office/word/2015/wordml/symex" xmlns:wpg="http://schemas.microsoft.com/office/word/2010/wordprocessingGroup" xmlns:wpi="http://schemas.microsoft.com/office/word/2010/wordprocessingInk" xmlns:wne="http://schemas.microsoft.com/office/word/2006/wordml" xmlns:wps="http://schemas.microsoft.com/office/word/2010/wordprocessingShape" mc:Ignorable="w14 w15 w16se w16cid wp14">
-  <w:p>
-    <w:pPr>
-      <w:pStyle w:val="Encabezado"/>
-    </w:pPr>
-  </w:p>
-</w:hdr>
-</file>
-
-<file path=word/header4.xml><?xml version="1.0" encoding="utf-8"?>
+<file path=word/header2.xml><?xml version="1.0" encoding="utf-8"?>
 <w:hdr xmlns:wpc="http://schemas.microsoft.com/office/word/2010/wordprocessingCanvas" xmlns:cx="http://schemas.microsoft.com/office/drawing/2014/chartex" xmlns:cx1="http://schemas.microsoft.com/office/drawing/2015/9/8/chartex" xmlns:cx2="http://schemas.microsoft.com/office/drawing/2015/10/21/chartex" xmlns:cx3="http://schemas.microsoft.com/office/drawing/2016/5/9/chartex" xmlns:cx4="http://schemas.microsoft.com/office/drawing/2016/5/10/chartex" xmlns:cx5="http://schemas.microsoft.com/office/drawing/2016/5/11/chartex" xmlns:cx6="http://schemas.microsoft.com/office/drawing/2016/5/12/chartex" xmlns:cx7="http://schemas.microsoft.com/office/drawing/2016/5/13/chartex" xmlns:cx8="http://schemas.microsoft.com/office/drawing/2016/5/14/chartex" xmlns:mc="http://schemas.openxmlformats.org/markup-compatibility/2006" xmlns:aink="http://schemas.microsoft.com/office/drawing/2016/ink" xmlns:am3d="http://schemas.microsoft.com/office/drawing/2017/model3d" xmlns:o="urn:schemas-microsoft-com:office:office" xmlns:r="http://schemas.openxmlformats.org/officeDocument/2006/relationships" xmlns:m="http://schemas.openxmlformats.org/officeDocument/2006/math" xmlns:v="urn:schemas-microsoft-com:vml" xmlns:wp14="http://schemas.microsoft.com/office/word/2010/wordprocessingDrawing" xmlns:wp="http://schemas.openxmlformats.org/drawingml/2006/wordprocessingDrawing" xmlns:w10="urn:schemas-microsoft-com:office:word" xmlns:w="http://schemas.openxmlformats.org/wordprocessingml/2006/main" xmlns:w14="http://schemas.microsoft.com/office/word/2010/wordml" xmlns:w15="http://schemas.microsoft.com/office/word/2012/wordml" xmlns:w16cid="http://schemas.microsoft.com/office/word/2016/wordml/cid" xmlns:w16se="http://schemas.microsoft.com/office/word/2015/wordml/symex" xmlns:wpg="http://schemas.microsoft.com/office/word/2010/wordprocessingGroup" xmlns:wpi="http://schemas.microsoft.com/office/word/2010/wordprocessingInk" xmlns:wne="http://schemas.microsoft.com/office/word/2006/wordml" xmlns:wps="http://schemas.microsoft.com/office/word/2010/wordprocessingShape" mc:Ignorable="w14 w15 w16se w16cid wp14">
   <w:tbl>
     <w:tblPr>
@@ -5578,16 +6306,14 @@
             </w:rPr>
             <w:t>Documentación de la práctica &lt;</w:t>
           </w:r>
-          <w:proofErr w:type="spellStart"/>
           <w:r>
             <w:rPr>
               <w:rFonts w:ascii="Arial Narrow" w:hAnsi="Arial Narrow"/>
               <w:sz w:val="24"/>
               <w:szCs w:val="24"/>
             </w:rPr>
-            <w:t>nn</w:t>
+            <w:t>2</w:t>
           </w:r>
-          <w:proofErr w:type="spellEnd"/>
           <w:r>
             <w:rPr>
               <w:rFonts w:ascii="Arial Narrow" w:hAnsi="Arial Narrow"/>
@@ -6314,6 +7040,92 @@
     </w:lvl>
   </w:abstractNum>
   <w:abstractNum w:abstractNumId="7" w15:restartNumberingAfterBreak="0">
+    <w:nsid w:val="0CA255BE"/>
+    <w:multiLevelType w:val="multilevel"/>
+    <w:tmpl w:val="0C0A001F"/>
+    <w:lvl w:ilvl="0">
+      <w:start w:val="1"/>
+      <w:numFmt w:val="decimal"/>
+      <w:lvlText w:val="%1."/>
+      <w:lvlJc w:val="left"/>
+      <w:pPr>
+        <w:ind w:left="360" w:hanging="360"/>
+      </w:pPr>
+    </w:lvl>
+    <w:lvl w:ilvl="1">
+      <w:start w:val="1"/>
+      <w:numFmt w:val="decimal"/>
+      <w:lvlText w:val="%1.%2."/>
+      <w:lvlJc w:val="left"/>
+      <w:pPr>
+        <w:ind w:left="792" w:hanging="432"/>
+      </w:pPr>
+    </w:lvl>
+    <w:lvl w:ilvl="2">
+      <w:start w:val="1"/>
+      <w:numFmt w:val="decimal"/>
+      <w:lvlText w:val="%1.%2.%3."/>
+      <w:lvlJc w:val="left"/>
+      <w:pPr>
+        <w:ind w:left="1224" w:hanging="504"/>
+      </w:pPr>
+    </w:lvl>
+    <w:lvl w:ilvl="3">
+      <w:start w:val="1"/>
+      <w:numFmt w:val="decimal"/>
+      <w:lvlText w:val="%1.%2.%3.%4."/>
+      <w:lvlJc w:val="left"/>
+      <w:pPr>
+        <w:ind w:left="1728" w:hanging="648"/>
+      </w:pPr>
+    </w:lvl>
+    <w:lvl w:ilvl="4">
+      <w:start w:val="1"/>
+      <w:numFmt w:val="decimal"/>
+      <w:lvlText w:val="%1.%2.%3.%4.%5."/>
+      <w:lvlJc w:val="left"/>
+      <w:pPr>
+        <w:ind w:left="2232" w:hanging="792"/>
+      </w:pPr>
+    </w:lvl>
+    <w:lvl w:ilvl="5">
+      <w:start w:val="1"/>
+      <w:numFmt w:val="decimal"/>
+      <w:lvlText w:val="%1.%2.%3.%4.%5.%6."/>
+      <w:lvlJc w:val="left"/>
+      <w:pPr>
+        <w:ind w:left="2736" w:hanging="936"/>
+      </w:pPr>
+    </w:lvl>
+    <w:lvl w:ilvl="6">
+      <w:start w:val="1"/>
+      <w:numFmt w:val="decimal"/>
+      <w:lvlText w:val="%1.%2.%3.%4.%5.%6.%7."/>
+      <w:lvlJc w:val="left"/>
+      <w:pPr>
+        <w:ind w:left="3240" w:hanging="1080"/>
+      </w:pPr>
+    </w:lvl>
+    <w:lvl w:ilvl="7">
+      <w:start w:val="1"/>
+      <w:numFmt w:val="decimal"/>
+      <w:lvlText w:val="%1.%2.%3.%4.%5.%6.%7.%8."/>
+      <w:lvlJc w:val="left"/>
+      <w:pPr>
+        <w:ind w:left="3744" w:hanging="1224"/>
+      </w:pPr>
+    </w:lvl>
+    <w:lvl w:ilvl="8">
+      <w:start w:val="1"/>
+      <w:numFmt w:val="decimal"/>
+      <w:lvlText w:val="%1.%2.%3.%4.%5.%6.%7.%8.%9."/>
+      <w:lvlJc w:val="left"/>
+      <w:pPr>
+        <w:ind w:left="4320" w:hanging="1440"/>
+      </w:pPr>
+    </w:lvl>
+  </w:abstractNum>
+  <w:abstractNum w:abstractNumId="8" w15:restartNumberingAfterBreak="0">
     <w:nsid w:val="126E2DCB"/>
     <w:multiLevelType w:val="multilevel"/>
     <w:tmpl w:val="0C0A001F"/>
@@ -6399,7 +7211,7 @@
       </w:pPr>
     </w:lvl>
   </w:abstractNum>
-  <w:abstractNum w:abstractNumId="8" w15:restartNumberingAfterBreak="0">
+  <w:abstractNum w:abstractNumId="9" w15:restartNumberingAfterBreak="0">
     <w:nsid w:val="12987D09"/>
     <w:multiLevelType w:val="multilevel"/>
     <w:tmpl w:val="0C0A001F"/>
@@ -6485,7 +7297,7 @@
       </w:pPr>
     </w:lvl>
   </w:abstractNum>
-  <w:abstractNum w:abstractNumId="9" w15:restartNumberingAfterBreak="0">
+  <w:abstractNum w:abstractNumId="10" w15:restartNumberingAfterBreak="0">
     <w:nsid w:val="12CA7D46"/>
     <w:multiLevelType w:val="hybridMultilevel"/>
     <w:tmpl w:val="56D49CC2"/>
@@ -6571,7 +7383,7 @@
       </w:pPr>
     </w:lvl>
   </w:abstractNum>
-  <w:abstractNum w:abstractNumId="10" w15:restartNumberingAfterBreak="0">
+  <w:abstractNum w:abstractNumId="11" w15:restartNumberingAfterBreak="0">
     <w:nsid w:val="12E05A3B"/>
     <w:multiLevelType w:val="multilevel"/>
     <w:tmpl w:val="8AD82292"/>
@@ -6657,7 +7469,7 @@
       </w:pPr>
     </w:lvl>
   </w:abstractNum>
-  <w:abstractNum w:abstractNumId="11" w15:restartNumberingAfterBreak="0">
+  <w:abstractNum w:abstractNumId="12" w15:restartNumberingAfterBreak="0">
     <w:nsid w:val="188724A6"/>
     <w:multiLevelType w:val="hybridMultilevel"/>
     <w:tmpl w:val="4BF0B50C"/>
@@ -6769,7 +7581,7 @@
       </w:rPr>
     </w:lvl>
   </w:abstractNum>
-  <w:abstractNum w:abstractNumId="12" w15:restartNumberingAfterBreak="0">
+  <w:abstractNum w:abstractNumId="13" w15:restartNumberingAfterBreak="0">
     <w:nsid w:val="1D25572E"/>
     <w:multiLevelType w:val="hybridMultilevel"/>
     <w:tmpl w:val="87C86B9E"/>
@@ -6882,7 +7694,7 @@
       </w:rPr>
     </w:lvl>
   </w:abstractNum>
-  <w:abstractNum w:abstractNumId="13" w15:restartNumberingAfterBreak="0">
+  <w:abstractNum w:abstractNumId="14" w15:restartNumberingAfterBreak="0">
     <w:nsid w:val="22BC4212"/>
     <w:multiLevelType w:val="hybridMultilevel"/>
     <w:tmpl w:val="2848B202"/>
@@ -6995,7 +7807,7 @@
       </w:rPr>
     </w:lvl>
   </w:abstractNum>
-  <w:abstractNum w:abstractNumId="14" w15:restartNumberingAfterBreak="0">
+  <w:abstractNum w:abstractNumId="15" w15:restartNumberingAfterBreak="0">
     <w:nsid w:val="233D1F5E"/>
     <w:multiLevelType w:val="hybridMultilevel"/>
     <w:tmpl w:val="3386EB92"/>
@@ -7108,7 +7920,7 @@
       </w:rPr>
     </w:lvl>
   </w:abstractNum>
-  <w:abstractNum w:abstractNumId="15" w15:restartNumberingAfterBreak="0">
+  <w:abstractNum w:abstractNumId="16" w15:restartNumberingAfterBreak="0">
     <w:nsid w:val="2A843FF3"/>
     <w:multiLevelType w:val="hybridMultilevel"/>
     <w:tmpl w:val="2B5E0A70"/>
@@ -7221,7 +8033,7 @@
       </w:rPr>
     </w:lvl>
   </w:abstractNum>
-  <w:abstractNum w:abstractNumId="16" w15:restartNumberingAfterBreak="0">
+  <w:abstractNum w:abstractNumId="17" w15:restartNumberingAfterBreak="0">
     <w:nsid w:val="2AB87ED9"/>
     <w:multiLevelType w:val="hybridMultilevel"/>
     <w:tmpl w:val="192E73CC"/>
@@ -7333,7 +8145,7 @@
       </w:rPr>
     </w:lvl>
   </w:abstractNum>
-  <w:abstractNum w:abstractNumId="17" w15:restartNumberingAfterBreak="0">
+  <w:abstractNum w:abstractNumId="18" w15:restartNumberingAfterBreak="0">
     <w:nsid w:val="2AD20414"/>
     <w:multiLevelType w:val="hybridMultilevel"/>
     <w:tmpl w:val="EA205808"/>
@@ -7425,7 +8237,7 @@
       </w:pPr>
     </w:lvl>
   </w:abstractNum>
-  <w:abstractNum w:abstractNumId="18" w15:restartNumberingAfterBreak="0">
+  <w:abstractNum w:abstractNumId="19" w15:restartNumberingAfterBreak="0">
     <w:nsid w:val="2E896B71"/>
     <w:multiLevelType w:val="multilevel"/>
     <w:tmpl w:val="32B6F2B6"/>
@@ -7574,7 +8386,7 @@
       </w:rPr>
     </w:lvl>
   </w:abstractNum>
-  <w:abstractNum w:abstractNumId="19" w15:restartNumberingAfterBreak="0">
+  <w:abstractNum w:abstractNumId="20" w15:restartNumberingAfterBreak="0">
     <w:nsid w:val="2F132BAD"/>
     <w:multiLevelType w:val="multilevel"/>
     <w:tmpl w:val="887C999C"/>
@@ -7691,7 +8503,7 @@
       </w:rPr>
     </w:lvl>
   </w:abstractNum>
-  <w:abstractNum w:abstractNumId="20" w15:restartNumberingAfterBreak="0">
+  <w:abstractNum w:abstractNumId="21" w15:restartNumberingAfterBreak="0">
     <w:nsid w:val="35CC11C4"/>
     <w:multiLevelType w:val="hybridMultilevel"/>
     <w:tmpl w:val="7390D772"/>
@@ -7780,7 +8592,7 @@
       </w:pPr>
     </w:lvl>
   </w:abstractNum>
-  <w:abstractNum w:abstractNumId="21" w15:restartNumberingAfterBreak="0">
+  <w:abstractNum w:abstractNumId="22" w15:restartNumberingAfterBreak="0">
     <w:nsid w:val="38317F71"/>
     <w:multiLevelType w:val="hybridMultilevel"/>
     <w:tmpl w:val="CC58FC70"/>
@@ -7866,7 +8678,7 @@
       </w:pPr>
     </w:lvl>
   </w:abstractNum>
-  <w:abstractNum w:abstractNumId="22" w15:restartNumberingAfterBreak="0">
+  <w:abstractNum w:abstractNumId="23" w15:restartNumberingAfterBreak="0">
     <w:nsid w:val="3DEE0371"/>
     <w:multiLevelType w:val="hybridMultilevel"/>
     <w:tmpl w:val="0C02E4B4"/>
@@ -7979,7 +8791,7 @@
       </w:rPr>
     </w:lvl>
   </w:abstractNum>
-  <w:abstractNum w:abstractNumId="23" w15:restartNumberingAfterBreak="0">
+  <w:abstractNum w:abstractNumId="24" w15:restartNumberingAfterBreak="0">
     <w:nsid w:val="41E70CAD"/>
     <w:multiLevelType w:val="multilevel"/>
     <w:tmpl w:val="0C0A001F"/>
@@ -8065,7 +8877,7 @@
       </w:pPr>
     </w:lvl>
   </w:abstractNum>
-  <w:abstractNum w:abstractNumId="24" w15:restartNumberingAfterBreak="0">
+  <w:abstractNum w:abstractNumId="25" w15:restartNumberingAfterBreak="0">
     <w:nsid w:val="451C0C47"/>
     <w:multiLevelType w:val="hybridMultilevel"/>
     <w:tmpl w:val="78F48534"/>
@@ -8154,7 +8966,7 @@
       </w:pPr>
     </w:lvl>
   </w:abstractNum>
-  <w:abstractNum w:abstractNumId="25" w15:restartNumberingAfterBreak="0">
+  <w:abstractNum w:abstractNumId="26" w15:restartNumberingAfterBreak="0">
     <w:nsid w:val="461E379E"/>
     <w:multiLevelType w:val="hybridMultilevel"/>
     <w:tmpl w:val="E744B1A0"/>
@@ -8240,7 +9052,7 @@
       </w:pPr>
     </w:lvl>
   </w:abstractNum>
-  <w:abstractNum w:abstractNumId="26" w15:restartNumberingAfterBreak="0">
+  <w:abstractNum w:abstractNumId="27" w15:restartNumberingAfterBreak="0">
     <w:nsid w:val="469D2562"/>
     <w:multiLevelType w:val="multilevel"/>
     <w:tmpl w:val="395A8B5E"/>
@@ -8363,7 +9175,7 @@
       </w:rPr>
     </w:lvl>
   </w:abstractNum>
-  <w:abstractNum w:abstractNumId="27" w15:restartNumberingAfterBreak="0">
+  <w:abstractNum w:abstractNumId="28" w15:restartNumberingAfterBreak="0">
     <w:nsid w:val="49FE5CCA"/>
     <w:multiLevelType w:val="multilevel"/>
     <w:tmpl w:val="BC20D196"/>
@@ -8481,7 +9293,7 @@
       </w:rPr>
     </w:lvl>
   </w:abstractNum>
-  <w:abstractNum w:abstractNumId="28" w15:restartNumberingAfterBreak="0">
+  <w:abstractNum w:abstractNumId="29" w15:restartNumberingAfterBreak="0">
     <w:nsid w:val="54975D10"/>
     <w:multiLevelType w:val="hybridMultilevel"/>
     <w:tmpl w:val="17EAD65E"/>
@@ -8598,7 +9410,7 @@
       </w:rPr>
     </w:lvl>
   </w:abstractNum>
-  <w:abstractNum w:abstractNumId="29" w15:restartNumberingAfterBreak="0">
+  <w:abstractNum w:abstractNumId="30" w15:restartNumberingAfterBreak="0">
     <w:nsid w:val="57812FDE"/>
     <w:multiLevelType w:val="hybridMultilevel"/>
     <w:tmpl w:val="EC6230F2"/>
@@ -8712,7 +9524,7 @@
       </w:rPr>
     </w:lvl>
   </w:abstractNum>
-  <w:abstractNum w:abstractNumId="30" w15:restartNumberingAfterBreak="0">
+  <w:abstractNum w:abstractNumId="31" w15:restartNumberingAfterBreak="0">
     <w:nsid w:val="5CD3421A"/>
     <w:multiLevelType w:val="hybridMultilevel"/>
     <w:tmpl w:val="18A86CCC"/>
@@ -8801,7 +9613,7 @@
       </w:pPr>
     </w:lvl>
   </w:abstractNum>
-  <w:abstractNum w:abstractNumId="31" w15:restartNumberingAfterBreak="0">
+  <w:abstractNum w:abstractNumId="32" w15:restartNumberingAfterBreak="0">
     <w:nsid w:val="5E5774C1"/>
     <w:multiLevelType w:val="hybridMultilevel"/>
     <w:tmpl w:val="CABAEFF2"/>
@@ -8914,7 +9726,7 @@
       </w:rPr>
     </w:lvl>
   </w:abstractNum>
-  <w:abstractNum w:abstractNumId="32" w15:restartNumberingAfterBreak="0">
+  <w:abstractNum w:abstractNumId="33" w15:restartNumberingAfterBreak="0">
     <w:nsid w:val="60126221"/>
     <w:multiLevelType w:val="multilevel"/>
     <w:tmpl w:val="12DCFB08"/>
@@ -9029,7 +9841,7 @@
       </w:pPr>
     </w:lvl>
   </w:abstractNum>
-  <w:abstractNum w:abstractNumId="33" w15:restartNumberingAfterBreak="0">
+  <w:abstractNum w:abstractNumId="34" w15:restartNumberingAfterBreak="0">
     <w:nsid w:val="651E70B0"/>
     <w:multiLevelType w:val="multilevel"/>
     <w:tmpl w:val="C37616D0"/>
@@ -9150,7 +9962,7 @@
       </w:rPr>
     </w:lvl>
   </w:abstractNum>
-  <w:abstractNum w:abstractNumId="34" w15:restartNumberingAfterBreak="0">
+  <w:abstractNum w:abstractNumId="35" w15:restartNumberingAfterBreak="0">
     <w:nsid w:val="65A661E9"/>
     <w:multiLevelType w:val="hybridMultilevel"/>
     <w:tmpl w:val="EAFAF666"/>
@@ -9263,7 +10075,7 @@
       </w:rPr>
     </w:lvl>
   </w:abstractNum>
-  <w:abstractNum w:abstractNumId="35" w15:restartNumberingAfterBreak="0">
+  <w:abstractNum w:abstractNumId="36" w15:restartNumberingAfterBreak="0">
     <w:nsid w:val="68EE300B"/>
     <w:multiLevelType w:val="hybridMultilevel"/>
     <w:tmpl w:val="FF12FDD2"/>
@@ -9376,7 +10188,7 @@
       </w:rPr>
     </w:lvl>
   </w:abstractNum>
-  <w:abstractNum w:abstractNumId="36" w15:restartNumberingAfterBreak="0">
+  <w:abstractNum w:abstractNumId="37" w15:restartNumberingAfterBreak="0">
     <w:nsid w:val="6F253E6B"/>
     <w:multiLevelType w:val="hybridMultilevel"/>
     <w:tmpl w:val="4E50CD1C"/>
@@ -9510,7 +10322,7 @@
       </w:pPr>
     </w:lvl>
   </w:abstractNum>
-  <w:abstractNum w:abstractNumId="37" w15:restartNumberingAfterBreak="0">
+  <w:abstractNum w:abstractNumId="38" w15:restartNumberingAfterBreak="0">
     <w:nsid w:val="701E7FA6"/>
     <w:multiLevelType w:val="hybridMultilevel"/>
     <w:tmpl w:val="C000580C"/>
@@ -9623,7 +10435,7 @@
       </w:rPr>
     </w:lvl>
   </w:abstractNum>
-  <w:abstractNum w:abstractNumId="38" w15:restartNumberingAfterBreak="0">
+  <w:abstractNum w:abstractNumId="39" w15:restartNumberingAfterBreak="0">
     <w:nsid w:val="7119154D"/>
     <w:multiLevelType w:val="hybridMultilevel"/>
     <w:tmpl w:val="6E3C8C60"/>
@@ -9763,7 +10575,7 @@
       </w:rPr>
     </w:lvl>
   </w:abstractNum>
-  <w:abstractNum w:abstractNumId="39" w15:restartNumberingAfterBreak="0">
+  <w:abstractNum w:abstractNumId="40" w15:restartNumberingAfterBreak="0">
     <w:nsid w:val="71692B93"/>
     <w:multiLevelType w:val="hybridMultilevel"/>
     <w:tmpl w:val="E2C0A35C"/>
@@ -9876,7 +10688,7 @@
       </w:rPr>
     </w:lvl>
   </w:abstractNum>
-  <w:abstractNum w:abstractNumId="40" w15:restartNumberingAfterBreak="0">
+  <w:abstractNum w:abstractNumId="41" w15:restartNumberingAfterBreak="0">
     <w:nsid w:val="7175650D"/>
     <w:multiLevelType w:val="hybridMultilevel"/>
     <w:tmpl w:val="0DD04392"/>
@@ -9989,7 +10801,7 @@
       </w:rPr>
     </w:lvl>
   </w:abstractNum>
-  <w:abstractNum w:abstractNumId="41" w15:restartNumberingAfterBreak="0">
+  <w:abstractNum w:abstractNumId="42" w15:restartNumberingAfterBreak="0">
     <w:nsid w:val="756151F4"/>
     <w:multiLevelType w:val="hybridMultilevel"/>
     <w:tmpl w:val="9F60B100"/>
@@ -10102,7 +10914,7 @@
       </w:rPr>
     </w:lvl>
   </w:abstractNum>
-  <w:abstractNum w:abstractNumId="42" w15:restartNumberingAfterBreak="0">
+  <w:abstractNum w:abstractNumId="43" w15:restartNumberingAfterBreak="0">
     <w:nsid w:val="770A07BA"/>
     <w:multiLevelType w:val="hybridMultilevel"/>
     <w:tmpl w:val="9162EB8A"/>
@@ -10242,7 +11054,7 @@
       </w:rPr>
     </w:lvl>
   </w:abstractNum>
-  <w:abstractNum w:abstractNumId="43" w15:restartNumberingAfterBreak="0">
+  <w:abstractNum w:abstractNumId="44" w15:restartNumberingAfterBreak="0">
     <w:nsid w:val="79CB3D16"/>
     <w:multiLevelType w:val="hybridMultilevel"/>
     <w:tmpl w:val="80AEF1E8"/>
@@ -10356,67 +11168,67 @@
     </w:lvl>
   </w:abstractNum>
   <w:num w:numId="1">
-    <w:abstractNumId w:val="38"/>
+    <w:abstractNumId w:val="39"/>
   </w:num>
   <w:num w:numId="2">
-    <w:abstractNumId w:val="42"/>
+    <w:abstractNumId w:val="43"/>
   </w:num>
   <w:num w:numId="3">
     <w:abstractNumId w:val="0"/>
   </w:num>
   <w:num w:numId="4">
-    <w:abstractNumId w:val="39"/>
+    <w:abstractNumId w:val="40"/>
   </w:num>
   <w:num w:numId="5">
-    <w:abstractNumId w:val="26"/>
+    <w:abstractNumId w:val="27"/>
   </w:num>
   <w:num w:numId="6">
     <w:abstractNumId w:val="2"/>
   </w:num>
   <w:num w:numId="7">
-    <w:abstractNumId w:val="27"/>
+    <w:abstractNumId w:val="28"/>
   </w:num>
   <w:num w:numId="8">
-    <w:abstractNumId w:val="13"/>
+    <w:abstractNumId w:val="14"/>
   </w:num>
   <w:num w:numId="9">
-    <w:abstractNumId w:val="19"/>
+    <w:abstractNumId w:val="20"/>
   </w:num>
   <w:num w:numId="10">
+    <w:abstractNumId w:val="36"/>
+  </w:num>
+  <w:num w:numId="11">
+    <w:abstractNumId w:val="44"/>
+  </w:num>
+  <w:num w:numId="12">
+    <w:abstractNumId w:val="21"/>
+  </w:num>
+  <w:num w:numId="13">
+    <w:abstractNumId w:val="31"/>
+  </w:num>
+  <w:num w:numId="14">
+    <w:abstractNumId w:val="10"/>
+  </w:num>
+  <w:num w:numId="15">
+    <w:abstractNumId w:val="25"/>
+  </w:num>
+  <w:num w:numId="16">
+    <w:abstractNumId w:val="26"/>
+  </w:num>
+  <w:num w:numId="17">
     <w:abstractNumId w:val="35"/>
   </w:num>
-  <w:num w:numId="11">
-    <w:abstractNumId w:val="43"/>
-  </w:num>
-  <w:num w:numId="12">
-    <w:abstractNumId w:val="20"/>
-  </w:num>
-  <w:num w:numId="13">
+  <w:num w:numId="18">
     <w:abstractNumId w:val="30"/>
-  </w:num>
-  <w:num w:numId="14">
-    <w:abstractNumId w:val="9"/>
-  </w:num>
-  <w:num w:numId="15">
-    <w:abstractNumId w:val="24"/>
-  </w:num>
-  <w:num w:numId="16">
-    <w:abstractNumId w:val="25"/>
-  </w:num>
-  <w:num w:numId="17">
-    <w:abstractNumId w:val="34"/>
-  </w:num>
-  <w:num w:numId="18">
-    <w:abstractNumId w:val="29"/>
   </w:num>
   <w:num w:numId="19">
     <w:abstractNumId w:val="4"/>
   </w:num>
   <w:num w:numId="20">
-    <w:abstractNumId w:val="41"/>
+    <w:abstractNumId w:val="42"/>
   </w:num>
   <w:num w:numId="21">
-    <w:abstractNumId w:val="16"/>
+    <w:abstractNumId w:val="17"/>
   </w:num>
   <w:num w:numId="22">
     <w:abstractNumId w:val="5"/>
@@ -10425,67 +11237,70 @@
     <w:abstractNumId w:val="1"/>
   </w:num>
   <w:num w:numId="24">
-    <w:abstractNumId w:val="11"/>
+    <w:abstractNumId w:val="12"/>
   </w:num>
   <w:num w:numId="25">
-    <w:abstractNumId w:val="28"/>
+    <w:abstractNumId w:val="29"/>
   </w:num>
   <w:num w:numId="26">
-    <w:abstractNumId w:val="18"/>
+    <w:abstractNumId w:val="19"/>
   </w:num>
   <w:num w:numId="27">
-    <w:abstractNumId w:val="32"/>
+    <w:abstractNumId w:val="33"/>
   </w:num>
   <w:num w:numId="28">
     <w:abstractNumId w:val="6"/>
   </w:num>
   <w:num w:numId="29">
-    <w:abstractNumId w:val="40"/>
+    <w:abstractNumId w:val="41"/>
   </w:num>
   <w:num w:numId="30">
-    <w:abstractNumId w:val="31"/>
+    <w:abstractNumId w:val="32"/>
   </w:num>
   <w:num w:numId="31">
-    <w:abstractNumId w:val="14"/>
+    <w:abstractNumId w:val="15"/>
   </w:num>
   <w:num w:numId="32">
+    <w:abstractNumId w:val="23"/>
+  </w:num>
+  <w:num w:numId="33">
+    <w:abstractNumId w:val="16"/>
+  </w:num>
+  <w:num w:numId="34">
+    <w:abstractNumId w:val="37"/>
+  </w:num>
+  <w:num w:numId="35">
+    <w:abstractNumId w:val="13"/>
+  </w:num>
+  <w:num w:numId="36">
+    <w:abstractNumId w:val="38"/>
+  </w:num>
+  <w:num w:numId="37">
+    <w:abstractNumId w:val="8"/>
+  </w:num>
+  <w:num w:numId="38">
+    <w:abstractNumId w:val="11"/>
+  </w:num>
+  <w:num w:numId="39">
+    <w:abstractNumId w:val="34"/>
+  </w:num>
+  <w:num w:numId="40">
+    <w:abstractNumId w:val="24"/>
+  </w:num>
+  <w:num w:numId="41">
     <w:abstractNumId w:val="22"/>
   </w:num>
-  <w:num w:numId="33">
-    <w:abstractNumId w:val="15"/>
-  </w:num>
-  <w:num w:numId="34">
-    <w:abstractNumId w:val="36"/>
-  </w:num>
-  <w:num w:numId="35">
-    <w:abstractNumId w:val="12"/>
-  </w:num>
-  <w:num w:numId="36">
-    <w:abstractNumId w:val="37"/>
-  </w:num>
-  <w:num w:numId="37">
-    <w:abstractNumId w:val="7"/>
-  </w:num>
-  <w:num w:numId="38">
-    <w:abstractNumId w:val="10"/>
-  </w:num>
-  <w:num w:numId="39">
-    <w:abstractNumId w:val="33"/>
-  </w:num>
-  <w:num w:numId="40">
-    <w:abstractNumId w:val="23"/>
-  </w:num>
-  <w:num w:numId="41">
-    <w:abstractNumId w:val="21"/>
-  </w:num>
   <w:num w:numId="42">
-    <w:abstractNumId w:val="17"/>
+    <w:abstractNumId w:val="18"/>
   </w:num>
   <w:num w:numId="43">
     <w:abstractNumId w:val="3"/>
   </w:num>
   <w:num w:numId="44">
-    <w:abstractNumId w:val="8"/>
+    <w:abstractNumId w:val="9"/>
+  </w:num>
+  <w:num w:numId="45">
+    <w:abstractNumId w:val="7"/>
   </w:num>
   <w:numIdMacAtCleanup w:val="31"/>
 </w:numbering>
@@ -11092,7 +11907,6 @@
   <w:style w:type="character" w:default="1" w:styleId="Fuentedeprrafopredeter">
     <w:name w:val="Default Paragraph Font"/>
     <w:uiPriority w:val="1"/>
-    <w:semiHidden/>
     <w:unhideWhenUsed/>
   </w:style>
   <w:style w:type="table" w:default="1" w:styleId="Tablanormal">
@@ -12545,6 +13359,7 @@
     <w:rsid w:val="00052987"/>
     <w:rsid w:val="001D3258"/>
     <w:rsid w:val="003D5373"/>
+    <w:rsid w:val="005D2E0E"/>
     <w:rsid w:val="006A3BAF"/>
     <w:rsid w:val="00827A29"/>
     <w:rsid w:val="00A10673"/>
@@ -13295,7 +14110,7 @@
 </file>
 
 <file path=customXml/itemProps1.xml><?xml version="1.0" encoding="utf-8"?>
-<ds:datastoreItem xmlns:ds="http://schemas.openxmlformats.org/officeDocument/2006/customXml" ds:itemID="{3FE2F273-3D31-4377-BC1A-0FDEAC9A7EEF}">
+<ds:datastoreItem xmlns:ds="http://schemas.openxmlformats.org/officeDocument/2006/customXml" ds:itemID="{24D5C18C-1599-4DFF-9041-FD46E2110EAA}">
   <ds:schemaRefs>
     <ds:schemaRef ds:uri="http://schemas.openxmlformats.org/officeDocument/2006/bibliography"/>
   </ds:schemaRefs>

</xml_diff>

<commit_message>
Cosas de la descripción del trabajo realizado
</commit_message>
<xml_diff>
--- a/Practica 2 - Scrum Grupo 22.docx
+++ b/Practica 2 - Scrum Grupo 22.docx
@@ -779,25 +779,7 @@
                 <w:sz w:val="32"/>
                 <w:szCs w:val="24"/>
               </w:rPr>
-              <w:t xml:space="preserve">Murillo </w:t>
-            </w:r>
-            <w:proofErr w:type="spellStart"/>
-            <w:r>
-              <w:rPr>
-                <w:rFonts w:ascii="Arial Narrow" w:hAnsi="Arial Narrow"/>
-                <w:sz w:val="32"/>
-                <w:szCs w:val="24"/>
-              </w:rPr>
-              <w:t>Jaenes</w:t>
-            </w:r>
-            <w:proofErr w:type="spellEnd"/>
-            <w:r>
-              <w:rPr>
-                <w:rFonts w:ascii="Arial Narrow" w:hAnsi="Arial Narrow"/>
-                <w:sz w:val="32"/>
-                <w:szCs w:val="24"/>
-              </w:rPr>
-              <w:t>, Alberto</w:t>
+              <w:t>Murillo Jaenes, Alberto</w:t>
             </w:r>
           </w:p>
         </w:tc>
@@ -1160,25 +1142,7 @@
                 <w:sz w:val="24"/>
                 <w:szCs w:val="24"/>
               </w:rPr>
-              <w:t xml:space="preserve">-Se añade el índice completo y el </w:t>
-            </w:r>
-            <w:proofErr w:type="spellStart"/>
-            <w:r>
-              <w:rPr>
-                <w:rFonts w:ascii="Arial Narrow" w:hAnsi="Arial Narrow"/>
-                <w:sz w:val="24"/>
-                <w:szCs w:val="24"/>
-              </w:rPr>
-              <w:t>procuct</w:t>
-            </w:r>
-            <w:proofErr w:type="spellEnd"/>
-            <w:r>
-              <w:rPr>
-                <w:rFonts w:ascii="Arial Narrow" w:hAnsi="Arial Narrow"/>
-                <w:sz w:val="24"/>
-                <w:szCs w:val="24"/>
-              </w:rPr>
-              <w:t xml:space="preserve"> Backlog</w:t>
+              <w:t>-Se añade el índice completo y el procuct Backlog</w:t>
             </w:r>
           </w:p>
         </w:tc>
@@ -1412,6 +1376,11 @@
     </w:p>
     <w:sdt>
       <w:sdtPr>
+        <w:rPr>
+          <w:rFonts w:eastAsiaTheme="minorHAnsi" w:cstheme="minorBidi"/>
+          <w:sz w:val="22"/>
+          <w:szCs w:val="22"/>
+        </w:rPr>
         <w:id w:val="2068216896"/>
         <w:docPartObj>
           <w:docPartGallery w:val="Table of Contents"/>
@@ -1420,11 +1389,8 @@
       </w:sdtPr>
       <w:sdtEndPr>
         <w:rPr>
-          <w:rFonts w:eastAsiaTheme="minorHAnsi" w:cstheme="minorBidi"/>
           <w:b/>
           <w:bCs/>
-          <w:sz w:val="22"/>
-          <w:szCs w:val="22"/>
         </w:rPr>
       </w:sdtEndPr>
       <w:sdtContent>
@@ -3900,25 +3866,7 @@
           <w:sz w:val="24"/>
           <w:szCs w:val="24"/>
         </w:rPr>
-        <w:t xml:space="preserve"> de </w:t>
-      </w:r>
-      <w:proofErr w:type="spellStart"/>
-      <w:r>
-        <w:rPr>
-          <w:rFonts w:ascii="Arial Narrow" w:hAnsi="Arial Narrow"/>
-          <w:sz w:val="24"/>
-          <w:szCs w:val="24"/>
-        </w:rPr>
-        <w:t>a</w:t>
-      </w:r>
-      <w:proofErr w:type="spellEnd"/>
-      <w:r>
-        <w:rPr>
-          <w:rFonts w:ascii="Arial Narrow" w:hAnsi="Arial Narrow"/>
-          <w:sz w:val="24"/>
-          <w:szCs w:val="24"/>
-        </w:rPr>
-        <w:t xml:space="preserve"> práctica</w:t>
+        <w:t xml:space="preserve"> de a práctica</w:t>
       </w:r>
       <w:r>
         <w:rPr>
@@ -4020,8 +3968,8 @@
           <w:szCs w:val="24"/>
         </w:rPr>
       </w:pPr>
-      <w:bookmarkStart w:id="3" w:name="_Hlk529805587"/>
-      <w:bookmarkStart w:id="4" w:name="_Toc529805804"/>
+      <w:bookmarkStart w:id="3" w:name="_Toc529805804"/>
+      <w:bookmarkStart w:id="4" w:name="_Hlk529805587"/>
       <w:r>
         <w:rPr>
           <w:rFonts w:ascii="Arial Narrow" w:hAnsi="Arial Narrow"/>
@@ -4031,7 +3979,7 @@
         <w:lastRenderedPageBreak/>
         <w:t>Product Backlogs</w:t>
       </w:r>
-      <w:bookmarkEnd w:id="4"/>
+      <w:bookmarkEnd w:id="3"/>
     </w:p>
     <w:p>
       <w:pPr>
@@ -4047,7 +3995,7 @@
         </w:rPr>
       </w:pPr>
       <w:bookmarkStart w:id="5" w:name="_Toc529805805"/>
-      <w:bookmarkEnd w:id="3"/>
+      <w:bookmarkEnd w:id="4"/>
       <w:r>
         <w:rPr>
           <w:rFonts w:ascii="Arial Narrow" w:hAnsi="Arial Narrow"/>
@@ -4060,6 +4008,9 @@
     </w:p>
     <w:p>
       <w:r>
+        <w:rPr>
+          <w:noProof/>
+        </w:rPr>
         <w:drawing>
           <wp:inline distT="0" distB="0" distL="0" distR="0">
             <wp:extent cx="6120765" cy="3895725"/>
@@ -4169,20 +4120,15 @@
           <w:szCs w:val="24"/>
         </w:rPr>
         <w:lastRenderedPageBreak/>
-        <w:t>Después</w:t>
-      </w:r>
-      <w:r>
-        <w:rPr>
-          <w:rFonts w:ascii="Arial Narrow" w:hAnsi="Arial Narrow"/>
-          <w:b/>
-          <w:szCs w:val="24"/>
-        </w:rPr>
-        <w:t xml:space="preserve"> del primer Sprint</w:t>
+        <w:t>Después del primer Sprint</w:t>
       </w:r>
       <w:bookmarkEnd w:id="6"/>
     </w:p>
     <w:p>
       <w:r>
+        <w:rPr>
+          <w:noProof/>
+        </w:rPr>
         <w:drawing>
           <wp:inline distT="0" distB="0" distL="0" distR="0">
             <wp:extent cx="6134100" cy="3876675"/>
@@ -4280,28 +4226,15 @@
           <w:szCs w:val="24"/>
         </w:rPr>
         <w:lastRenderedPageBreak/>
-        <w:t xml:space="preserve">Antes del </w:t>
-      </w:r>
-      <w:r>
-        <w:rPr>
-          <w:rFonts w:ascii="Arial Narrow" w:hAnsi="Arial Narrow"/>
-          <w:b/>
-          <w:szCs w:val="24"/>
-        </w:rPr>
-        <w:t>segundo</w:t>
-      </w:r>
-      <w:r>
-        <w:rPr>
-          <w:rFonts w:ascii="Arial Narrow" w:hAnsi="Arial Narrow"/>
-          <w:b/>
-          <w:szCs w:val="24"/>
-        </w:rPr>
-        <w:t xml:space="preserve"> Sprint</w:t>
+        <w:t>Antes del segundo Sprint</w:t>
       </w:r>
       <w:bookmarkEnd w:id="7"/>
     </w:p>
     <w:p>
       <w:r>
+        <w:rPr>
+          <w:noProof/>
+        </w:rPr>
         <w:drawing>
           <wp:inline distT="0" distB="0" distL="0" distR="0">
             <wp:extent cx="6165215" cy="4171950"/>
@@ -4417,31 +4350,7 @@
           <w:szCs w:val="24"/>
         </w:rPr>
         <w:lastRenderedPageBreak/>
-        <w:t>Después</w:t>
-      </w:r>
-      <w:r>
-        <w:rPr>
-          <w:rFonts w:ascii="Arial Narrow" w:hAnsi="Arial Narrow"/>
-          <w:b/>
-          <w:szCs w:val="24"/>
-        </w:rPr>
-        <w:t xml:space="preserve"> del </w:t>
-      </w:r>
-      <w:r>
-        <w:rPr>
-          <w:rFonts w:ascii="Arial Narrow" w:hAnsi="Arial Narrow"/>
-          <w:b/>
-          <w:szCs w:val="24"/>
-        </w:rPr>
-        <w:t>segundo</w:t>
-      </w:r>
-      <w:r>
-        <w:rPr>
-          <w:rFonts w:ascii="Arial Narrow" w:hAnsi="Arial Narrow"/>
-          <w:b/>
-          <w:szCs w:val="24"/>
-        </w:rPr>
-        <w:t xml:space="preserve"> Sprint</w:t>
+        <w:t>Después del segundo Sprint</w:t>
       </w:r>
       <w:bookmarkEnd w:id="8"/>
     </w:p>
@@ -4453,6 +4362,9 @@
         </w:rPr>
       </w:pPr>
       <w:r>
+        <w:rPr>
+          <w:noProof/>
+        </w:rPr>
         <w:drawing>
           <wp:inline distT="0" distB="0" distL="0" distR="0">
             <wp:extent cx="6343650" cy="4219575"/>
@@ -4516,8 +4428,6 @@
         </w:rPr>
         <w:t>Al final del segundo sprint realizamos todas aquellas historias marcadas de color verde, como resultado en 1 hora de sprint realizamos 60 puntos. Anotamos además aquellas historias realizadas en el sprint 2.</w:t>
       </w:r>
-      <w:bookmarkStart w:id="9" w:name="_GoBack"/>
-      <w:bookmarkEnd w:id="9"/>
     </w:p>
     <w:p>
       <w:pPr>
@@ -4539,12 +4449,12 @@
           <w:szCs w:val="24"/>
         </w:rPr>
       </w:pPr>
-      <w:bookmarkStart w:id="10" w:name="_Toc529805739"/>
-      <w:bookmarkStart w:id="11" w:name="_Toc529805774"/>
-      <w:bookmarkStart w:id="12" w:name="_Toc529805809"/>
+      <w:bookmarkStart w:id="9" w:name="_Toc529805739"/>
+      <w:bookmarkStart w:id="10" w:name="_Toc529805774"/>
+      <w:bookmarkStart w:id="11" w:name="_Toc529805809"/>
+      <w:bookmarkEnd w:id="9"/>
       <w:bookmarkEnd w:id="10"/>
       <w:bookmarkEnd w:id="11"/>
-      <w:bookmarkEnd w:id="12"/>
     </w:p>
     <w:p>
       <w:pPr>
@@ -4566,12 +4476,12 @@
           <w:szCs w:val="24"/>
         </w:rPr>
       </w:pPr>
-      <w:bookmarkStart w:id="13" w:name="_Toc529805740"/>
-      <w:bookmarkStart w:id="14" w:name="_Toc529805775"/>
-      <w:bookmarkStart w:id="15" w:name="_Toc529805810"/>
+      <w:bookmarkStart w:id="12" w:name="_Toc529805740"/>
+      <w:bookmarkStart w:id="13" w:name="_Toc529805775"/>
+      <w:bookmarkStart w:id="14" w:name="_Toc529805810"/>
+      <w:bookmarkEnd w:id="12"/>
       <w:bookmarkEnd w:id="13"/>
       <w:bookmarkEnd w:id="14"/>
-      <w:bookmarkEnd w:id="15"/>
     </w:p>
     <w:p>
       <w:pPr>
@@ -4593,12 +4503,12 @@
           <w:szCs w:val="24"/>
         </w:rPr>
       </w:pPr>
-      <w:bookmarkStart w:id="16" w:name="_Toc529805741"/>
-      <w:bookmarkStart w:id="17" w:name="_Toc529805776"/>
-      <w:bookmarkStart w:id="18" w:name="_Toc529805811"/>
+      <w:bookmarkStart w:id="15" w:name="_Toc529805741"/>
+      <w:bookmarkStart w:id="16" w:name="_Toc529805776"/>
+      <w:bookmarkStart w:id="17" w:name="_Toc529805811"/>
+      <w:bookmarkEnd w:id="15"/>
       <w:bookmarkEnd w:id="16"/>
       <w:bookmarkEnd w:id="17"/>
-      <w:bookmarkEnd w:id="18"/>
     </w:p>
     <w:p>
       <w:pPr>
@@ -4613,52 +4523,24 @@
           <w:szCs w:val="24"/>
         </w:rPr>
       </w:pPr>
-      <w:bookmarkStart w:id="19" w:name="_Toc529805812"/>
+      <w:bookmarkStart w:id="18" w:name="_Toc529805812"/>
       <w:r>
         <w:rPr>
           <w:rFonts w:ascii="Arial Narrow" w:hAnsi="Arial Narrow"/>
           <w:b/>
           <w:szCs w:val="24"/>
         </w:rPr>
-        <w:t xml:space="preserve">Gráficos </w:t>
-      </w:r>
-      <w:proofErr w:type="spellStart"/>
+        <w:t>Gráficos Burnup y Burndow</w:t>
+      </w:r>
       <w:r>
         <w:rPr>
           <w:rFonts w:ascii="Arial Narrow" w:hAnsi="Arial Narrow"/>
           <w:b/>
           <w:szCs w:val="24"/>
         </w:rPr>
-        <w:t>Burnup</w:t>
-      </w:r>
-      <w:proofErr w:type="spellEnd"/>
-      <w:r>
-        <w:rPr>
-          <w:rFonts w:ascii="Arial Narrow" w:hAnsi="Arial Narrow"/>
-          <w:b/>
-          <w:szCs w:val="24"/>
-        </w:rPr>
-        <w:t xml:space="preserve"> y </w:t>
-      </w:r>
-      <w:proofErr w:type="spellStart"/>
-      <w:r>
-        <w:rPr>
-          <w:rFonts w:ascii="Arial Narrow" w:hAnsi="Arial Narrow"/>
-          <w:b/>
-          <w:szCs w:val="24"/>
-        </w:rPr>
-        <w:t>Burndow</w:t>
-      </w:r>
-      <w:r>
-        <w:rPr>
-          <w:rFonts w:ascii="Arial Narrow" w:hAnsi="Arial Narrow"/>
-          <w:b/>
-          <w:szCs w:val="24"/>
-        </w:rPr>
         <w:t>n</w:t>
       </w:r>
-      <w:bookmarkEnd w:id="19"/>
-      <w:proofErr w:type="spellEnd"/>
+      <w:bookmarkEnd w:id="18"/>
     </w:p>
     <w:p>
       <w:pPr>
@@ -4714,14 +4596,14 @@
           <w:szCs w:val="24"/>
         </w:rPr>
       </w:pPr>
-      <w:bookmarkStart w:id="20" w:name="_Toc529792330"/>
-      <w:bookmarkStart w:id="21" w:name="_Toc529805743"/>
-      <w:bookmarkStart w:id="22" w:name="_Toc529805778"/>
-      <w:bookmarkStart w:id="23" w:name="_Toc529805813"/>
+      <w:bookmarkStart w:id="19" w:name="_Toc529792330"/>
+      <w:bookmarkStart w:id="20" w:name="_Toc529805743"/>
+      <w:bookmarkStart w:id="21" w:name="_Toc529805778"/>
+      <w:bookmarkStart w:id="22" w:name="_Toc529805813"/>
+      <w:bookmarkEnd w:id="19"/>
       <w:bookmarkEnd w:id="20"/>
       <w:bookmarkEnd w:id="21"/>
       <w:bookmarkEnd w:id="22"/>
-      <w:bookmarkEnd w:id="23"/>
     </w:p>
     <w:p>
       <w:pPr>
@@ -4743,14 +4625,14 @@
           <w:szCs w:val="24"/>
         </w:rPr>
       </w:pPr>
-      <w:bookmarkStart w:id="24" w:name="_Toc529792331"/>
-      <w:bookmarkStart w:id="25" w:name="_Toc529805744"/>
-      <w:bookmarkStart w:id="26" w:name="_Toc529805779"/>
-      <w:bookmarkStart w:id="27" w:name="_Toc529805814"/>
+      <w:bookmarkStart w:id="23" w:name="_Toc529792331"/>
+      <w:bookmarkStart w:id="24" w:name="_Toc529805744"/>
+      <w:bookmarkStart w:id="25" w:name="_Toc529805779"/>
+      <w:bookmarkStart w:id="26" w:name="_Toc529805814"/>
+      <w:bookmarkEnd w:id="23"/>
       <w:bookmarkEnd w:id="24"/>
       <w:bookmarkEnd w:id="25"/>
       <w:bookmarkEnd w:id="26"/>
-      <w:bookmarkEnd w:id="27"/>
     </w:p>
     <w:p>
       <w:pPr>
@@ -4772,14 +4654,14 @@
           <w:szCs w:val="24"/>
         </w:rPr>
       </w:pPr>
-      <w:bookmarkStart w:id="28" w:name="_Toc529792332"/>
-      <w:bookmarkStart w:id="29" w:name="_Toc529805745"/>
-      <w:bookmarkStart w:id="30" w:name="_Toc529805780"/>
-      <w:bookmarkStart w:id="31" w:name="_Toc529805815"/>
+      <w:bookmarkStart w:id="27" w:name="_Toc529792332"/>
+      <w:bookmarkStart w:id="28" w:name="_Toc529805745"/>
+      <w:bookmarkStart w:id="29" w:name="_Toc529805780"/>
+      <w:bookmarkStart w:id="30" w:name="_Toc529805815"/>
+      <w:bookmarkEnd w:id="27"/>
       <w:bookmarkEnd w:id="28"/>
       <w:bookmarkEnd w:id="29"/>
       <w:bookmarkEnd w:id="30"/>
-      <w:bookmarkEnd w:id="31"/>
     </w:p>
     <w:p>
       <w:pPr>
@@ -4801,14 +4683,14 @@
           <w:szCs w:val="24"/>
         </w:rPr>
       </w:pPr>
-      <w:bookmarkStart w:id="32" w:name="_Toc529792333"/>
-      <w:bookmarkStart w:id="33" w:name="_Toc529805746"/>
-      <w:bookmarkStart w:id="34" w:name="_Toc529805781"/>
-      <w:bookmarkStart w:id="35" w:name="_Toc529805816"/>
+      <w:bookmarkStart w:id="31" w:name="_Toc529792333"/>
+      <w:bookmarkStart w:id="32" w:name="_Toc529805746"/>
+      <w:bookmarkStart w:id="33" w:name="_Toc529805781"/>
+      <w:bookmarkStart w:id="34" w:name="_Toc529805816"/>
+      <w:bookmarkEnd w:id="31"/>
       <w:bookmarkEnd w:id="32"/>
       <w:bookmarkEnd w:id="33"/>
       <w:bookmarkEnd w:id="34"/>
-      <w:bookmarkEnd w:id="35"/>
     </w:p>
     <w:p>
       <w:pPr>
@@ -4830,14 +4712,14 @@
           <w:szCs w:val="24"/>
         </w:rPr>
       </w:pPr>
-      <w:bookmarkStart w:id="36" w:name="_Toc529792334"/>
-      <w:bookmarkStart w:id="37" w:name="_Toc529805747"/>
-      <w:bookmarkStart w:id="38" w:name="_Toc529805782"/>
-      <w:bookmarkStart w:id="39" w:name="_Toc529805817"/>
+      <w:bookmarkStart w:id="35" w:name="_Toc529792334"/>
+      <w:bookmarkStart w:id="36" w:name="_Toc529805747"/>
+      <w:bookmarkStart w:id="37" w:name="_Toc529805782"/>
+      <w:bookmarkStart w:id="38" w:name="_Toc529805817"/>
+      <w:bookmarkEnd w:id="35"/>
       <w:bookmarkEnd w:id="36"/>
       <w:bookmarkEnd w:id="37"/>
       <w:bookmarkEnd w:id="38"/>
-      <w:bookmarkEnd w:id="39"/>
     </w:p>
     <w:p>
       <w:pPr>
@@ -4852,7 +4734,7 @@
           <w:szCs w:val="24"/>
         </w:rPr>
       </w:pPr>
-      <w:bookmarkStart w:id="40" w:name="_Toc529805818"/>
+      <w:bookmarkStart w:id="39" w:name="_Toc529805818"/>
       <w:r>
         <w:rPr>
           <w:rFonts w:ascii="Arial Narrow" w:hAnsi="Arial Narrow"/>
@@ -4861,7 +4743,7 @@
         </w:rPr>
         <w:t>Resultados primer Sprint</w:t>
       </w:r>
-      <w:bookmarkEnd w:id="40"/>
+      <w:bookmarkEnd w:id="39"/>
     </w:p>
     <w:p/>
     <w:p>
@@ -4877,7 +4759,7 @@
           <w:szCs w:val="24"/>
         </w:rPr>
       </w:pPr>
-      <w:bookmarkStart w:id="41" w:name="_Toc529805819"/>
+      <w:bookmarkStart w:id="40" w:name="_Toc529805819"/>
       <w:r>
         <w:rPr>
           <w:rFonts w:ascii="Arial Narrow" w:hAnsi="Arial Narrow"/>
@@ -4886,7 +4768,7 @@
         </w:rPr>
         <w:t>Métrica y Retrospectiva</w:t>
       </w:r>
-      <w:bookmarkEnd w:id="41"/>
+      <w:bookmarkEnd w:id="40"/>
     </w:p>
     <w:p/>
     <w:p>
@@ -4902,7 +4784,7 @@
           <w:szCs w:val="24"/>
         </w:rPr>
       </w:pPr>
-      <w:bookmarkStart w:id="42" w:name="_Toc529805820"/>
+      <w:bookmarkStart w:id="41" w:name="_Toc529805820"/>
       <w:r>
         <w:rPr>
           <w:rFonts w:ascii="Arial Narrow" w:hAnsi="Arial Narrow"/>
@@ -4912,7 +4794,7 @@
         <w:lastRenderedPageBreak/>
         <w:t>Cambios del segundo Sprint</w:t>
       </w:r>
-      <w:bookmarkEnd w:id="42"/>
+      <w:bookmarkEnd w:id="41"/>
     </w:p>
     <w:p>
       <w:pPr>
@@ -4937,7 +4819,7 @@
           <w:szCs w:val="24"/>
         </w:rPr>
       </w:pPr>
-      <w:bookmarkStart w:id="43" w:name="_Toc529805821"/>
+      <w:bookmarkStart w:id="42" w:name="_Toc529805821"/>
       <w:r>
         <w:rPr>
           <w:rFonts w:ascii="Arial Narrow" w:hAnsi="Arial Narrow"/>
@@ -4946,9 +4828,87 @@
         </w:rPr>
         <w:t>Descripción del desarrollo de la practica</w:t>
       </w:r>
-      <w:bookmarkEnd w:id="43"/>
+      <w:bookmarkEnd w:id="42"/>
     </w:p>
-    <w:p/>
+    <w:p>
+      <w:r>
+        <w:t xml:space="preserve">Para la realización de la práctica, </w:t>
+      </w:r>
+      <w:r>
+        <w:t>lo primero que hubo que hacer f</w:t>
+      </w:r>
+      <w:r>
+        <w:t xml:space="preserve">ue la recopilación de requisitos, que se realizó en la primera clase d prácticas centrada en este proyecto. Para ello, se nos introdujo al problema explicando la necesidad del cliente de crear una aplicación que ayude a la comunicación entre usuarios, artistas e inversores para la organización de </w:t>
+      </w:r>
+      <w:r>
+        <w:t xml:space="preserve">exposiciones artísticas, conciertos, teatros… </w:t>
+      </w:r>
+      <w:r>
+        <w:t xml:space="preserve"> </w:t>
+      </w:r>
+      <w:r>
+        <w:t>en el proyecto artístico INICIARTE. Tras presentarnos los requisitos del proyecto, comenzamos a realizar historias de usuario en base a dichos requisitos</w:t>
+      </w:r>
+      <w:r>
+        <w:t xml:space="preserve"> para después, en la semana siguiente comenzar con el primer sprint de scrum</w:t>
+      </w:r>
+      <w:r>
+        <w:t xml:space="preserve">. </w:t>
+      </w:r>
+    </w:p>
+    <w:p>
+      <w:r>
+        <w:t>Para la semana siguiente, con todas las historias de usuario creadas, comenzamos la reunión de planificación para el primer sprint, donde decidimos qué esfuerzo requeriría para hacer cada historia de usuario, o al menos un mockup de cómo quedaría el producto completo en Balsamiq.</w:t>
+      </w:r>
+      <w:r>
+        <w:t xml:space="preserve"> Para saber realizar estas estimaciones, primero realizamos una prueba básica en la que aparecía un logo d la Junta de Andalucía, un cuadro de texto para poner nombre de usuario, otro cuadro de texto para poner la contraseña, y un botón para enviar el formulario descrito.</w:t>
+      </w:r>
+    </w:p>
+    <w:p>
+      <w:r>
+        <w:t>Tras realizar este mockup, estimamos un esfuerzo para esta historia, contamos el tiempo que nos llevó el realizar este mockup, y por regla d tres estimamos lo que nos llevaría realizar cada sprint, que para estas prácticas son de 60 minutos.</w:t>
+      </w:r>
+    </w:p>
+    <w:p>
+      <w:r>
+        <w:t xml:space="preserve"> </w:t>
+      </w:r>
+      <w:r>
+        <w:t xml:space="preserve">Tras </w:t>
+      </w:r>
+      <w:r>
+        <w:t>realizar las estimaciones, comenzamos el primer sprint de scrum</w:t>
+      </w:r>
+      <w:r>
+        <w:t xml:space="preserve">. La forma en la que nos organizamos para crear los mockups fue </w:t>
+      </w:r>
+      <w:r>
+        <w:t xml:space="preserve">asignando una historia para cada uno de los que estamos en el grupo, y una vez que alguien terminaba un mockup lo avisaba, se apuntaba la historia como realizada, y se le asignaba la siguiente historia en la lista de tareas a realizar que teníamos (nuestro Product Backlog). </w:t>
+      </w:r>
+    </w:p>
+    <w:p>
+      <w:r>
+        <w:t xml:space="preserve">Para la semana siguiente, </w:t>
+      </w:r>
+      <w:r>
+        <w:t>llegó la hora de r</w:t>
+      </w:r>
+      <w:r>
+        <w:t>e</w:t>
+      </w:r>
+      <w:r>
+        <w:t xml:space="preserve">alizar </w:t>
+      </w:r>
+      <w:r>
+        <w:t xml:space="preserve">la reunión de review, donde el profesor nos dijo que ninguno de nuestros mockup le pareció que estaba terminado porque no teníamos un estilo determinado que tuviéramos definido, así que la reunión se concentró en realizar el estilo que deberíamos trasladar a todos los mockups. </w:t>
+      </w:r>
+    </w:p>
+    <w:p>
+      <w:r>
+        <w:lastRenderedPageBreak/>
+        <w:t xml:space="preserve">Al final, la reunión de planificación consistió en acordar en realizar los cambios a todos los mockups, terminar los mockups que no habíamos terminado cuando terminó el primer sprint, y si nos queda tiempo, hacer alguna de las historias que todavía nos quedaba por hacer. </w:t>
+      </w:r>
+    </w:p>
     <w:p>
       <w:pPr>
         <w:pStyle w:val="Ttulo1"/>
@@ -4962,7 +4922,7 @@
           <w:szCs w:val="24"/>
         </w:rPr>
       </w:pPr>
-      <w:bookmarkStart w:id="44" w:name="_Toc529805822"/>
+      <w:bookmarkStart w:id="43" w:name="_Toc529805822"/>
       <w:r>
         <w:rPr>
           <w:rFonts w:ascii="Arial Narrow" w:hAnsi="Arial Narrow"/>
@@ -4971,17 +4931,14 @@
         </w:rPr>
         <w:t>Valoración del desarrollo de la practica</w:t>
       </w:r>
-      <w:bookmarkEnd w:id="44"/>
+      <w:bookmarkEnd w:id="43"/>
     </w:p>
     <w:p>
-      <w:pPr>
-        <w:ind w:firstLine="0"/>
-        <w:rPr>
-          <w:rFonts w:ascii="Arial Narrow" w:hAnsi="Arial Narrow"/>
-          <w:sz w:val="24"/>
-          <w:szCs w:val="24"/>
-        </w:rPr>
-      </w:pPr>
+      <w:r>
+        <w:t xml:space="preserve">Tras realizar este proyecto, </w:t>
+      </w:r>
+      <w:bookmarkStart w:id="44" w:name="_GoBack"/>
+      <w:bookmarkEnd w:id="44"/>
     </w:p>
     <w:p>
       <w:pPr>
@@ -5232,23 +5189,7 @@
           <w:rFonts w:ascii="Arial Narrow" w:hAnsi="Arial Narrow"/>
           <w:sz w:val="20"/>
         </w:rPr>
-        <w:t xml:space="preserve">: &lt;código </w:t>
-      </w:r>
-      <w:proofErr w:type="spellStart"/>
-      <w:r>
-        <w:rPr>
-          <w:rFonts w:ascii="Arial Narrow" w:hAnsi="Arial Narrow"/>
-          <w:sz w:val="20"/>
-        </w:rPr>
-        <w:t>isbn</w:t>
-      </w:r>
-      <w:proofErr w:type="spellEnd"/>
-      <w:r>
-        <w:rPr>
-          <w:rFonts w:ascii="Arial Narrow" w:hAnsi="Arial Narrow"/>
-          <w:sz w:val="20"/>
-        </w:rPr>
-        <w:t>&gt;]</w:t>
+        <w:t>: &lt;código isbn&gt;]</w:t>
       </w:r>
     </w:p>
     <w:p>
@@ -5637,7 +5578,6 @@
           <w:b/>
           <w:szCs w:val="24"/>
         </w:rPr>
-        <w:lastRenderedPageBreak/>
         <w:t>Anexo</w:t>
       </w:r>
       <w:bookmarkEnd w:id="50"/>
@@ -5678,6 +5618,7 @@
           <w:b/>
           <w:szCs w:val="24"/>
         </w:rPr>
+        <w:lastRenderedPageBreak/>
         <w:t>Anexo</w:t>
       </w:r>
       <w:bookmarkEnd w:id="51"/>
@@ -6090,25 +6031,7 @@
               <w:sz w:val="24"/>
               <w:szCs w:val="24"/>
             </w:rPr>
-            <w:t>Documentación de la práctica &lt;</w:t>
-          </w:r>
-          <w:proofErr w:type="spellStart"/>
-          <w:r>
-            <w:rPr>
-              <w:rFonts w:ascii="Arial Narrow" w:hAnsi="Arial Narrow"/>
-              <w:sz w:val="24"/>
-              <w:szCs w:val="24"/>
-            </w:rPr>
-            <w:t>nn</w:t>
-          </w:r>
-          <w:proofErr w:type="spellEnd"/>
-          <w:r>
-            <w:rPr>
-              <w:rFonts w:ascii="Arial Narrow" w:hAnsi="Arial Narrow"/>
-              <w:sz w:val="24"/>
-              <w:szCs w:val="24"/>
-            </w:rPr>
-            <w:t>&gt;</w:t>
+            <w:t>Documentación de la práctica &lt;nn&gt;</w:t>
           </w:r>
         </w:p>
       </w:tc>
@@ -11907,6 +11830,7 @@
   <w:style w:type="character" w:default="1" w:styleId="Fuentedeprrafopredeter">
     <w:name w:val="Default Paragraph Font"/>
     <w:uiPriority w:val="1"/>
+    <w:semiHidden/>
     <w:unhideWhenUsed/>
   </w:style>
   <w:style w:type="table" w:default="1" w:styleId="Tablanormal">
@@ -13228,21 +13152,21 @@
     <w:charset w:val="00"/>
     <w:family w:val="roman"/>
     <w:pitch w:val="variable"/>
-    <w:sig w:usb0="E0002AFF" w:usb1="C0007841" w:usb2="00000009" w:usb3="00000000" w:csb0="000001FF" w:csb1="00000000"/>
+    <w:sig w:usb0="E0002EFF" w:usb1="C000785B" w:usb2="00000009" w:usb3="00000000" w:csb0="000001FF" w:csb1="00000000"/>
   </w:font>
   <w:font w:name="Calibri">
     <w:panose1 w:val="020F0502020204030204"/>
     <w:charset w:val="00"/>
     <w:family w:val="swiss"/>
     <w:pitch w:val="variable"/>
-    <w:sig w:usb0="E00002FF" w:usb1="4000ACFF" w:usb2="00000001" w:usb3="00000000" w:csb0="0000019F" w:csb1="00000000"/>
+    <w:sig w:usb0="E0002AFF" w:usb1="C000247B" w:usb2="00000009" w:usb3="00000000" w:csb0="000001FF" w:csb1="00000000"/>
   </w:font>
   <w:font w:name="Courier New">
     <w:panose1 w:val="02070309020205020404"/>
     <w:charset w:val="00"/>
     <w:family w:val="modern"/>
     <w:pitch w:val="fixed"/>
-    <w:sig w:usb0="E0002AFF" w:usb1="C0007843" w:usb2="00000009" w:usb3="00000000" w:csb0="000001FF" w:csb1="00000000"/>
+    <w:sig w:usb0="E0002EFF" w:usb1="C0007843" w:usb2="00000009" w:usb3="00000000" w:csb0="000001FF" w:csb1="00000000"/>
   </w:font>
   <w:font w:name="Wingdings">
     <w:panose1 w:val="05000000000000000000"/>
@@ -13264,14 +13188,14 @@
     <w:charset w:val="80"/>
     <w:family w:val="modern"/>
     <w:pitch w:val="fixed"/>
-    <w:sig w:usb0="E00002FF" w:usb1="6AC7FDFB" w:usb2="00000012" w:usb3="00000000" w:csb0="0002009F" w:csb1="00000000"/>
+    <w:sig w:usb0="E00002FF" w:usb1="6AC7FDFB" w:usb2="08000012" w:usb3="00000000" w:csb0="0002009F" w:csb1="00000000"/>
   </w:font>
   <w:font w:name="Arial">
     <w:panose1 w:val="020B0604020202020204"/>
     <w:charset w:val="00"/>
     <w:family w:val="swiss"/>
     <w:pitch w:val="variable"/>
-    <w:sig w:usb0="E0002AFF" w:usb1="C0007843" w:usb2="00000009" w:usb3="00000000" w:csb0="000001FF" w:csb1="00000000"/>
+    <w:sig w:usb0="E0002EFF" w:usb1="C000785B" w:usb2="00000009" w:usb3="00000000" w:csb0="000001FF" w:csb1="00000000"/>
   </w:font>
   <w:font w:name="Arial Narrow">
     <w:panose1 w:val="020B0606020202030204"/>
@@ -13286,14 +13210,14 @@
     <w:charset w:val="80"/>
     <w:family w:val="modern"/>
     <w:pitch w:val="fixed"/>
-    <w:sig w:usb0="E00002FF" w:usb1="6AC7FDFB" w:usb2="00000012" w:usb3="00000000" w:csb0="0002009F" w:csb1="00000000"/>
+    <w:sig w:usb0="E00002FF" w:usb1="6AC7FDFB" w:usb2="08000012" w:usb3="00000000" w:csb0="0002009F" w:csb1="00000000"/>
   </w:font>
   <w:font w:name="Calibri Light">
     <w:panose1 w:val="020F0302020204030204"/>
     <w:charset w:val="00"/>
     <w:family w:val="swiss"/>
     <w:pitch w:val="variable"/>
-    <w:sig w:usb0="A00002EF" w:usb1="4000207B" w:usb2="00000000" w:usb3="00000000" w:csb0="0000019F" w:csb1="00000000"/>
+    <w:sig w:usb0="E0002AFF" w:usb1="C000247B" w:usb2="00000009" w:usb3="00000000" w:csb0="000001FF" w:csb1="00000000"/>
   </w:font>
   <w:font w:name="Segoe UI">
     <w:panose1 w:val="020B0502040204020203"/>
@@ -13324,6 +13248,7 @@
   </w:font>
   <w:font w:name="Yu Mincho">
     <w:altName w:val="游明朝"/>
+    <w:panose1 w:val="02020400000000000000"/>
     <w:charset w:val="80"/>
     <w:family w:val="roman"/>
     <w:pitch w:val="variable"/>
@@ -13331,6 +13256,7 @@
   </w:font>
   <w:font w:name="Yu Gothic Light">
     <w:altName w:val="游ゴシック Light"/>
+    <w:panose1 w:val="020B0300000000000000"/>
     <w:charset w:val="80"/>
     <w:family w:val="swiss"/>
     <w:pitch w:val="variable"/>
@@ -13360,6 +13286,7 @@
     <w:rsid w:val="001D3258"/>
     <w:rsid w:val="003D5373"/>
     <w:rsid w:val="005D2E0E"/>
+    <w:rsid w:val="00692DAC"/>
     <w:rsid w:val="006A3BAF"/>
     <w:rsid w:val="00827A29"/>
     <w:rsid w:val="00A10673"/>
@@ -14110,7 +14037,7 @@
 </file>
 
 <file path=customXml/itemProps1.xml><?xml version="1.0" encoding="utf-8"?>
-<ds:datastoreItem xmlns:ds="http://schemas.openxmlformats.org/officeDocument/2006/customXml" ds:itemID="{24D5C18C-1599-4DFF-9041-FD46E2110EAA}">
+<ds:datastoreItem xmlns:ds="http://schemas.openxmlformats.org/officeDocument/2006/customXml" ds:itemID="{05334D13-6EB6-4B1E-9C0C-D8C8F85F1BF7}">
   <ds:schemaRefs>
     <ds:schemaRef ds:uri="http://schemas.openxmlformats.org/officeDocument/2006/bibliography"/>
   </ds:schemaRefs>

</xml_diff>

<commit_message>
Añadidos los puntos 1, 2 y 3.5
</commit_message>
<xml_diff>
--- a/Practica 2 - Scrum Grupo 22.docx
+++ b/Practica 2 - Scrum Grupo 22.docx
@@ -688,8 +688,18 @@
                 <w:sz w:val="32"/>
                 <w:szCs w:val="24"/>
               </w:rPr>
-              <w:t>Roldán Rojo, Adrian</w:t>
-            </w:r>
+              <w:t xml:space="preserve">Roldán Rojo, </w:t>
+            </w:r>
+            <w:proofErr w:type="spellStart"/>
+            <w:r>
+              <w:rPr>
+                <w:rFonts w:ascii="Arial Narrow" w:hAnsi="Arial Narrow"/>
+                <w:sz w:val="32"/>
+                <w:szCs w:val="24"/>
+              </w:rPr>
+              <w:t>Adrian</w:t>
+            </w:r>
+            <w:proofErr w:type="spellEnd"/>
           </w:p>
         </w:tc>
         <w:tc>
@@ -779,7 +789,25 @@
                 <w:sz w:val="32"/>
                 <w:szCs w:val="24"/>
               </w:rPr>
-              <w:t>Murillo Jaenes, Alberto</w:t>
+              <w:t xml:space="preserve">Murillo </w:t>
+            </w:r>
+            <w:proofErr w:type="spellStart"/>
+            <w:r>
+              <w:rPr>
+                <w:rFonts w:ascii="Arial Narrow" w:hAnsi="Arial Narrow"/>
+                <w:sz w:val="32"/>
+                <w:szCs w:val="24"/>
+              </w:rPr>
+              <w:t>Jaenes</w:t>
+            </w:r>
+            <w:proofErr w:type="spellEnd"/>
+            <w:r>
+              <w:rPr>
+                <w:rFonts w:ascii="Arial Narrow" w:hAnsi="Arial Narrow"/>
+                <w:sz w:val="32"/>
+                <w:szCs w:val="24"/>
+              </w:rPr>
+              <w:t>, Alberto</w:t>
             </w:r>
           </w:p>
         </w:tc>
@@ -1142,7 +1170,25 @@
                 <w:sz w:val="24"/>
                 <w:szCs w:val="24"/>
               </w:rPr>
-              <w:t>-Se añade el índice completo y el procuct Backlog</w:t>
+              <w:t xml:space="preserve">-Se añade el índice completo y el </w:t>
+            </w:r>
+            <w:proofErr w:type="spellStart"/>
+            <w:r>
+              <w:rPr>
+                <w:rFonts w:ascii="Arial Narrow" w:hAnsi="Arial Narrow"/>
+                <w:sz w:val="24"/>
+                <w:szCs w:val="24"/>
+              </w:rPr>
+              <w:t>procuct</w:t>
+            </w:r>
+            <w:proofErr w:type="spellEnd"/>
+            <w:r>
+              <w:rPr>
+                <w:rFonts w:ascii="Arial Narrow" w:hAnsi="Arial Narrow"/>
+                <w:sz w:val="24"/>
+                <w:szCs w:val="24"/>
+              </w:rPr>
+              <w:t xml:space="preserve"> Backlog</w:t>
             </w:r>
           </w:p>
         </w:tc>
@@ -3763,12 +3809,15 @@
         </w:rPr>
       </w:pPr>
       <w:r>
+        <w:tab/>
+      </w:r>
+      <w:r>
         <w:rPr>
           <w:rFonts w:ascii="Arial Narrow" w:hAnsi="Arial Narrow"/>
           <w:sz w:val="24"/>
           <w:szCs w:val="24"/>
         </w:rPr>
-        <w:t>&lt;</w:t>
+        <w:t>En la segunda práctica</w:t>
       </w:r>
       <w:r>
         <w:rPr>
@@ -3776,7 +3825,7 @@
           <w:sz w:val="24"/>
           <w:szCs w:val="24"/>
         </w:rPr>
-        <w:t xml:space="preserve">Introducción </w:t>
+        <w:t xml:space="preserve"> de la asignatura Proceso Software Y Gestión </w:t>
       </w:r>
       <w:r>
         <w:rPr>
@@ -3784,7 +3833,7 @@
           <w:sz w:val="24"/>
           <w:szCs w:val="24"/>
         </w:rPr>
-        <w:t>a</w:t>
+        <w:t>se ha visto el proceso de Scrum.</w:t>
       </w:r>
       <w:r>
         <w:rPr>
@@ -3792,23 +3841,110 @@
           <w:sz w:val="24"/>
           <w:szCs w:val="24"/>
         </w:rPr>
-        <w:t xml:space="preserve"> la práctica </w:t>
-      </w:r>
-      <w:r>
+        <w:t xml:space="preserve"> </w:t>
+      </w:r>
+    </w:p>
+    <w:p>
+      <w:pPr>
+        <w:ind w:firstLine="0"/>
         <w:rPr>
           <w:rFonts w:ascii="Arial Narrow" w:hAnsi="Arial Narrow"/>
           <w:sz w:val="24"/>
           <w:szCs w:val="24"/>
         </w:rPr>
-        <w:t>correspondiente</w:t>
-      </w:r>
+      </w:pPr>
       <w:r>
         <w:rPr>
           <w:rFonts w:ascii="Arial Narrow" w:hAnsi="Arial Narrow"/>
           <w:sz w:val="24"/>
           <w:szCs w:val="24"/>
         </w:rPr>
-        <w:t>&gt;</w:t>
+        <w:tab/>
+        <w:t>Scrum es un modelo de proceso ágil orientado a la construcción y la entrega del producto, utilizada por la necesidad de un desarrollo rápido del software. A pesar de que conlleva inconvenientes tales como dificultad en la gestión, contratación o mantenimiento del producto, es útil si la prioridad en el producto es la funcionalidad y una entrega rápida, y si sabemos que habrá gran implicación por parte del desarrollador.</w:t>
+      </w:r>
+    </w:p>
+    <w:p>
+      <w:pPr>
+        <w:ind w:firstLine="0"/>
+        <w:rPr>
+          <w:rFonts w:ascii="Arial Narrow" w:hAnsi="Arial Narrow"/>
+          <w:sz w:val="24"/>
+          <w:szCs w:val="24"/>
+        </w:rPr>
+      </w:pPr>
+      <w:r>
+        <w:rPr>
+          <w:rFonts w:ascii="Arial Narrow" w:hAnsi="Arial Narrow"/>
+          <w:sz w:val="24"/>
+          <w:szCs w:val="24"/>
+        </w:rPr>
+        <w:tab/>
+        <w:t>El proceso se basa en la simplicidad: hay una comunicación constante con el cliente, las entregas son frecuentes, tempranas y continuas, ya que los requisitos pueden ir cambiando.</w:t>
+      </w:r>
+    </w:p>
+    <w:p>
+      <w:r>
+        <w:rPr>
+          <w:rFonts w:ascii="Arial Narrow" w:hAnsi="Arial Narrow"/>
+          <w:sz w:val="24"/>
+          <w:szCs w:val="24"/>
+        </w:rPr>
+        <w:tab/>
+        <w:t xml:space="preserve">El equipo de Scrum es la clave, el proceso se basa en la responsabilidad compartida y la colaboración entre miembros del equipo, el cual está autogestionado y formado por un Scrum </w:t>
+      </w:r>
+      <w:proofErr w:type="gramStart"/>
+      <w:r>
+        <w:rPr>
+          <w:rFonts w:ascii="Arial Narrow" w:hAnsi="Arial Narrow"/>
+          <w:sz w:val="24"/>
+          <w:szCs w:val="24"/>
+        </w:rPr>
+        <w:t>Master</w:t>
+      </w:r>
+      <w:proofErr w:type="gramEnd"/>
+      <w:r>
+        <w:rPr>
+          <w:rFonts w:ascii="Arial Narrow" w:hAnsi="Arial Narrow"/>
+          <w:sz w:val="24"/>
+          <w:szCs w:val="24"/>
+        </w:rPr>
+        <w:t xml:space="preserve"> (que es una persona que se encarga de garantizar la fidelidad a Scrum, de formar al equipo, de eliminar los impedimentos que pueda tener y facilita la interacción externa del mismo), un </w:t>
+      </w:r>
+      <w:proofErr w:type="spellStart"/>
+      <w:r>
+        <w:rPr>
+          <w:rFonts w:ascii="Arial Narrow" w:hAnsi="Arial Narrow"/>
+          <w:sz w:val="24"/>
+          <w:szCs w:val="24"/>
+        </w:rPr>
+        <w:t>Product</w:t>
+      </w:r>
+      <w:proofErr w:type="spellEnd"/>
+      <w:r>
+        <w:rPr>
+          <w:rFonts w:ascii="Arial Narrow" w:hAnsi="Arial Narrow"/>
+          <w:sz w:val="24"/>
+          <w:szCs w:val="24"/>
+        </w:rPr>
+        <w:t xml:space="preserve"> </w:t>
+      </w:r>
+      <w:proofErr w:type="spellStart"/>
+      <w:r>
+        <w:rPr>
+          <w:rFonts w:ascii="Arial Narrow" w:hAnsi="Arial Narrow"/>
+          <w:sz w:val="24"/>
+          <w:szCs w:val="24"/>
+        </w:rPr>
+        <w:t>Owner</w:t>
+      </w:r>
+      <w:proofErr w:type="spellEnd"/>
+      <w:r>
+        <w:rPr>
+          <w:rFonts w:ascii="Arial Narrow" w:hAnsi="Arial Narrow"/>
+          <w:sz w:val="24"/>
+          <w:szCs w:val="24"/>
+        </w:rPr>
+        <w:t xml:space="preserve"> (que representa a los interesados en el producto) y el equipo de Scrum. Como podemos observar, apenas hay jerarquía en los roles llevados a cabo.</w:t>
       </w:r>
     </w:p>
     <w:p>
@@ -3850,7 +3986,7 @@
           <w:sz w:val="24"/>
           <w:szCs w:val="24"/>
         </w:rPr>
-        <w:t>&lt;</w:t>
+        <w:tab/>
       </w:r>
       <w:r>
         <w:rPr>
@@ -3858,23 +3994,263 @@
           <w:sz w:val="24"/>
           <w:szCs w:val="24"/>
         </w:rPr>
-        <w:t>Descripción de los objetivos</w:t>
-      </w:r>
-      <w:r>
+        <w:t xml:space="preserve">El objetivo perseguido en esta práctica es el de aplicar a un proyecto real la técnica Scrum. Se ha simulado que se quería desarrollar un portal web de arte y artistas de Andalucía. </w:t>
+      </w:r>
+    </w:p>
+    <w:p>
+      <w:pPr>
+        <w:ind w:firstLine="0"/>
         <w:rPr>
           <w:rFonts w:ascii="Arial Narrow" w:hAnsi="Arial Narrow"/>
           <w:sz w:val="24"/>
           <w:szCs w:val="24"/>
         </w:rPr>
-        <w:t xml:space="preserve"> de a práctica</w:t>
-      </w:r>
+      </w:pPr>
       <w:r>
         <w:rPr>
           <w:rFonts w:ascii="Arial Narrow" w:hAnsi="Arial Narrow"/>
           <w:sz w:val="24"/>
           <w:szCs w:val="24"/>
         </w:rPr>
-        <w:t>&gt;</w:t>
+        <w:tab/>
+        <w:t>¿Cómo funcionaría esta aplicación de Scrum?</w:t>
+      </w:r>
+    </w:p>
+    <w:p>
+      <w:pPr>
+        <w:ind w:firstLine="0"/>
+        <w:rPr>
+          <w:rFonts w:ascii="Arial Narrow" w:hAnsi="Arial Narrow"/>
+          <w:sz w:val="24"/>
+          <w:szCs w:val="24"/>
+        </w:rPr>
+      </w:pPr>
+      <w:r>
+        <w:rPr>
+          <w:rFonts w:ascii="Arial Narrow" w:hAnsi="Arial Narrow"/>
+          <w:sz w:val="24"/>
+          <w:szCs w:val="24"/>
+        </w:rPr>
+        <w:tab/>
+        <w:t xml:space="preserve">El proceso Scrum se realiza mediante </w:t>
+      </w:r>
+      <w:proofErr w:type="spellStart"/>
+      <w:r>
+        <w:rPr>
+          <w:rFonts w:ascii="Arial Narrow" w:hAnsi="Arial Narrow"/>
+          <w:sz w:val="24"/>
+          <w:szCs w:val="24"/>
+        </w:rPr>
+        <w:t>Sprints</w:t>
+      </w:r>
+      <w:proofErr w:type="spellEnd"/>
+      <w:r>
+        <w:rPr>
+          <w:rFonts w:ascii="Arial Narrow" w:hAnsi="Arial Narrow"/>
+          <w:sz w:val="24"/>
+          <w:szCs w:val="24"/>
+        </w:rPr>
+        <w:t xml:space="preserve">, que son períodos cortos en los que se intenta realizar una serie de tareas previamente elegidas en el Sprint </w:t>
+      </w:r>
+      <w:proofErr w:type="spellStart"/>
+      <w:r>
+        <w:rPr>
+          <w:rFonts w:ascii="Arial Narrow" w:hAnsi="Arial Narrow"/>
+          <w:sz w:val="24"/>
+          <w:szCs w:val="24"/>
+        </w:rPr>
+        <w:t>Planning</w:t>
+      </w:r>
+      <w:proofErr w:type="spellEnd"/>
+      <w:r>
+        <w:rPr>
+          <w:rFonts w:ascii="Arial Narrow" w:hAnsi="Arial Narrow"/>
+          <w:sz w:val="24"/>
+          <w:szCs w:val="24"/>
+        </w:rPr>
+        <w:t xml:space="preserve"> </w:t>
+      </w:r>
+      <w:proofErr w:type="gramStart"/>
+      <w:r>
+        <w:rPr>
+          <w:rFonts w:ascii="Arial Narrow" w:hAnsi="Arial Narrow"/>
+          <w:sz w:val="24"/>
+          <w:szCs w:val="24"/>
+        </w:rPr>
+        <w:t>Meeting</w:t>
+      </w:r>
+      <w:proofErr w:type="gramEnd"/>
+      <w:r>
+        <w:rPr>
+          <w:rFonts w:ascii="Arial Narrow" w:hAnsi="Arial Narrow"/>
+          <w:sz w:val="24"/>
+          <w:szCs w:val="24"/>
+        </w:rPr>
+        <w:t xml:space="preserve">. El </w:t>
+      </w:r>
+      <w:proofErr w:type="spellStart"/>
+      <w:r>
+        <w:rPr>
+          <w:rFonts w:ascii="Arial Narrow" w:hAnsi="Arial Narrow"/>
+          <w:sz w:val="24"/>
+          <w:szCs w:val="24"/>
+        </w:rPr>
+        <w:t>Product</w:t>
+      </w:r>
+      <w:proofErr w:type="spellEnd"/>
+      <w:r>
+        <w:rPr>
+          <w:rFonts w:ascii="Arial Narrow" w:hAnsi="Arial Narrow"/>
+          <w:sz w:val="24"/>
+          <w:szCs w:val="24"/>
+        </w:rPr>
+        <w:t xml:space="preserve"> </w:t>
+      </w:r>
+      <w:proofErr w:type="spellStart"/>
+      <w:r>
+        <w:rPr>
+          <w:rFonts w:ascii="Arial Narrow" w:hAnsi="Arial Narrow"/>
+          <w:sz w:val="24"/>
+          <w:szCs w:val="24"/>
+        </w:rPr>
+        <w:t>Owner</w:t>
+      </w:r>
+      <w:proofErr w:type="spellEnd"/>
+      <w:r>
+        <w:rPr>
+          <w:rFonts w:ascii="Arial Narrow" w:hAnsi="Arial Narrow"/>
+          <w:sz w:val="24"/>
+          <w:szCs w:val="24"/>
+        </w:rPr>
+        <w:t xml:space="preserve"> y el resto del equipo acuerdan el contenido a realizar y al terminar el Sprint se reúnen en el Sprint </w:t>
+      </w:r>
+      <w:proofErr w:type="spellStart"/>
+      <w:r>
+        <w:rPr>
+          <w:rFonts w:ascii="Arial Narrow" w:hAnsi="Arial Narrow"/>
+          <w:sz w:val="24"/>
+          <w:szCs w:val="24"/>
+        </w:rPr>
+        <w:t>Review</w:t>
+      </w:r>
+      <w:proofErr w:type="spellEnd"/>
+      <w:r>
+        <w:rPr>
+          <w:rFonts w:ascii="Arial Narrow" w:hAnsi="Arial Narrow"/>
+          <w:sz w:val="24"/>
+          <w:szCs w:val="24"/>
+        </w:rPr>
+        <w:t xml:space="preserve"> </w:t>
+      </w:r>
+      <w:proofErr w:type="gramStart"/>
+      <w:r>
+        <w:rPr>
+          <w:rFonts w:ascii="Arial Narrow" w:hAnsi="Arial Narrow"/>
+          <w:sz w:val="24"/>
+          <w:szCs w:val="24"/>
+        </w:rPr>
+        <w:t>Meeting</w:t>
+      </w:r>
+      <w:proofErr w:type="gramEnd"/>
+      <w:r>
+        <w:rPr>
+          <w:rFonts w:ascii="Arial Narrow" w:hAnsi="Arial Narrow"/>
+          <w:sz w:val="24"/>
+          <w:szCs w:val="24"/>
+        </w:rPr>
+        <w:t xml:space="preserve"> en el cual se revisa si se han llegado a los objetivos acordados previamente. Después, el equipo Scrum realiza un Sprint </w:t>
+      </w:r>
+      <w:proofErr w:type="spellStart"/>
+      <w:r>
+        <w:rPr>
+          <w:rFonts w:ascii="Arial Narrow" w:hAnsi="Arial Narrow"/>
+          <w:sz w:val="24"/>
+          <w:szCs w:val="24"/>
+        </w:rPr>
+        <w:t>Retrospective</w:t>
+      </w:r>
+      <w:proofErr w:type="spellEnd"/>
+      <w:r>
+        <w:rPr>
+          <w:rFonts w:ascii="Arial Narrow" w:hAnsi="Arial Narrow"/>
+          <w:sz w:val="24"/>
+          <w:szCs w:val="24"/>
+        </w:rPr>
+        <w:t xml:space="preserve">, donde el Scrum </w:t>
+      </w:r>
+      <w:proofErr w:type="gramStart"/>
+      <w:r>
+        <w:rPr>
+          <w:rFonts w:ascii="Arial Narrow" w:hAnsi="Arial Narrow"/>
+          <w:sz w:val="24"/>
+          <w:szCs w:val="24"/>
+        </w:rPr>
+        <w:t>Master</w:t>
+      </w:r>
+      <w:proofErr w:type="gramEnd"/>
+      <w:r>
+        <w:rPr>
+          <w:rFonts w:ascii="Arial Narrow" w:hAnsi="Arial Narrow"/>
+          <w:sz w:val="24"/>
+          <w:szCs w:val="24"/>
+        </w:rPr>
+        <w:t xml:space="preserve"> revisa el seguimiento del Sprint, se analizan los progresos y se realizan propuestas de mejora.</w:t>
+      </w:r>
+    </w:p>
+    <w:p>
+      <w:pPr>
+        <w:ind w:firstLine="0"/>
+        <w:rPr>
+          <w:rFonts w:ascii="Arial Narrow" w:hAnsi="Arial Narrow"/>
+          <w:sz w:val="24"/>
+          <w:szCs w:val="24"/>
+        </w:rPr>
+      </w:pPr>
+      <w:r>
+        <w:rPr>
+          <w:rFonts w:ascii="Arial Narrow" w:hAnsi="Arial Narrow"/>
+          <w:sz w:val="24"/>
+          <w:szCs w:val="24"/>
+        </w:rPr>
+        <w:lastRenderedPageBreak/>
+        <w:tab/>
+        <w:t xml:space="preserve">Nuestro objetivo entonces ha sido el de comprender estos pasos a realizar y la utilidad y el desarrollo del proceso, de forma que se ha elegido un Scrum </w:t>
+      </w:r>
+      <w:proofErr w:type="gramStart"/>
+      <w:r>
+        <w:rPr>
+          <w:rFonts w:ascii="Arial Narrow" w:hAnsi="Arial Narrow"/>
+          <w:sz w:val="24"/>
+          <w:szCs w:val="24"/>
+        </w:rPr>
+        <w:t>Master</w:t>
+      </w:r>
+      <w:proofErr w:type="gramEnd"/>
+      <w:r>
+        <w:rPr>
+          <w:rFonts w:ascii="Arial Narrow" w:hAnsi="Arial Narrow"/>
+          <w:sz w:val="24"/>
+          <w:szCs w:val="24"/>
+        </w:rPr>
+        <w:t xml:space="preserve">, se han planeado un total de dos </w:t>
+      </w:r>
+      <w:proofErr w:type="spellStart"/>
+      <w:r>
+        <w:rPr>
+          <w:rFonts w:ascii="Arial Narrow" w:hAnsi="Arial Narrow"/>
+          <w:sz w:val="24"/>
+          <w:szCs w:val="24"/>
+        </w:rPr>
+        <w:t>Sprints</w:t>
+      </w:r>
+      <w:proofErr w:type="spellEnd"/>
+      <w:r>
+        <w:rPr>
+          <w:rFonts w:ascii="Arial Narrow" w:hAnsi="Arial Narrow"/>
+          <w:sz w:val="24"/>
+          <w:szCs w:val="24"/>
+        </w:rPr>
+        <w:t xml:space="preserve"> y se han anotado los resultados al final de cada uno. Estos los podremos ver a lo largo del documento.</w:t>
       </w:r>
     </w:p>
     <w:p>
@@ -3970,14 +4346,23 @@
       </w:pPr>
       <w:bookmarkStart w:id="3" w:name="_Toc529805804"/>
       <w:bookmarkStart w:id="4" w:name="_Hlk529805587"/>
+      <w:proofErr w:type="spellStart"/>
       <w:r>
         <w:rPr>
           <w:rFonts w:ascii="Arial Narrow" w:hAnsi="Arial Narrow"/>
           <w:b/>
           <w:szCs w:val="24"/>
         </w:rPr>
-        <w:lastRenderedPageBreak/>
-        <w:t>Product Backlogs</w:t>
+        <w:t>Product</w:t>
+      </w:r>
+      <w:proofErr w:type="spellEnd"/>
+      <w:r>
+        <w:rPr>
+          <w:rFonts w:ascii="Arial Narrow" w:hAnsi="Arial Narrow"/>
+          <w:b/>
+          <w:szCs w:val="24"/>
+        </w:rPr>
+        <w:t xml:space="preserve"> Backlogs</w:t>
       </w:r>
       <w:bookmarkEnd w:id="3"/>
     </w:p>
@@ -4071,6 +4456,7 @@
         <w:rPr>
           <w:rFonts w:ascii="Arial Narrow" w:hAnsi="Arial Narrow"/>
         </w:rPr>
+        <w:lastRenderedPageBreak/>
         <w:t>Este es el primer backlog que realizamos, en el añadimos todas las historias de usuario del proyecto, ordenados por prioridad, las de arriba tienen mayor prioridad que las de abajo, además también añadimos una estimación del esfuerzo que supondría realizar cada historia de usuario.</w:t>
       </w:r>
     </w:p>
@@ -4119,7 +4505,6 @@
           <w:b/>
           <w:szCs w:val="24"/>
         </w:rPr>
-        <w:lastRenderedPageBreak/>
         <w:t>Después del primer Sprint</w:t>
       </w:r>
       <w:bookmarkEnd w:id="6"/>
@@ -4189,7 +4574,21 @@
         <w:rPr>
           <w:rFonts w:ascii="Arial Narrow" w:hAnsi="Arial Narrow"/>
         </w:rPr>
-        <w:t>A medida que avanzábamos en el sprint íbamos anotando las historia que íbamos terminando, aquellas historias marcadas de color verde son las finalizadas, mientras que aquellas historias de color amarillos son las que están empezadas pero no terminadas.</w:t>
+        <w:t xml:space="preserve">A medida que avanzábamos en el sprint íbamos anotando las historia que íbamos terminando, aquellas historias marcadas de color verde son las finalizadas, mientras que aquellas historias de color amarillos son las que están </w:t>
+      </w:r>
+      <w:proofErr w:type="gramStart"/>
+      <w:r>
+        <w:rPr>
+          <w:rFonts w:ascii="Arial Narrow" w:hAnsi="Arial Narrow"/>
+        </w:rPr>
+        <w:t>empezadas</w:t>
+      </w:r>
+      <w:proofErr w:type="gramEnd"/>
+      <w:r>
+        <w:rPr>
+          <w:rFonts w:ascii="Arial Narrow" w:hAnsi="Arial Narrow"/>
+        </w:rPr>
+        <w:t xml:space="preserve"> pero no terminadas.</w:t>
       </w:r>
     </w:p>
     <w:p>
@@ -4202,7 +4601,21 @@
         <w:rPr>
           <w:rFonts w:ascii="Arial Narrow" w:hAnsi="Arial Narrow"/>
         </w:rPr>
-        <w:t>Como resultado en 1 hora de sprint realizamos 43 puntos, mas de lo que estimamos en un principio.</w:t>
+        <w:t xml:space="preserve">Como resultado en 1 hora de sprint realizamos 43 puntos, </w:t>
+      </w:r>
+      <w:proofErr w:type="spellStart"/>
+      <w:r>
+        <w:rPr>
+          <w:rFonts w:ascii="Arial Narrow" w:hAnsi="Arial Narrow"/>
+        </w:rPr>
+        <w:t>mas</w:t>
+      </w:r>
+      <w:proofErr w:type="spellEnd"/>
+      <w:r>
+        <w:rPr>
+          <w:rFonts w:ascii="Arial Narrow" w:hAnsi="Arial Narrow"/>
+        </w:rPr>
+        <w:t xml:space="preserve"> de lo que estimamos en un principio.</w:t>
       </w:r>
     </w:p>
     <w:p>
@@ -4295,7 +4708,49 @@
         <w:rPr>
           <w:rFonts w:ascii="Arial Narrow" w:hAnsi="Arial Narrow"/>
         </w:rPr>
-        <w:t xml:space="preserve">Después del Sprint review, el product owner, nos dijo las historias que aceptaba. Lamentablemente no acepto ninguna de las historias que realizamos así </w:t>
+        <w:t xml:space="preserve">Después del Sprint </w:t>
+      </w:r>
+      <w:proofErr w:type="spellStart"/>
+      <w:r>
+        <w:rPr>
+          <w:rFonts w:ascii="Arial Narrow" w:hAnsi="Arial Narrow"/>
+        </w:rPr>
+        <w:t>review</w:t>
+      </w:r>
+      <w:proofErr w:type="spellEnd"/>
+      <w:r>
+        <w:rPr>
+          <w:rFonts w:ascii="Arial Narrow" w:hAnsi="Arial Narrow"/>
+        </w:rPr>
+        <w:t xml:space="preserve">, el </w:t>
+      </w:r>
+      <w:proofErr w:type="spellStart"/>
+      <w:r>
+        <w:rPr>
+          <w:rFonts w:ascii="Arial Narrow" w:hAnsi="Arial Narrow"/>
+        </w:rPr>
+        <w:t>product</w:t>
+      </w:r>
+      <w:proofErr w:type="spellEnd"/>
+      <w:r>
+        <w:rPr>
+          <w:rFonts w:ascii="Arial Narrow" w:hAnsi="Arial Narrow"/>
+        </w:rPr>
+        <w:t xml:space="preserve"> </w:t>
+      </w:r>
+      <w:proofErr w:type="spellStart"/>
+      <w:r>
+        <w:rPr>
+          <w:rFonts w:ascii="Arial Narrow" w:hAnsi="Arial Narrow"/>
+        </w:rPr>
+        <w:t>owner</w:t>
+      </w:r>
+      <w:proofErr w:type="spellEnd"/>
+      <w:r>
+        <w:rPr>
+          <w:rFonts w:ascii="Arial Narrow" w:hAnsi="Arial Narrow"/>
+        </w:rPr>
+        <w:t xml:space="preserve">, nos dijo las historias que aceptaba. Lamentablemente no acepto ninguna de las historias que realizamos así </w:t>
       </w:r>
       <w:r>
         <w:rPr>
@@ -4530,17 +4985,45 @@
           <w:b/>
           <w:szCs w:val="24"/>
         </w:rPr>
-        <w:t>Gráficos Burnup y Burndow</w:t>
-      </w:r>
+        <w:t xml:space="preserve">Gráficos </w:t>
+      </w:r>
+      <w:proofErr w:type="spellStart"/>
       <w:r>
         <w:rPr>
           <w:rFonts w:ascii="Arial Narrow" w:hAnsi="Arial Narrow"/>
           <w:b/>
           <w:szCs w:val="24"/>
         </w:rPr>
+        <w:t>Burnup</w:t>
+      </w:r>
+      <w:proofErr w:type="spellEnd"/>
+      <w:r>
+        <w:rPr>
+          <w:rFonts w:ascii="Arial Narrow" w:hAnsi="Arial Narrow"/>
+          <w:b/>
+          <w:szCs w:val="24"/>
+        </w:rPr>
+        <w:t xml:space="preserve"> y </w:t>
+      </w:r>
+      <w:proofErr w:type="spellStart"/>
+      <w:r>
+        <w:rPr>
+          <w:rFonts w:ascii="Arial Narrow" w:hAnsi="Arial Narrow"/>
+          <w:b/>
+          <w:szCs w:val="24"/>
+        </w:rPr>
+        <w:t>Burndow</w:t>
+      </w:r>
+      <w:r>
+        <w:rPr>
+          <w:rFonts w:ascii="Arial Narrow" w:hAnsi="Arial Narrow"/>
+          <w:b/>
+          <w:szCs w:val="24"/>
+        </w:rPr>
         <w:t>n</w:t>
       </w:r>
       <w:bookmarkEnd w:id="18"/>
+      <w:proofErr w:type="spellEnd"/>
     </w:p>
     <w:p>
       <w:pPr>
@@ -4805,6 +5288,282 @@
           <w:szCs w:val="24"/>
         </w:rPr>
       </w:pPr>
+      <w:r>
+        <w:rPr>
+          <w:rFonts w:ascii="Arial Narrow" w:hAnsi="Arial Narrow"/>
+          <w:sz w:val="24"/>
+          <w:szCs w:val="24"/>
+        </w:rPr>
+        <w:tab/>
+      </w:r>
+      <w:r>
+        <w:rPr>
+          <w:rFonts w:ascii="Arial Narrow" w:hAnsi="Arial Narrow"/>
+          <w:sz w:val="24"/>
+          <w:szCs w:val="24"/>
+        </w:rPr>
+        <w:t xml:space="preserve">Como después del primer Sprint el </w:t>
+      </w:r>
+      <w:proofErr w:type="spellStart"/>
+      <w:r>
+        <w:rPr>
+          <w:rFonts w:ascii="Arial Narrow" w:hAnsi="Arial Narrow"/>
+          <w:sz w:val="24"/>
+          <w:szCs w:val="24"/>
+        </w:rPr>
+        <w:t>Product</w:t>
+      </w:r>
+      <w:proofErr w:type="spellEnd"/>
+      <w:r>
+        <w:rPr>
+          <w:rFonts w:ascii="Arial Narrow" w:hAnsi="Arial Narrow"/>
+          <w:sz w:val="24"/>
+          <w:szCs w:val="24"/>
+        </w:rPr>
+        <w:t xml:space="preserve"> </w:t>
+      </w:r>
+      <w:proofErr w:type="spellStart"/>
+      <w:r>
+        <w:rPr>
+          <w:rFonts w:ascii="Arial Narrow" w:hAnsi="Arial Narrow"/>
+          <w:sz w:val="24"/>
+          <w:szCs w:val="24"/>
+        </w:rPr>
+        <w:t>Owner</w:t>
+      </w:r>
+      <w:proofErr w:type="spellEnd"/>
+      <w:r>
+        <w:rPr>
+          <w:rFonts w:ascii="Arial Narrow" w:hAnsi="Arial Narrow"/>
+          <w:sz w:val="24"/>
+          <w:szCs w:val="24"/>
+        </w:rPr>
+        <w:t xml:space="preserve"> no aceptó ninguna de las historias realizadas, nos propusimos las siguientes opciones para mejorar de cara al segundo Sprint: </w:t>
+      </w:r>
+    </w:p>
+    <w:p>
+      <w:pPr>
+        <w:ind w:firstLine="0"/>
+        <w:rPr>
+          <w:rFonts w:ascii="Arial Narrow" w:hAnsi="Arial Narrow"/>
+          <w:sz w:val="24"/>
+          <w:szCs w:val="24"/>
+        </w:rPr>
+      </w:pPr>
+      <w:r>
+        <w:rPr>
+          <w:rFonts w:ascii="Arial Narrow" w:hAnsi="Arial Narrow"/>
+          <w:noProof/>
+          <w:sz w:val="24"/>
+          <w:szCs w:val="24"/>
+        </w:rPr>
+        <w:drawing>
+          <wp:inline distT="0" distB="0" distL="0" distR="0" wp14:anchorId="5F831682" wp14:editId="43036D5E">
+            <wp:extent cx="3427041" cy="4581476"/>
+            <wp:effectExtent l="0" t="0" r="2540" b="0"/>
+            <wp:docPr id="2" name="Imagen 2"/>
+            <wp:cNvGraphicFramePr>
+              <a:graphicFrameLocks xmlns:a="http://schemas.openxmlformats.org/drawingml/2006/main" noChangeAspect="1"/>
+            </wp:cNvGraphicFramePr>
+            <a:graphic xmlns:a="http://schemas.openxmlformats.org/drawingml/2006/main">
+              <a:graphicData uri="http://schemas.openxmlformats.org/drawingml/2006/picture">
+                <pic:pic xmlns:pic="http://schemas.openxmlformats.org/drawingml/2006/picture">
+                  <pic:nvPicPr>
+                    <pic:cNvPr id="0" name="Picture 2"/>
+                    <pic:cNvPicPr>
+                      <a:picLocks noChangeAspect="1" noChangeArrowheads="1"/>
+                    </pic:cNvPicPr>
+                  </pic:nvPicPr>
+                  <pic:blipFill>
+                    <a:blip r:embed="rId14" cstate="print">
+                      <a:extLst>
+                        <a:ext uri="{28A0092B-C50C-407E-A947-70E740481C1C}">
+                          <a14:useLocalDpi xmlns:a14="http://schemas.microsoft.com/office/drawing/2010/main" val="0"/>
+                        </a:ext>
+                      </a:extLst>
+                    </a:blip>
+                    <a:srcRect/>
+                    <a:stretch>
+                      <a:fillRect/>
+                    </a:stretch>
+                  </pic:blipFill>
+                  <pic:spPr bwMode="auto">
+                    <a:xfrm>
+                      <a:off x="0" y="0"/>
+                      <a:ext cx="3436585" cy="4594234"/>
+                    </a:xfrm>
+                    <a:prstGeom prst="rect">
+                      <a:avLst/>
+                    </a:prstGeom>
+                    <a:noFill/>
+                    <a:ln>
+                      <a:noFill/>
+                    </a:ln>
+                  </pic:spPr>
+                </pic:pic>
+              </a:graphicData>
+            </a:graphic>
+          </wp:inline>
+        </w:drawing>
+      </w:r>
+    </w:p>
+    <w:p>
+      <w:pPr>
+        <w:ind w:firstLine="0"/>
+        <w:rPr>
+          <w:rFonts w:ascii="Arial Narrow" w:hAnsi="Arial Narrow"/>
+          <w:sz w:val="24"/>
+          <w:szCs w:val="24"/>
+        </w:rPr>
+      </w:pPr>
+      <w:r>
+        <w:rPr>
+          <w:rFonts w:ascii="Arial Narrow" w:hAnsi="Arial Narrow"/>
+          <w:sz w:val="24"/>
+          <w:szCs w:val="24"/>
+        </w:rPr>
+        <w:tab/>
+        <w:t>Como ninguna de las propuestas entraba en conflicto una con la otra, se pusieron en práctica las 4 y no hubo que votar la preferencia de ninguna de ellas.</w:t>
+      </w:r>
+    </w:p>
+    <w:p>
+      <w:pPr>
+        <w:ind w:firstLine="0"/>
+        <w:rPr>
+          <w:rFonts w:ascii="Arial Narrow" w:hAnsi="Arial Narrow"/>
+          <w:sz w:val="24"/>
+          <w:szCs w:val="24"/>
+        </w:rPr>
+      </w:pPr>
+      <w:r>
+        <w:rPr>
+          <w:rFonts w:ascii="Arial Narrow" w:hAnsi="Arial Narrow"/>
+          <w:sz w:val="24"/>
+          <w:szCs w:val="24"/>
+        </w:rPr>
+        <w:tab/>
+        <w:t xml:space="preserve">Después del primer Sprint, se habían realizado 18 historias completas y 4 empezadas, en 60 minutos, de las cuales el </w:t>
+      </w:r>
+      <w:proofErr w:type="spellStart"/>
+      <w:r>
+        <w:rPr>
+          <w:rFonts w:ascii="Arial Narrow" w:hAnsi="Arial Narrow"/>
+          <w:sz w:val="24"/>
+          <w:szCs w:val="24"/>
+        </w:rPr>
+        <w:t>Product</w:t>
+      </w:r>
+      <w:proofErr w:type="spellEnd"/>
+      <w:r>
+        <w:rPr>
+          <w:rFonts w:ascii="Arial Narrow" w:hAnsi="Arial Narrow"/>
+          <w:sz w:val="24"/>
+          <w:szCs w:val="24"/>
+        </w:rPr>
+        <w:t xml:space="preserve"> </w:t>
+      </w:r>
+      <w:proofErr w:type="spellStart"/>
+      <w:r>
+        <w:rPr>
+          <w:rFonts w:ascii="Arial Narrow" w:hAnsi="Arial Narrow"/>
+          <w:sz w:val="24"/>
+          <w:szCs w:val="24"/>
+        </w:rPr>
+        <w:t>Owner</w:t>
+      </w:r>
+      <w:proofErr w:type="spellEnd"/>
+      <w:r>
+        <w:rPr>
+          <w:rFonts w:ascii="Arial Narrow" w:hAnsi="Arial Narrow"/>
+          <w:sz w:val="24"/>
+          <w:szCs w:val="24"/>
+        </w:rPr>
+        <w:t xml:space="preserve"> aceptó 0. </w:t>
+      </w:r>
+    </w:p>
+    <w:p>
+      <w:pPr>
+        <w:ind w:firstLine="0"/>
+        <w:rPr>
+          <w:rFonts w:ascii="Arial Narrow" w:hAnsi="Arial Narrow"/>
+          <w:sz w:val="24"/>
+          <w:szCs w:val="24"/>
+        </w:rPr>
+      </w:pPr>
+      <w:r>
+        <w:rPr>
+          <w:rFonts w:ascii="Arial Narrow" w:hAnsi="Arial Narrow"/>
+          <w:sz w:val="24"/>
+          <w:szCs w:val="24"/>
+        </w:rPr>
+        <w:tab/>
+        <w:t xml:space="preserve">Después del segundo, se han completado 24 historias, también en 60 minutos, las cuales están a la espera de ser o no aceptadas por el </w:t>
+      </w:r>
+      <w:proofErr w:type="spellStart"/>
+      <w:r>
+        <w:rPr>
+          <w:rFonts w:ascii="Arial Narrow" w:hAnsi="Arial Narrow"/>
+          <w:sz w:val="24"/>
+          <w:szCs w:val="24"/>
+        </w:rPr>
+        <w:t>Product</w:t>
+      </w:r>
+      <w:proofErr w:type="spellEnd"/>
+      <w:r>
+        <w:rPr>
+          <w:rFonts w:ascii="Arial Narrow" w:hAnsi="Arial Narrow"/>
+          <w:sz w:val="24"/>
+          <w:szCs w:val="24"/>
+        </w:rPr>
+        <w:t xml:space="preserve"> </w:t>
+      </w:r>
+      <w:proofErr w:type="spellStart"/>
+      <w:r>
+        <w:rPr>
+          <w:rFonts w:ascii="Arial Narrow" w:hAnsi="Arial Narrow"/>
+          <w:sz w:val="24"/>
+          <w:szCs w:val="24"/>
+        </w:rPr>
+        <w:t>Owner</w:t>
+      </w:r>
+      <w:proofErr w:type="spellEnd"/>
+      <w:r>
+        <w:rPr>
+          <w:rFonts w:ascii="Arial Narrow" w:hAnsi="Arial Narrow"/>
+          <w:sz w:val="24"/>
+          <w:szCs w:val="24"/>
+        </w:rPr>
+        <w:t xml:space="preserve">; sin embargo, las razones por las que no se aceptó ninguna de las historias realizadas en el primer Sprint se revisaron en el Sprint </w:t>
+      </w:r>
+      <w:proofErr w:type="spellStart"/>
+      <w:r>
+        <w:rPr>
+          <w:rFonts w:ascii="Arial Narrow" w:hAnsi="Arial Narrow"/>
+          <w:sz w:val="24"/>
+          <w:szCs w:val="24"/>
+        </w:rPr>
+        <w:t>Planning</w:t>
+      </w:r>
+      <w:proofErr w:type="spellEnd"/>
+      <w:r>
+        <w:rPr>
+          <w:rFonts w:ascii="Arial Narrow" w:hAnsi="Arial Narrow"/>
+          <w:sz w:val="24"/>
+          <w:szCs w:val="24"/>
+        </w:rPr>
+        <w:t xml:space="preserve"> Meeting del segundo Sprint, por lo que aún sin saber la métrica de historias aprobadas, </w:t>
+      </w:r>
+      <w:r>
+        <w:rPr>
+          <w:rFonts w:ascii="Arial Narrow" w:hAnsi="Arial Narrow"/>
+          <w:sz w:val="24"/>
+          <w:szCs w:val="24"/>
+        </w:rPr>
+        <w:lastRenderedPageBreak/>
+        <w:t>y teniendo en cuenta que las propuestas de mejora se aplicaron correctamente, podemos afirmar que en el segundo Sprint se ha mejorado con respecto a la métrica del primero.</w:t>
+      </w:r>
+      <w:bookmarkStart w:id="42" w:name="_GoBack"/>
+      <w:bookmarkEnd w:id="42"/>
     </w:p>
     <w:p>
       <w:pPr>
@@ -4819,7 +5578,7 @@
           <w:szCs w:val="24"/>
         </w:rPr>
       </w:pPr>
-      <w:bookmarkStart w:id="42" w:name="_Toc529805821"/>
+      <w:bookmarkStart w:id="43" w:name="_Toc529805821"/>
       <w:r>
         <w:rPr>
           <w:rFonts w:ascii="Arial Narrow" w:hAnsi="Arial Narrow"/>
@@ -4828,7 +5587,7 @@
         </w:rPr>
         <w:t>Descripción del desarrollo de la practica</w:t>
       </w:r>
-      <w:bookmarkEnd w:id="42"/>
+      <w:bookmarkEnd w:id="43"/>
     </w:p>
     <w:p>
       <w:r>
@@ -4883,7 +5642,15 @@
         <w:t xml:space="preserve">. La forma en la que nos organizamos para crear los mockups fue </w:t>
       </w:r>
       <w:r>
-        <w:t xml:space="preserve">asignando una historia para cada uno de los que estamos en el grupo, y una vez que alguien terminaba un mockup lo avisaba, se apuntaba la historia como realizada, y se le asignaba la siguiente historia en la lista de tareas a realizar que teníamos (nuestro Product Backlog). </w:t>
+        <w:t xml:space="preserve">asignando una historia para cada uno de los que estamos en el grupo, y una vez que alguien terminaba un mockup lo avisaba, se apuntaba la historia como realizada, y se le asignaba la siguiente historia en la lista de tareas a realizar que teníamos (nuestro </w:t>
+      </w:r>
+      <w:proofErr w:type="spellStart"/>
+      <w:r>
+        <w:t>Product</w:t>
+      </w:r>
+      <w:proofErr w:type="spellEnd"/>
+      <w:r>
+        <w:t xml:space="preserve"> Backlog). </w:t>
       </w:r>
     </w:p>
     <w:p>
@@ -4900,7 +5667,23 @@
         <w:t xml:space="preserve">alizar </w:t>
       </w:r>
       <w:r>
-        <w:t xml:space="preserve">la reunión de review, donde el profesor nos dijo que ninguno de nuestros mockup le pareció que estaba terminado porque no teníamos un estilo determinado que tuviéramos definido, así que la reunión se concentró en realizar el estilo que deberíamos trasladar a todos los mockups. </w:t>
+        <w:t xml:space="preserve">la reunión de </w:t>
+      </w:r>
+      <w:proofErr w:type="spellStart"/>
+      <w:r>
+        <w:t>review</w:t>
+      </w:r>
+      <w:proofErr w:type="spellEnd"/>
+      <w:r>
+        <w:t xml:space="preserve">, donde el profesor nos dijo que ninguno de </w:t>
+      </w:r>
+      <w:proofErr w:type="gramStart"/>
+      <w:r>
+        <w:t>nuestros mockup</w:t>
+      </w:r>
+      <w:proofErr w:type="gramEnd"/>
+      <w:r>
+        <w:t xml:space="preserve"> le pareció que estaba terminado porque no teníamos un estilo determinado que tuviéramos definido, así que la reunión se concentró en realizar el estilo que deberíamos trasladar a todos los mockups. </w:t>
       </w:r>
     </w:p>
     <w:p>
@@ -4922,7 +5705,7 @@
           <w:szCs w:val="24"/>
         </w:rPr>
       </w:pPr>
-      <w:bookmarkStart w:id="43" w:name="_Toc529805822"/>
+      <w:bookmarkStart w:id="44" w:name="_Toc529805822"/>
       <w:r>
         <w:rPr>
           <w:rFonts w:ascii="Arial Narrow" w:hAnsi="Arial Narrow"/>
@@ -4931,14 +5714,12 @@
         </w:rPr>
         <w:t>Valoración del desarrollo de la practica</w:t>
       </w:r>
-      <w:bookmarkEnd w:id="43"/>
+      <w:bookmarkEnd w:id="44"/>
     </w:p>
     <w:p>
       <w:r>
         <w:t xml:space="preserve">Tras realizar este proyecto, </w:t>
       </w:r>
-      <w:bookmarkStart w:id="44" w:name="_GoBack"/>
-      <w:bookmarkEnd w:id="44"/>
     </w:p>
     <w:p>
       <w:pPr>
@@ -5189,7 +5970,23 @@
           <w:rFonts w:ascii="Arial Narrow" w:hAnsi="Arial Narrow"/>
           <w:sz w:val="20"/>
         </w:rPr>
-        <w:t>: &lt;código isbn&gt;]</w:t>
+        <w:t xml:space="preserve">: &lt;código </w:t>
+      </w:r>
+      <w:proofErr w:type="spellStart"/>
+      <w:r>
+        <w:rPr>
+          <w:rFonts w:ascii="Arial Narrow" w:hAnsi="Arial Narrow"/>
+          <w:sz w:val="20"/>
+        </w:rPr>
+        <w:t>isbn</w:t>
+      </w:r>
+      <w:proofErr w:type="spellEnd"/>
+      <w:r>
+        <w:rPr>
+          <w:rFonts w:ascii="Arial Narrow" w:hAnsi="Arial Narrow"/>
+          <w:sz w:val="20"/>
+        </w:rPr>
+        <w:t>&gt;]</w:t>
       </w:r>
     </w:p>
     <w:p>
@@ -5750,8 +6547,8 @@
       </w:r>
     </w:p>
     <w:sectPr>
-      <w:headerReference w:type="default" r:id="rId14"/>
-      <w:footerReference w:type="default" r:id="rId15"/>
+      <w:headerReference w:type="default" r:id="rId15"/>
+      <w:footerReference w:type="default" r:id="rId16"/>
       <w:type w:val="continuous"/>
       <w:pgSz w:w="11906" w:h="16838"/>
       <w:pgMar w:top="1417" w:right="1701" w:bottom="1417" w:left="1701" w:header="708" w:footer="708" w:gutter="0"/>
@@ -6031,7 +6828,25 @@
               <w:sz w:val="24"/>
               <w:szCs w:val="24"/>
             </w:rPr>
-            <w:t>Documentación de la práctica &lt;nn&gt;</w:t>
+            <w:t>Documentación de la práctica &lt;</w:t>
+          </w:r>
+          <w:proofErr w:type="spellStart"/>
+          <w:r>
+            <w:rPr>
+              <w:rFonts w:ascii="Arial Narrow" w:hAnsi="Arial Narrow"/>
+              <w:sz w:val="24"/>
+              <w:szCs w:val="24"/>
+            </w:rPr>
+            <w:t>nn</w:t>
+          </w:r>
+          <w:proofErr w:type="spellEnd"/>
+          <w:r>
+            <w:rPr>
+              <w:rFonts w:ascii="Arial Narrow" w:hAnsi="Arial Narrow"/>
+              <w:sz w:val="24"/>
+              <w:szCs w:val="24"/>
+            </w:rPr>
+            <w:t>&gt;</w:t>
           </w:r>
         </w:p>
       </w:tc>
@@ -13248,7 +14063,6 @@
   </w:font>
   <w:font w:name="Yu Mincho">
     <w:altName w:val="游明朝"/>
-    <w:panose1 w:val="02020400000000000000"/>
     <w:charset w:val="80"/>
     <w:family w:val="roman"/>
     <w:pitch w:val="variable"/>
@@ -13293,6 +14107,7 @@
     <w:rsid w:val="00A52E80"/>
     <w:rsid w:val="00B51B10"/>
     <w:rsid w:val="00BC5390"/>
+    <w:rsid w:val="00C8459D"/>
     <w:rsid w:val="00D618B6"/>
   </w:rsids>
   <m:mathPr>
@@ -14037,7 +14852,7 @@
 </file>
 
 <file path=customXml/itemProps1.xml><?xml version="1.0" encoding="utf-8"?>
-<ds:datastoreItem xmlns:ds="http://schemas.openxmlformats.org/officeDocument/2006/customXml" ds:itemID="{05334D13-6EB6-4B1E-9C0C-D8C8F85F1BF7}">
+<ds:datastoreItem xmlns:ds="http://schemas.openxmlformats.org/officeDocument/2006/customXml" ds:itemID="{FF5F3EEE-7437-4402-A3E3-10553CF0273B}">
   <ds:schemaRefs>
     <ds:schemaRef ds:uri="http://schemas.openxmlformats.org/officeDocument/2006/bibliography"/>
   </ds:schemaRefs>

</xml_diff>